<commit_message>
start working on performance section
</commit_message>
<xml_diff>
--- a/Assignment2/Report/Assignment2 Report v2.docx
+++ b/Assignment2/Report/Assignment2 Report v2.docx
@@ -1,6 +1,6 @@
 
 <file path=word/document.xml><?xml version="1.0" encoding="utf-8"?>
-<w:document xmlns:wpc="http://schemas.microsoft.com/office/word/2010/wordprocessingCanvas" xmlns:mc="http://schemas.openxmlformats.org/markup-compatibility/2006" xmlns:o="urn:schemas-microsoft-com:office:office" xmlns:r="http://schemas.openxmlformats.org/officeDocument/2006/relationships" xmlns:m="http://schemas.openxmlformats.org/officeDocument/2006/math" xmlns:v="urn:schemas-microsoft-com:vml" xmlns:wp14="http://schemas.microsoft.com/office/word/2010/wordprocessingDrawing" xmlns:wp="http://schemas.openxmlformats.org/drawingml/2006/wordprocessingDrawing" xmlns:w10="urn:schemas-microsoft-com:office:word" xmlns:w="http://schemas.openxmlformats.org/wordprocessingml/2006/main" xmlns:w14="http://schemas.microsoft.com/office/word/2010/wordml" xmlns:wpg="http://schemas.microsoft.com/office/word/2010/wordprocessingGroup" xmlns:wpi="http://schemas.microsoft.com/office/word/2010/wordprocessingInk" xmlns:wne="http://schemas.microsoft.com/office/word/2006/wordml" xmlns:wps="http://schemas.microsoft.com/office/word/2010/wordprocessingShape" mc:Ignorable="w14 wp14">
+<w:document xmlns:wpc="http://schemas.microsoft.com/office/word/2010/wordprocessingCanvas" xmlns:mo="http://schemas.microsoft.com/office/mac/office/2008/main" xmlns:mc="http://schemas.openxmlformats.org/markup-compatibility/2006" xmlns:mv="urn:schemas-microsoft-com:mac:vml" xmlns:o="urn:schemas-microsoft-com:office:office" xmlns:r="http://schemas.openxmlformats.org/officeDocument/2006/relationships" xmlns:m="http://schemas.openxmlformats.org/officeDocument/2006/math" xmlns:v="urn:schemas-microsoft-com:vml" xmlns:wp14="http://schemas.microsoft.com/office/word/2010/wordprocessingDrawing" xmlns:wp="http://schemas.openxmlformats.org/drawingml/2006/wordprocessingDrawing" xmlns:w10="urn:schemas-microsoft-com:office:word" xmlns:w="http://schemas.openxmlformats.org/wordprocessingml/2006/main" xmlns:w14="http://schemas.microsoft.com/office/word/2010/wordml" xmlns:wpg="http://schemas.microsoft.com/office/word/2010/wordprocessingGroup" xmlns:wpi="http://schemas.microsoft.com/office/word/2010/wordprocessingInk" xmlns:wne="http://schemas.microsoft.com/office/word/2006/wordml" xmlns:wps="http://schemas.microsoft.com/office/word/2010/wordprocessingShape" mc:Ignorable="w14 wp14">
   <w:body>
     <w:p>
       <w:pPr>
@@ -697,55 +697,443 @@
         <w:rPr>
           <w:sz w:val="20"/>
         </w:rPr>
-        <w:t>First, the function set</w:t>
-      </w:r>
+        <w:t xml:space="preserve">First, the function sets number of threads to launch </w:t>
+      </w:r>
+      <w:r>
+        <w:rPr>
+          <w:sz w:val="20"/>
+        </w:rPr>
+        <w:t xml:space="preserve">and enters the parallel region. Compare to previous function, this function performs column-wise decomposition. Therefore, column size of matrix B (M) is divided by number of tasks and multiplied by </w:t>
+      </w:r>
+      <w:proofErr w:type="spellStart"/>
+      <w:r>
+        <w:rPr>
+          <w:sz w:val="20"/>
+        </w:rPr>
+        <w:t>tid</w:t>
+      </w:r>
+      <w:proofErr w:type="spellEnd"/>
+      <w:r>
+        <w:rPr>
+          <w:sz w:val="20"/>
+        </w:rPr>
+        <w:t xml:space="preserve"> to determine the start and end of second for loop. </w:t>
+      </w:r>
+      <w:r>
+        <w:rPr>
+          <w:sz w:val="20"/>
+        </w:rPr>
+        <w:t xml:space="preserve">As a result, each thread get different portion of columns to work on. </w:t>
+      </w:r>
+      <w:r>
+        <w:rPr>
+          <w:sz w:val="20"/>
+        </w:rPr>
+        <w:t xml:space="preserve">Other than start and end of second loop, rest of code is same as serial function. </w:t>
+      </w:r>
+    </w:p>
+    <w:p>
+      <w:pPr>
+        <w:rPr>
+          <w:sz w:val="20"/>
+        </w:rPr>
+      </w:pPr>
+    </w:p>
+    <w:p>
+      <w:pPr>
+        <w:rPr>
+          <w:b/>
+          <w:sz w:val="20"/>
+        </w:rPr>
+      </w:pPr>
+      <w:proofErr w:type="spellStart"/>
+      <w:proofErr w:type="gramStart"/>
+      <w:r>
+        <w:rPr>
+          <w:b/>
+          <w:sz w:val="20"/>
+        </w:rPr>
+        <w:t>mm.c</w:t>
+      </w:r>
+      <w:proofErr w:type="spellEnd"/>
+      <w:proofErr w:type="gramEnd"/>
+      <w:r>
+        <w:rPr>
+          <w:b/>
+          <w:sz w:val="20"/>
+        </w:rPr>
+        <w:t xml:space="preserve"> parallel </w:t>
+      </w:r>
+      <w:proofErr w:type="spellStart"/>
+      <w:r>
+        <w:rPr>
+          <w:b/>
+          <w:sz w:val="20"/>
+        </w:rPr>
+        <w:t>rowcol</w:t>
+      </w:r>
+      <w:proofErr w:type="spellEnd"/>
+      <w:r>
+        <w:rPr>
+          <w:b/>
+          <w:sz w:val="20"/>
+        </w:rPr>
+        <w:t xml:space="preserve"> function</w:t>
+      </w:r>
+    </w:p>
+    <w:p>
+      <w:pPr>
+        <w:ind w:firstLine="360"/>
+        <w:rPr>
+          <w:sz w:val="20"/>
+        </w:rPr>
+      </w:pPr>
+      <w:r>
+        <w:rPr>
+          <w:sz w:val="20"/>
+        </w:rPr>
+        <w:drawing>
+          <wp:anchor distT="0" distB="0" distL="114300" distR="114300" simplePos="0" relativeHeight="251659264" behindDoc="0" locked="0" layoutInCell="1" allowOverlap="1" wp14:anchorId="76B18593" wp14:editId="113FD008">
+            <wp:simplePos x="0" y="0"/>
+            <wp:positionH relativeFrom="margin">
+              <wp:posOffset>5143500</wp:posOffset>
+            </wp:positionH>
+            <wp:positionV relativeFrom="margin">
+              <wp:posOffset>7423150</wp:posOffset>
+            </wp:positionV>
+            <wp:extent cx="1024890" cy="577850"/>
+            <wp:effectExtent l="0" t="0" r="0" b="6350"/>
+            <wp:wrapTight wrapText="bothSides">
+              <wp:wrapPolygon edited="0">
+                <wp:start x="0" y="0"/>
+                <wp:lineTo x="0" y="20888"/>
+                <wp:lineTo x="20877" y="20888"/>
+                <wp:lineTo x="20877" y="0"/>
+                <wp:lineTo x="0" y="0"/>
+              </wp:wrapPolygon>
+            </wp:wrapTight>
+            <wp:docPr id="2" name="Picture 2"/>
+            <wp:cNvGraphicFramePr>
+              <a:graphicFrameLocks xmlns:a="http://schemas.openxmlformats.org/drawingml/2006/main" noChangeAspect="1"/>
+            </wp:cNvGraphicFramePr>
+            <a:graphic xmlns:a="http://schemas.openxmlformats.org/drawingml/2006/main">
+              <a:graphicData uri="http://schemas.openxmlformats.org/drawingml/2006/picture">
+                <pic:pic xmlns:pic="http://schemas.openxmlformats.org/drawingml/2006/picture">
+                  <pic:nvPicPr>
+                    <pic:cNvPr id="0" name="Screen Shot 2016-06-06 at 5.11.25 PM.png"/>
+                    <pic:cNvPicPr/>
+                  </pic:nvPicPr>
+                  <pic:blipFill>
+                    <a:blip r:embed="rId7">
+                      <a:extLst>
+                        <a:ext uri="{28A0092B-C50C-407E-A947-70E740481C1C}">
+                          <a14:useLocalDpi xmlns:a14="http://schemas.microsoft.com/office/drawing/2010/main" val="0"/>
+                        </a:ext>
+                      </a:extLst>
+                    </a:blip>
+                    <a:stretch>
+                      <a:fillRect/>
+                    </a:stretch>
+                  </pic:blipFill>
+                  <pic:spPr>
+                    <a:xfrm>
+                      <a:off x="0" y="0"/>
+                      <a:ext cx="1024890" cy="577850"/>
+                    </a:xfrm>
+                    <a:prstGeom prst="rect">
+                      <a:avLst/>
+                    </a:prstGeom>
+                  </pic:spPr>
+                </pic:pic>
+              </a:graphicData>
+            </a:graphic>
+          </wp:anchor>
+        </w:drawing>
+      </w:r>
+      <w:r>
+        <w:rPr>
+          <w:noProof/>
+          <w:sz w:val="20"/>
+        </w:rPr>
+        <w:drawing>
+          <wp:anchor distT="0" distB="0" distL="114300" distR="114300" simplePos="0" relativeHeight="251658240" behindDoc="0" locked="0" layoutInCell="1" allowOverlap="1" wp14:anchorId="528CCC56" wp14:editId="415791FD">
+            <wp:simplePos x="0" y="0"/>
+            <wp:positionH relativeFrom="column">
+              <wp:posOffset>0</wp:posOffset>
+            </wp:positionH>
+            <wp:positionV relativeFrom="paragraph">
+              <wp:posOffset>447675</wp:posOffset>
+            </wp:positionV>
+            <wp:extent cx="1666240" cy="584200"/>
+            <wp:effectExtent l="0" t="0" r="10160" b="0"/>
+            <wp:wrapSquare wrapText="bothSides"/>
+            <wp:docPr id="1" name="Picture 1"/>
+            <wp:cNvGraphicFramePr>
+              <a:graphicFrameLocks xmlns:a="http://schemas.openxmlformats.org/drawingml/2006/main" noChangeAspect="1"/>
+            </wp:cNvGraphicFramePr>
+            <a:graphic xmlns:a="http://schemas.openxmlformats.org/drawingml/2006/main">
+              <a:graphicData uri="http://schemas.openxmlformats.org/drawingml/2006/picture">
+                <pic:pic xmlns:pic="http://schemas.openxmlformats.org/drawingml/2006/picture">
+                  <pic:nvPicPr>
+                    <pic:cNvPr id="0" name="Screen Shot 2016-06-06 at 4.49.06 PM.png"/>
+                    <pic:cNvPicPr/>
+                  </pic:nvPicPr>
+                  <pic:blipFill>
+                    <a:blip r:embed="rId8">
+                      <a:extLst>
+                        <a:ext uri="{28A0092B-C50C-407E-A947-70E740481C1C}">
+                          <a14:useLocalDpi xmlns:a14="http://schemas.microsoft.com/office/drawing/2010/main" val="0"/>
+                        </a:ext>
+                      </a:extLst>
+                    </a:blip>
+                    <a:stretch>
+                      <a:fillRect/>
+                    </a:stretch>
+                  </pic:blipFill>
+                  <pic:spPr>
+                    <a:xfrm>
+                      <a:off x="0" y="0"/>
+                      <a:ext cx="1666240" cy="584200"/>
+                    </a:xfrm>
+                    <a:prstGeom prst="rect">
+                      <a:avLst/>
+                    </a:prstGeom>
+                  </pic:spPr>
+                </pic:pic>
+              </a:graphicData>
+            </a:graphic>
+            <wp14:sizeRelH relativeFrom="page">
+              <wp14:pctWidth>0</wp14:pctWidth>
+            </wp14:sizeRelH>
+            <wp14:sizeRelV relativeFrom="page">
+              <wp14:pctHeight>0</wp14:pctHeight>
+            </wp14:sizeRelV>
+          </wp:anchor>
+        </w:drawing>
+      </w:r>
+      <w:r>
+        <w:rPr>
+          <w:sz w:val="20"/>
+        </w:rPr>
+        <w:t xml:space="preserve">First, the function divides number of tasks by 2 to decide how row and column </w:t>
+      </w:r>
+      <w:r>
+        <w:rPr>
+          <w:sz w:val="20"/>
+        </w:rPr>
+        <w:t xml:space="preserve">are decomposed. </w:t>
+      </w:r>
+      <w:r>
+        <w:rPr>
+          <w:sz w:val="20"/>
+        </w:rPr>
+        <w:t xml:space="preserve">There is special case when number of task is </w:t>
+      </w:r>
+      <w:r>
+        <w:rPr>
+          <w:sz w:val="20"/>
+        </w:rPr>
+        <w:t>1,</w:t>
+      </w:r>
+      <w:r>
+        <w:rPr>
+          <w:sz w:val="20"/>
+        </w:rPr>
+        <w:t xml:space="preserve"> as it will cause divide by zero error. </w:t>
+      </w:r>
+      <w:r>
+        <w:rPr>
+          <w:sz w:val="20"/>
+        </w:rPr>
+        <w:t>Inside parallel region, start a</w:t>
+      </w:r>
+      <w:r>
+        <w:rPr>
+          <w:sz w:val="20"/>
+        </w:rPr>
+        <w:t>nd end of loops a</w:t>
+      </w:r>
+      <w:r>
+        <w:rPr>
+          <w:sz w:val="20"/>
+        </w:rPr>
+        <w:t>re determined using code segment below.</w:t>
+      </w:r>
+      <w:r>
+        <w:rPr>
+          <w:sz w:val="20"/>
+        </w:rPr>
+        <w:t xml:space="preserve"> </w:t>
+      </w:r>
+      <w:r>
+        <w:rPr>
+          <w:sz w:val="20"/>
+        </w:rPr>
+        <w:t xml:space="preserve">For example, during </w:t>
+      </w:r>
+      <w:proofErr w:type="spellStart"/>
+      <w:r>
+        <w:rPr>
+          <w:sz w:val="20"/>
+        </w:rPr>
+        <w:t>istart</w:t>
+      </w:r>
+      <w:proofErr w:type="spellEnd"/>
+      <w:r>
+        <w:rPr>
+          <w:sz w:val="20"/>
+        </w:rPr>
+        <w:t xml:space="preserve"> calculation, </w:t>
+      </w:r>
+      <w:proofErr w:type="spellStart"/>
+      <w:r>
+        <w:rPr>
+          <w:sz w:val="20"/>
+        </w:rPr>
+        <w:t>tid</w:t>
+      </w:r>
+      <w:proofErr w:type="spellEnd"/>
+      <w:r>
+        <w:rPr>
+          <w:sz w:val="20"/>
+        </w:rPr>
+        <w:t xml:space="preserve"> needs to be divided by number of tasks in column since same loop range for row should be repeated for all variation of </w:t>
+      </w:r>
+      <w:r>
+        <w:rPr>
+          <w:sz w:val="20"/>
+        </w:rPr>
+        <w:t xml:space="preserve">column. Also, modulo operation is appended at the end of each equation to ensure that result is within size of matrix. </w:t>
+      </w:r>
+      <w:r>
+        <w:rPr>
+          <w:sz w:val="20"/>
+        </w:rPr>
+        <w:t xml:space="preserve">For end calculation, when result is equal to zero, it really means size of matrix (N or M). Therefore, if statement is added to take care of this operation. </w:t>
+      </w:r>
+      <w:r>
+        <w:rPr>
+          <w:sz w:val="20"/>
+        </w:rPr>
+        <w:t xml:space="preserve">For column (j), </w:t>
+      </w:r>
+      <w:r>
+        <w:rPr>
+          <w:sz w:val="20"/>
+        </w:rPr>
+        <w:t xml:space="preserve">modulo is used when dividing </w:t>
+      </w:r>
+      <w:proofErr w:type="spellStart"/>
+      <w:r>
+        <w:rPr>
+          <w:sz w:val="20"/>
+        </w:rPr>
+        <w:t>tid</w:t>
+      </w:r>
+      <w:proofErr w:type="spellEnd"/>
+      <w:r>
+        <w:rPr>
+          <w:sz w:val="20"/>
+        </w:rPr>
+        <w:t xml:space="preserve"> by </w:t>
+      </w:r>
+      <w:proofErr w:type="spellStart"/>
+      <w:r>
+        <w:rPr>
+          <w:sz w:val="20"/>
+        </w:rPr>
+        <w:t>task_r</w:t>
+      </w:r>
+      <w:proofErr w:type="spellEnd"/>
+      <w:r>
+        <w:rPr>
+          <w:sz w:val="20"/>
+        </w:rPr>
+        <w:t xml:space="preserve"> so </w:t>
+      </w:r>
+      <w:r>
+        <w:rPr>
+          <w:sz w:val="20"/>
+        </w:rPr>
+        <w:t xml:space="preserve">each thread gets different variation of row-col decomposition. The example is shown in right. </w:t>
+      </w:r>
+      <w:r>
+        <w:rPr>
+          <w:sz w:val="20"/>
+        </w:rPr>
+        <w:t xml:space="preserve">Next, matrix multiplication is performed with three for loops whose range of first and second loops are defined </w:t>
+      </w:r>
+      <w:r>
+        <w:rPr>
+          <w:sz w:val="20"/>
+        </w:rPr>
+        <w:t xml:space="preserve">as </w:t>
+      </w:r>
+      <w:proofErr w:type="spellStart"/>
+      <w:r>
+        <w:rPr>
+          <w:sz w:val="20"/>
+        </w:rPr>
+        <w:t>istart</w:t>
+      </w:r>
+      <w:proofErr w:type="spellEnd"/>
+      <w:r>
+        <w:rPr>
+          <w:sz w:val="20"/>
+        </w:rPr>
+        <w:t xml:space="preserve"> to </w:t>
+      </w:r>
+      <w:proofErr w:type="spellStart"/>
+      <w:r>
+        <w:rPr>
+          <w:sz w:val="20"/>
+        </w:rPr>
+        <w:t>iend</w:t>
+      </w:r>
+      <w:proofErr w:type="spellEnd"/>
+      <w:r>
+        <w:rPr>
+          <w:sz w:val="20"/>
+        </w:rPr>
+        <w:t xml:space="preserve">, </w:t>
+      </w:r>
+      <w:proofErr w:type="spellStart"/>
+      <w:r>
+        <w:rPr>
+          <w:sz w:val="20"/>
+        </w:rPr>
+        <w:t>jstart</w:t>
+      </w:r>
+      <w:proofErr w:type="spellEnd"/>
+      <w:r>
+        <w:rPr>
+          <w:sz w:val="20"/>
+        </w:rPr>
+        <w:t xml:space="preserve"> to </w:t>
+      </w:r>
+      <w:proofErr w:type="spellStart"/>
+      <w:r>
+        <w:rPr>
+          <w:sz w:val="20"/>
+        </w:rPr>
+        <w:t>jend</w:t>
+      </w:r>
+      <w:proofErr w:type="spellEnd"/>
+      <w:r>
+        <w:rPr>
+          <w:sz w:val="20"/>
+        </w:rPr>
+        <w:t>, respectively.</w:t>
+      </w:r>
+    </w:p>
+    <w:p>
+      <w:pPr>
+        <w:rPr>
+          <w:sz w:val="20"/>
+        </w:rPr>
+      </w:pPr>
       <w:bookmarkStart w:id="0" w:name="_GoBack"/>
       <w:bookmarkEnd w:id="0"/>
-      <w:r>
-        <w:rPr>
-          <w:sz w:val="20"/>
-        </w:rPr>
-        <w:t xml:space="preserve">s number of threads to launch </w:t>
-      </w:r>
-      <w:r>
-        <w:rPr>
-          <w:sz w:val="20"/>
-        </w:rPr>
-        <w:t xml:space="preserve">and enters the parallel region. Compare to previous function, this function performs column-wise decomposition. Therefore, column size of matrix B (M) is divided by number of tasks and multiplied by </w:t>
-      </w:r>
-      <w:proofErr w:type="spellStart"/>
-      <w:r>
-        <w:rPr>
-          <w:sz w:val="20"/>
-        </w:rPr>
-        <w:t>tid</w:t>
-      </w:r>
-      <w:proofErr w:type="spellEnd"/>
-      <w:r>
-        <w:rPr>
-          <w:sz w:val="20"/>
-        </w:rPr>
-        <w:t xml:space="preserve"> to determine the start and end of second for loop. </w:t>
-      </w:r>
-      <w:r>
-        <w:rPr>
-          <w:sz w:val="20"/>
-        </w:rPr>
-        <w:t xml:space="preserve">As a result, each thread get different portion of columns to work on. </w:t>
-      </w:r>
-      <w:r>
-        <w:rPr>
-          <w:sz w:val="20"/>
-        </w:rPr>
-        <w:t xml:space="preserve">Other than start and end of second loop, rest of code is same as serial function. </w:t>
-      </w:r>
-    </w:p>
-    <w:p>
-      <w:pPr>
-        <w:rPr>
-          <w:sz w:val="20"/>
-        </w:rPr>
-      </w:pPr>
     </w:p>
     <w:p>
       <w:pPr>
@@ -770,31 +1158,107 @@
           <w:b/>
           <w:sz w:val="20"/>
         </w:rPr>
-        <w:t xml:space="preserve"> parallel </w:t>
+        <w:t xml:space="preserve"> parallel for row function</w:t>
+      </w:r>
+    </w:p>
+    <w:p>
+      <w:pPr>
+        <w:ind w:firstLine="360"/>
+        <w:rPr>
+          <w:sz w:val="20"/>
+        </w:rPr>
+      </w:pPr>
+      <w:r>
+        <w:rPr>
+          <w:sz w:val="20"/>
+        </w:rPr>
+        <w:t xml:space="preserve">The body of this function is essentially same as serial implementation. </w:t>
+      </w:r>
+      <w:r>
+        <w:rPr>
+          <w:sz w:val="20"/>
+        </w:rPr>
+        <w:t xml:space="preserve">The </w:t>
       </w:r>
       <w:proofErr w:type="spellStart"/>
       <w:r>
         <w:rPr>
-          <w:b/>
-          <w:sz w:val="20"/>
-        </w:rPr>
-        <w:t>rowcol</w:t>
+          <w:sz w:val="20"/>
+        </w:rPr>
+        <w:t>omp_set_num_</w:t>
+      </w:r>
+      <w:proofErr w:type="gramStart"/>
+      <w:r>
+        <w:rPr>
+          <w:sz w:val="20"/>
+        </w:rPr>
+        <w:t>threads</w:t>
       </w:r>
       <w:proofErr w:type="spellEnd"/>
       <w:r>
         <w:rPr>
-          <w:b/>
-          <w:sz w:val="20"/>
-        </w:rPr>
-        <w:t xml:space="preserve"> function</w:t>
-      </w:r>
-    </w:p>
-    <w:p>
-      <w:pPr>
-        <w:rPr>
-          <w:sz w:val="20"/>
-        </w:rPr>
-      </w:pPr>
+          <w:sz w:val="20"/>
+        </w:rPr>
+        <w:t>(</w:t>
+      </w:r>
+      <w:proofErr w:type="spellStart"/>
+      <w:proofErr w:type="gramEnd"/>
+      <w:r>
+        <w:rPr>
+          <w:sz w:val="20"/>
+        </w:rPr>
+        <w:t>num_tasks</w:t>
+      </w:r>
+      <w:proofErr w:type="spellEnd"/>
+      <w:r>
+        <w:rPr>
+          <w:sz w:val="20"/>
+        </w:rPr>
+        <w:t xml:space="preserve">) defines the number of threads launched when entering parallel region. </w:t>
+      </w:r>
+      <w:r>
+        <w:rPr>
+          <w:sz w:val="20"/>
+        </w:rPr>
+        <w:t>After the local variable declaration, parallel region is created. As this function performs row-wi</w:t>
+      </w:r>
+      <w:r>
+        <w:rPr>
+          <w:sz w:val="20"/>
+        </w:rPr>
+        <w:t>se decomposition, for directive</w:t>
+      </w:r>
+      <w:r>
+        <w:rPr>
+          <w:sz w:val="20"/>
+        </w:rPr>
+        <w:t xml:space="preserve"> is placed just before first for loop in </w:t>
+      </w:r>
+      <w:r>
+        <w:rPr>
+          <w:sz w:val="20"/>
+        </w:rPr>
+        <w:lastRenderedPageBreak/>
+        <w:t>order to share the work.</w:t>
+      </w:r>
+      <w:r>
+        <w:rPr>
+          <w:sz w:val="20"/>
+        </w:rPr>
+        <w:t xml:space="preserve"> Scheduling is performed with static policy.</w:t>
+      </w:r>
+      <w:r>
+        <w:rPr>
+          <w:sz w:val="20"/>
+        </w:rPr>
+        <w:t xml:space="preserve"> </w:t>
+      </w:r>
+      <w:r>
+        <w:rPr>
+          <w:sz w:val="20"/>
+        </w:rPr>
+        <w:t xml:space="preserve">It is notable that “no wait” is placed in for directive as there is also barrier at end of parallel region. </w:t>
+      </w:r>
     </w:p>
     <w:p>
       <w:pPr>
@@ -826,7 +1290,7 @@
           <w:b/>
           <w:sz w:val="20"/>
         </w:rPr>
-        <w:t xml:space="preserve"> parallel for row function</w:t>
+        <w:t xml:space="preserve"> parallel for col function</w:t>
       </w:r>
     </w:p>
     <w:p>
@@ -840,91 +1304,19 @@
         <w:rPr>
           <w:sz w:val="20"/>
         </w:rPr>
-        <w:t xml:space="preserve">The body of this function is essentially same as serial implementation. </w:t>
-      </w:r>
-      <w:r>
-        <w:rPr>
-          <w:sz w:val="20"/>
-        </w:rPr>
-        <w:t xml:space="preserve">The </w:t>
-      </w:r>
-      <w:proofErr w:type="spellStart"/>
-      <w:r>
-        <w:rPr>
-          <w:sz w:val="20"/>
-        </w:rPr>
-        <w:t>omp_set_num_</w:t>
-      </w:r>
-      <w:proofErr w:type="gramStart"/>
-      <w:r>
-        <w:rPr>
-          <w:sz w:val="20"/>
-        </w:rPr>
-        <w:t>threads</w:t>
-      </w:r>
-      <w:proofErr w:type="spellEnd"/>
-      <w:r>
-        <w:rPr>
-          <w:sz w:val="20"/>
-        </w:rPr>
-        <w:t>(</w:t>
-      </w:r>
-      <w:proofErr w:type="spellStart"/>
-      <w:proofErr w:type="gramEnd"/>
-      <w:r>
-        <w:rPr>
-          <w:sz w:val="20"/>
-        </w:rPr>
-        <w:t>num_tasks</w:t>
-      </w:r>
-      <w:proofErr w:type="spellEnd"/>
-      <w:r>
-        <w:rPr>
-          <w:sz w:val="20"/>
-        </w:rPr>
-        <w:t>) defines the number of threads launched when entering parallel region.</w:t>
-      </w:r>
-      <w:r>
-        <w:rPr>
-          <w:sz w:val="20"/>
-        </w:rPr>
-        <w:t xml:space="preserve"> </w:t>
-      </w:r>
-      <w:r>
-        <w:rPr>
-          <w:sz w:val="20"/>
-        </w:rPr>
-        <w:t>After the local variable declaration, parallel region is created. As this function performs row-wi</w:t>
-      </w:r>
-      <w:r>
-        <w:rPr>
-          <w:sz w:val="20"/>
-        </w:rPr>
-        <w:t>se decomposition, for directive</w:t>
-      </w:r>
-      <w:r>
-        <w:rPr>
-          <w:sz w:val="20"/>
-        </w:rPr>
-        <w:t xml:space="preserve"> is placed just before first for loop in order to share the work.</w:t>
-      </w:r>
-      <w:r>
-        <w:rPr>
-          <w:sz w:val="20"/>
-        </w:rPr>
-        <w:t xml:space="preserve"> Scheduling is performed with static policy.</w:t>
-      </w:r>
-      <w:r>
-        <w:rPr>
-          <w:sz w:val="20"/>
-        </w:rPr>
-        <w:t xml:space="preserve"> </w:t>
-      </w:r>
-      <w:r>
-        <w:rPr>
-          <w:sz w:val="20"/>
-        </w:rPr>
-        <w:t xml:space="preserve">It is notable that “no wait” is placed in for directive as there is also barrier at end of parallel region. </w:t>
+        <w:t xml:space="preserve">This function is similar to previous function except the method of decomposition. </w:t>
+      </w:r>
+      <w:r>
+        <w:rPr>
+          <w:sz w:val="20"/>
+        </w:rPr>
+        <w:t xml:space="preserve">As this function performs column-wise decomposition, for directive is placed just before second for loop to work share </w:t>
+      </w:r>
+      <w:r>
+        <w:rPr>
+          <w:sz w:val="20"/>
+        </w:rPr>
+        <w:t>columns of second input matrix.</w:t>
       </w:r>
     </w:p>
     <w:p>
@@ -957,7 +1349,23 @@
           <w:b/>
           <w:sz w:val="20"/>
         </w:rPr>
-        <w:t xml:space="preserve"> parallel for col function</w:t>
+        <w:t xml:space="preserve"> parallel for </w:t>
+      </w:r>
+      <w:proofErr w:type="spellStart"/>
+      <w:r>
+        <w:rPr>
+          <w:b/>
+          <w:sz w:val="20"/>
+        </w:rPr>
+        <w:t>rowcol</w:t>
+      </w:r>
+      <w:proofErr w:type="spellEnd"/>
+      <w:r>
+        <w:rPr>
+          <w:b/>
+          <w:sz w:val="20"/>
+        </w:rPr>
+        <w:t xml:space="preserve"> function</w:t>
       </w:r>
     </w:p>
     <w:p>
@@ -971,98 +1379,22 @@
         <w:rPr>
           <w:sz w:val="20"/>
         </w:rPr>
-        <w:t xml:space="preserve">This function is similar to previous function except the method of decomposition. </w:t>
-      </w:r>
-      <w:r>
-        <w:rPr>
-          <w:sz w:val="20"/>
-        </w:rPr>
-        <w:t xml:space="preserve">As this function performs column-wise decomposition, for directive is placed just before second for loop to work share </w:t>
-      </w:r>
-      <w:r>
-        <w:rPr>
-          <w:sz w:val="20"/>
-        </w:rPr>
-        <w:t>columns of second input matrix.</w:t>
-      </w:r>
-    </w:p>
-    <w:p>
-      <w:pPr>
-        <w:rPr>
-          <w:sz w:val="20"/>
-        </w:rPr>
-      </w:pPr>
-    </w:p>
-    <w:p>
-      <w:pPr>
-        <w:rPr>
-          <w:b/>
-          <w:sz w:val="20"/>
-        </w:rPr>
-      </w:pPr>
+        <w:t xml:space="preserve">This function is also similar to previous function except it needs to decompose the operation in both row-wise and column-wise. </w:t>
+      </w:r>
+      <w:r>
+        <w:rPr>
+          <w:sz w:val="20"/>
+        </w:rPr>
+        <w:t xml:space="preserve">Since it is against the </w:t>
+      </w:r>
       <w:proofErr w:type="spellStart"/>
-      <w:proofErr w:type="gramStart"/>
-      <w:r>
-        <w:rPr>
-          <w:b/>
-          <w:sz w:val="20"/>
-        </w:rPr>
-        <w:t>mm.c</w:t>
+      <w:r>
+        <w:rPr>
+          <w:sz w:val="20"/>
+        </w:rPr>
+        <w:t>OpenMP</w:t>
       </w:r>
       <w:proofErr w:type="spellEnd"/>
-      <w:proofErr w:type="gramEnd"/>
-      <w:r>
-        <w:rPr>
-          <w:b/>
-          <w:sz w:val="20"/>
-        </w:rPr>
-        <w:t xml:space="preserve"> parallel for </w:t>
-      </w:r>
-      <w:proofErr w:type="spellStart"/>
-      <w:r>
-        <w:rPr>
-          <w:b/>
-          <w:sz w:val="20"/>
-        </w:rPr>
-        <w:t>rowcol</w:t>
-      </w:r>
-      <w:proofErr w:type="spellEnd"/>
-      <w:r>
-        <w:rPr>
-          <w:b/>
-          <w:sz w:val="20"/>
-        </w:rPr>
-        <w:t xml:space="preserve"> function</w:t>
-      </w:r>
-    </w:p>
-    <w:p>
-      <w:pPr>
-        <w:ind w:firstLine="360"/>
-        <w:rPr>
-          <w:sz w:val="20"/>
-        </w:rPr>
-      </w:pPr>
-      <w:r>
-        <w:rPr>
-          <w:sz w:val="20"/>
-        </w:rPr>
-        <w:lastRenderedPageBreak/>
-        <w:t xml:space="preserve">This function is also similar to previous function except it needs to decompose the operation in both row-wise and column-wise. </w:t>
-      </w:r>
-      <w:r>
-        <w:rPr>
-          <w:sz w:val="20"/>
-        </w:rPr>
-        <w:t xml:space="preserve">Since it is against the </w:t>
-      </w:r>
-      <w:proofErr w:type="spellStart"/>
-      <w:r>
-        <w:rPr>
-          <w:sz w:val="20"/>
-        </w:rPr>
-        <w:t>OpenMP</w:t>
-      </w:r>
-      <w:proofErr w:type="spellEnd"/>
       <w:r>
         <w:rPr>
           <w:sz w:val="20"/>
@@ -1124,7 +1456,20 @@
         <w:rPr>
           <w:sz w:val="20"/>
         </w:rPr>
-        <w:t>All of performance data collection is done on lennon.secs.oakland.edu Linux server via VPN connection.</w:t>
+        <w:t xml:space="preserve">All of performance data collection is done on </w:t>
+      </w:r>
+      <w:r>
+        <w:rPr>
+          <w:b/>
+          <w:sz w:val="20"/>
+        </w:rPr>
+        <w:t>lennon.secs.oakland.edu</w:t>
+      </w:r>
+      <w:r>
+        <w:rPr>
+          <w:sz w:val="20"/>
+        </w:rPr>
+        <w:t xml:space="preserve"> Linux server via VPN connection.</w:t>
       </w:r>
     </w:p>
     <w:p>
@@ -1200,7 +1545,7 @@
 </file>
 
 <file path=word/numbering.xml><?xml version="1.0" encoding="utf-8"?>
-<w:numbering xmlns:wpc="http://schemas.microsoft.com/office/word/2010/wordprocessingCanvas" xmlns:mc="http://schemas.openxmlformats.org/markup-compatibility/2006" xmlns:o="urn:schemas-microsoft-com:office:office" xmlns:r="http://schemas.openxmlformats.org/officeDocument/2006/relationships" xmlns:m="http://schemas.openxmlformats.org/officeDocument/2006/math" xmlns:v="urn:schemas-microsoft-com:vml" xmlns:wp14="http://schemas.microsoft.com/office/word/2010/wordprocessingDrawing" xmlns:wp="http://schemas.openxmlformats.org/drawingml/2006/wordprocessingDrawing" xmlns:w10="urn:schemas-microsoft-com:office:word" xmlns:w="http://schemas.openxmlformats.org/wordprocessingml/2006/main" xmlns:w14="http://schemas.microsoft.com/office/word/2010/wordml" xmlns:wpg="http://schemas.microsoft.com/office/word/2010/wordprocessingGroup" xmlns:wpi="http://schemas.microsoft.com/office/word/2010/wordprocessingInk" xmlns:wne="http://schemas.microsoft.com/office/word/2006/wordml" xmlns:wps="http://schemas.microsoft.com/office/word/2010/wordprocessingShape" mc:Ignorable="w14 wp14">
+<w:numbering xmlns:wpc="http://schemas.microsoft.com/office/word/2010/wordprocessingCanvas" xmlns:mo="http://schemas.microsoft.com/office/mac/office/2008/main" xmlns:mc="http://schemas.openxmlformats.org/markup-compatibility/2006" xmlns:mv="urn:schemas-microsoft-com:mac:vml" xmlns:o="urn:schemas-microsoft-com:office:office" xmlns:r="http://schemas.openxmlformats.org/officeDocument/2006/relationships" xmlns:m="http://schemas.openxmlformats.org/officeDocument/2006/math" xmlns:v="urn:schemas-microsoft-com:vml" xmlns:wp14="http://schemas.microsoft.com/office/word/2010/wordprocessingDrawing" xmlns:wp="http://schemas.openxmlformats.org/drawingml/2006/wordprocessingDrawing" xmlns:w10="urn:schemas-microsoft-com:office:word" xmlns:w="http://schemas.openxmlformats.org/wordprocessingml/2006/main" xmlns:w14="http://schemas.microsoft.com/office/word/2010/wordml" xmlns:wpg="http://schemas.microsoft.com/office/word/2010/wordprocessingGroup" xmlns:wpi="http://schemas.microsoft.com/office/word/2010/wordprocessingInk" xmlns:wne="http://schemas.microsoft.com/office/word/2006/wordml" xmlns:wps="http://schemas.microsoft.com/office/word/2010/wordprocessingShape" mc:Ignorable="w14 wp14">
   <w:abstractNum w:abstractNumId="0">
     <w:nsid w:val="182D3C05"/>
     <w:multiLevelType w:val="hybridMultilevel"/>
@@ -1447,7 +1792,7 @@
     </w:rPrDefault>
     <w:pPrDefault/>
   </w:docDefaults>
-  <w:latentStyles w:defLockedState="0" w:defUIPriority="99" w:defSemiHidden="1" w:defUnhideWhenUsed="1" w:defQFormat="0" w:count="267">
+  <w:latentStyles w:defLockedState="0" w:defUIPriority="99" w:defSemiHidden="1" w:defUnhideWhenUsed="1" w:defQFormat="0" w:count="276">
     <w:lsdException w:name="Normal" w:semiHidden="0" w:uiPriority="0" w:unhideWhenUsed="0" w:qFormat="1"/>
     <w:lsdException w:name="heading 1" w:semiHidden="0" w:uiPriority="9" w:unhideWhenUsed="0" w:qFormat="1"/>
     <w:lsdException w:name="heading 2" w:uiPriority="9" w:qFormat="1"/>
@@ -1675,6 +2020,7 @@
     <w:uiPriority w:val="59"/>
     <w:rsid w:val="008B3E90"/>
     <w:tblPr>
+      <w:tblInd w:w="0" w:type="dxa"/>
       <w:tblBorders>
         <w:top w:val="single" w:sz="4" w:space="0" w:color="auto"/>
         <w:left w:val="single" w:sz="4" w:space="0" w:color="auto"/>
@@ -1683,13 +2029,19 @@
         <w:insideH w:val="single" w:sz="4" w:space="0" w:color="auto"/>
         <w:insideV w:val="single" w:sz="4" w:space="0" w:color="auto"/>
       </w:tblBorders>
+      <w:tblCellMar>
+        <w:top w:w="0" w:type="dxa"/>
+        <w:left w:w="108" w:type="dxa"/>
+        <w:bottom w:w="0" w:type="dxa"/>
+        <w:right w:w="108" w:type="dxa"/>
+      </w:tblCellMar>
     </w:tblPr>
   </w:style>
 </w:styles>
 </file>
 
 <file path=word/stylesWithEffects.xml><?xml version="1.0" encoding="utf-8"?>
-<w:styles xmlns:wpc="http://schemas.microsoft.com/office/word/2010/wordprocessingCanvas" xmlns:mc="http://schemas.openxmlformats.org/markup-compatibility/2006" xmlns:o="urn:schemas-microsoft-com:office:office" xmlns:r="http://schemas.openxmlformats.org/officeDocument/2006/relationships" xmlns:m="http://schemas.openxmlformats.org/officeDocument/2006/math" xmlns:v="urn:schemas-microsoft-com:vml" xmlns:wp14="http://schemas.microsoft.com/office/word/2010/wordprocessingDrawing" xmlns:wp="http://schemas.openxmlformats.org/drawingml/2006/wordprocessingDrawing" xmlns:w10="urn:schemas-microsoft-com:office:word" xmlns:w="http://schemas.openxmlformats.org/wordprocessingml/2006/main" xmlns:w14="http://schemas.microsoft.com/office/word/2010/wordml" xmlns:wpg="http://schemas.microsoft.com/office/word/2010/wordprocessingGroup" xmlns:wpi="http://schemas.microsoft.com/office/word/2010/wordprocessingInk" xmlns:wne="http://schemas.microsoft.com/office/word/2006/wordml" xmlns:wps="http://schemas.microsoft.com/office/word/2010/wordprocessingShape" mc:Ignorable="w14 wp14">
+<w:styles xmlns:wpc="http://schemas.microsoft.com/office/word/2010/wordprocessingCanvas" xmlns:mo="http://schemas.microsoft.com/office/mac/office/2008/main" xmlns:mc="http://schemas.openxmlformats.org/markup-compatibility/2006" xmlns:mv="urn:schemas-microsoft-com:mac:vml" xmlns:o="urn:schemas-microsoft-com:office:office" xmlns:r="http://schemas.openxmlformats.org/officeDocument/2006/relationships" xmlns:m="http://schemas.openxmlformats.org/officeDocument/2006/math" xmlns:v="urn:schemas-microsoft-com:vml" xmlns:wp14="http://schemas.microsoft.com/office/word/2010/wordprocessingDrawing" xmlns:wp="http://schemas.openxmlformats.org/drawingml/2006/wordprocessingDrawing" xmlns:w10="urn:schemas-microsoft-com:office:word" xmlns:w="http://schemas.openxmlformats.org/wordprocessingml/2006/main" xmlns:w14="http://schemas.microsoft.com/office/word/2010/wordml" xmlns:wpg="http://schemas.microsoft.com/office/word/2010/wordprocessingGroup" xmlns:wpi="http://schemas.microsoft.com/office/word/2010/wordprocessingInk" xmlns:wne="http://schemas.microsoft.com/office/word/2006/wordml" xmlns:wps="http://schemas.microsoft.com/office/word/2010/wordprocessingShape" mc:Ignorable="w14 wp14">
   <w:docDefaults>
     <w:rPrDefault>
       <w:rPr>
@@ -1699,7 +2051,7 @@
     </w:rPrDefault>
     <w:pPrDefault/>
   </w:docDefaults>
-  <w:latentStyles w:defLockedState="0" w:defUIPriority="99" w:defSemiHidden="1" w:defUnhideWhenUsed="1" w:defQFormat="0" w:count="267">
+  <w:latentStyles w:defLockedState="0" w:defUIPriority="99" w:defSemiHidden="1" w:defUnhideWhenUsed="1" w:defQFormat="0" w:count="276">
     <w:lsdException w:name="Normal" w:semiHidden="0" w:uiPriority="0" w:unhideWhenUsed="0" w:qFormat="1"/>
     <w:lsdException w:name="heading 1" w:semiHidden="0" w:uiPriority="9" w:unhideWhenUsed="0" w:qFormat="1"/>
     <w:lsdException w:name="heading 2" w:uiPriority="9" w:qFormat="1"/>
@@ -1927,6 +2279,7 @@
     <w:uiPriority w:val="59"/>
     <w:rsid w:val="008B3E90"/>
     <w:tblPr>
+      <w:tblInd w:w="0" w:type="dxa"/>
       <w:tblBorders>
         <w:top w:val="single" w:sz="4" w:space="0" w:color="auto"/>
         <w:left w:val="single" w:sz="4" w:space="0" w:color="auto"/>
@@ -1935,6 +2288,12 @@
         <w:insideH w:val="single" w:sz="4" w:space="0" w:color="auto"/>
         <w:insideV w:val="single" w:sz="4" w:space="0" w:color="auto"/>
       </w:tblBorders>
+      <w:tblCellMar>
+        <w:top w:w="0" w:type="dxa"/>
+        <w:left w:w="108" w:type="dxa"/>
+        <w:bottom w:w="0" w:type="dxa"/>
+        <w:right w:w="108" w:type="dxa"/>
+      </w:tblCellMar>
     </w:tblPr>
   </w:style>
 </w:styles>
@@ -2265,7 +2624,7 @@
 </file>
 
 <file path=customXml/itemProps1.xml><?xml version="1.0" encoding="utf-8"?>
-<ds:datastoreItem xmlns:ds="http://schemas.openxmlformats.org/officeDocument/2006/customXml" ds:itemID="{0C49EA90-C044-44E2-8AB3-EC1D1739B733}">
+<ds:datastoreItem xmlns:ds="http://schemas.openxmlformats.org/officeDocument/2006/customXml" ds:itemID="{A9EE6D3E-A164-AF44-B894-424D1DB1DC19}">
   <ds:schemaRefs>
     <ds:schemaRef ds:uri="http://schemas.openxmlformats.org/officeDocument/2006/bibliography"/>
   </ds:schemaRefs>

</xml_diff>

<commit_message>
working on assignment2 report.
</commit_message>
<xml_diff>
--- a/Assignment2/Report/Assignment2 Report v2.docx
+++ b/Assignment2/Report/Assignment2 Report v2.docx
@@ -790,6 +790,7 @@
       </w:pPr>
       <w:r>
         <w:rPr>
+          <w:noProof/>
           <w:sz w:val="20"/>
         </w:rPr>
         <w:drawing>
@@ -1132,407 +1133,1136 @@
           <w:sz w:val="20"/>
         </w:rPr>
       </w:pPr>
+    </w:p>
+    <w:p>
+      <w:pPr>
+        <w:rPr>
+          <w:b/>
+          <w:sz w:val="20"/>
+        </w:rPr>
+      </w:pPr>
+      <w:proofErr w:type="spellStart"/>
+      <w:proofErr w:type="gramStart"/>
+      <w:r>
+        <w:rPr>
+          <w:b/>
+          <w:sz w:val="20"/>
+        </w:rPr>
+        <w:t>mm.c</w:t>
+      </w:r>
+      <w:proofErr w:type="spellEnd"/>
+      <w:proofErr w:type="gramEnd"/>
+      <w:r>
+        <w:rPr>
+          <w:b/>
+          <w:sz w:val="20"/>
+        </w:rPr>
+        <w:t xml:space="preserve"> parallel for row function</w:t>
+      </w:r>
+    </w:p>
+    <w:p>
+      <w:pPr>
+        <w:ind w:firstLine="360"/>
+        <w:rPr>
+          <w:sz w:val="20"/>
+        </w:rPr>
+      </w:pPr>
+      <w:r>
+        <w:rPr>
+          <w:sz w:val="20"/>
+        </w:rPr>
+        <w:t xml:space="preserve">The body of this function is essentially same as serial implementation. </w:t>
+      </w:r>
+      <w:r>
+        <w:rPr>
+          <w:sz w:val="20"/>
+        </w:rPr>
+        <w:t xml:space="preserve">The </w:t>
+      </w:r>
+      <w:proofErr w:type="spellStart"/>
+      <w:r>
+        <w:rPr>
+          <w:sz w:val="20"/>
+        </w:rPr>
+        <w:t>omp_set_num_</w:t>
+      </w:r>
+      <w:proofErr w:type="gramStart"/>
+      <w:r>
+        <w:rPr>
+          <w:sz w:val="20"/>
+        </w:rPr>
+        <w:t>threads</w:t>
+      </w:r>
+      <w:proofErr w:type="spellEnd"/>
+      <w:r>
+        <w:rPr>
+          <w:sz w:val="20"/>
+        </w:rPr>
+        <w:t>(</w:t>
+      </w:r>
+      <w:proofErr w:type="spellStart"/>
+      <w:proofErr w:type="gramEnd"/>
+      <w:r>
+        <w:rPr>
+          <w:sz w:val="20"/>
+        </w:rPr>
+        <w:t>num_tasks</w:t>
+      </w:r>
+      <w:proofErr w:type="spellEnd"/>
+      <w:r>
+        <w:rPr>
+          <w:sz w:val="20"/>
+        </w:rPr>
+        <w:t xml:space="preserve">) defines the number of threads launched when entering parallel region. </w:t>
+      </w:r>
+      <w:r>
+        <w:rPr>
+          <w:sz w:val="20"/>
+        </w:rPr>
+        <w:t>After the local variable declaration, parallel region is created. As this function performs row-wi</w:t>
+      </w:r>
+      <w:r>
+        <w:rPr>
+          <w:sz w:val="20"/>
+        </w:rPr>
+        <w:t>se decomposition, for directive</w:t>
+      </w:r>
+      <w:r>
+        <w:rPr>
+          <w:sz w:val="20"/>
+        </w:rPr>
+        <w:t xml:space="preserve"> is placed just before first for loop in </w:t>
+      </w:r>
+      <w:r>
+        <w:rPr>
+          <w:sz w:val="20"/>
+        </w:rPr>
+        <w:lastRenderedPageBreak/>
+        <w:t>order to share the work.</w:t>
+      </w:r>
+      <w:r>
+        <w:rPr>
+          <w:sz w:val="20"/>
+        </w:rPr>
+        <w:t xml:space="preserve"> Scheduling is performed with static policy.</w:t>
+      </w:r>
+      <w:r>
+        <w:rPr>
+          <w:sz w:val="20"/>
+        </w:rPr>
+        <w:t xml:space="preserve"> </w:t>
+      </w:r>
+      <w:r>
+        <w:rPr>
+          <w:sz w:val="20"/>
+        </w:rPr>
+        <w:t xml:space="preserve">It is notable that “no wait” is placed in for directive as there is also barrier at end of parallel region. </w:t>
+      </w:r>
+    </w:p>
+    <w:p>
+      <w:pPr>
+        <w:rPr>
+          <w:sz w:val="20"/>
+        </w:rPr>
+      </w:pPr>
+    </w:p>
+    <w:p>
+      <w:pPr>
+        <w:rPr>
+          <w:b/>
+          <w:sz w:val="20"/>
+        </w:rPr>
+      </w:pPr>
+      <w:proofErr w:type="spellStart"/>
+      <w:proofErr w:type="gramStart"/>
+      <w:r>
+        <w:rPr>
+          <w:b/>
+          <w:sz w:val="20"/>
+        </w:rPr>
+        <w:t>mm.c</w:t>
+      </w:r>
+      <w:proofErr w:type="spellEnd"/>
+      <w:proofErr w:type="gramEnd"/>
+      <w:r>
+        <w:rPr>
+          <w:b/>
+          <w:sz w:val="20"/>
+        </w:rPr>
+        <w:t xml:space="preserve"> parallel for col function</w:t>
+      </w:r>
+    </w:p>
+    <w:p>
+      <w:pPr>
+        <w:ind w:firstLine="360"/>
+        <w:rPr>
+          <w:sz w:val="20"/>
+        </w:rPr>
+      </w:pPr>
+      <w:r>
+        <w:rPr>
+          <w:sz w:val="20"/>
+        </w:rPr>
+        <w:t xml:space="preserve">This function is similar to previous function except the method of decomposition. </w:t>
+      </w:r>
+      <w:r>
+        <w:rPr>
+          <w:sz w:val="20"/>
+        </w:rPr>
+        <w:t xml:space="preserve">As this function performs column-wise decomposition, for directive is placed just before second for loop to work share </w:t>
+      </w:r>
+      <w:r>
+        <w:rPr>
+          <w:sz w:val="20"/>
+        </w:rPr>
+        <w:t>columns of second input matrix.</w:t>
+      </w:r>
+    </w:p>
+    <w:p>
+      <w:pPr>
+        <w:rPr>
+          <w:sz w:val="20"/>
+        </w:rPr>
+      </w:pPr>
+    </w:p>
+    <w:p>
+      <w:pPr>
+        <w:rPr>
+          <w:b/>
+          <w:sz w:val="20"/>
+        </w:rPr>
+      </w:pPr>
+      <w:proofErr w:type="spellStart"/>
+      <w:proofErr w:type="gramStart"/>
+      <w:r>
+        <w:rPr>
+          <w:b/>
+          <w:sz w:val="20"/>
+        </w:rPr>
+        <w:t>mm.c</w:t>
+      </w:r>
+      <w:proofErr w:type="spellEnd"/>
+      <w:proofErr w:type="gramEnd"/>
+      <w:r>
+        <w:rPr>
+          <w:b/>
+          <w:sz w:val="20"/>
+        </w:rPr>
+        <w:t xml:space="preserve"> parallel for </w:t>
+      </w:r>
+      <w:proofErr w:type="spellStart"/>
+      <w:r>
+        <w:rPr>
+          <w:b/>
+          <w:sz w:val="20"/>
+        </w:rPr>
+        <w:t>rowcol</w:t>
+      </w:r>
+      <w:proofErr w:type="spellEnd"/>
+      <w:r>
+        <w:rPr>
+          <w:b/>
+          <w:sz w:val="20"/>
+        </w:rPr>
+        <w:t xml:space="preserve"> function</w:t>
+      </w:r>
+    </w:p>
+    <w:p>
+      <w:pPr>
+        <w:ind w:firstLine="360"/>
+        <w:rPr>
+          <w:sz w:val="20"/>
+        </w:rPr>
+      </w:pPr>
+      <w:r>
+        <w:rPr>
+          <w:sz w:val="20"/>
+        </w:rPr>
+        <w:t xml:space="preserve">This function is also similar to previous function except it needs to decompose the operation in both row-wise and column-wise. </w:t>
+      </w:r>
+      <w:r>
+        <w:rPr>
+          <w:sz w:val="20"/>
+        </w:rPr>
+        <w:t xml:space="preserve">Since it is against the </w:t>
+      </w:r>
+      <w:proofErr w:type="spellStart"/>
+      <w:r>
+        <w:rPr>
+          <w:sz w:val="20"/>
+        </w:rPr>
+        <w:t>OpenMP</w:t>
+      </w:r>
+      <w:proofErr w:type="spellEnd"/>
+      <w:r>
+        <w:rPr>
+          <w:sz w:val="20"/>
+        </w:rPr>
+        <w:t xml:space="preserve"> rules to place nested for directives inside signal para</w:t>
+      </w:r>
+      <w:r>
+        <w:rPr>
+          <w:sz w:val="20"/>
+        </w:rPr>
+        <w:t>llel region, collapse</w:t>
+      </w:r>
+      <w:r>
+        <w:rPr>
+          <w:sz w:val="20"/>
+        </w:rPr>
+        <w:t xml:space="preserve"> </w:t>
+      </w:r>
+      <w:r>
+        <w:rPr>
+          <w:sz w:val="20"/>
+        </w:rPr>
+        <w:t xml:space="preserve">(2) directive is used with for directive to collapse first two loops into single loop, and perform work sharing on combined loop. </w:t>
+      </w:r>
+    </w:p>
+    <w:p>
+      <w:pPr>
+        <w:rPr>
+          <w:sz w:val="20"/>
+        </w:rPr>
+      </w:pPr>
+    </w:p>
+    <w:p>
+      <w:pPr>
+        <w:rPr>
+          <w:u w:val="single"/>
+        </w:rPr>
+      </w:pPr>
+      <w:r>
+        <w:rPr>
+          <w:u w:val="single"/>
+        </w:rPr>
+        <w:t>3</w:t>
+      </w:r>
+      <w:r>
+        <w:rPr>
+          <w:u w:val="single"/>
+        </w:rPr>
+        <w:t>. Performance Report</w:t>
+      </w:r>
+    </w:p>
+    <w:p>
+      <w:pPr>
+        <w:rPr>
+          <w:sz w:val="20"/>
+        </w:rPr>
+      </w:pPr>
+      <w:r>
+        <w:rPr>
+          <w:sz w:val="20"/>
+        </w:rPr>
+        <w:t xml:space="preserve">All of performance data collection is done on </w:t>
+      </w:r>
+      <w:r>
+        <w:rPr>
+          <w:b/>
+          <w:sz w:val="20"/>
+        </w:rPr>
+        <w:t>lennon.secs.oakland.edu</w:t>
+      </w:r>
+      <w:r>
+        <w:rPr>
+          <w:sz w:val="20"/>
+        </w:rPr>
+        <w:t xml:space="preserve"> Linux server via VPN connection.</w:t>
+      </w:r>
+    </w:p>
+    <w:p>
+      <w:pPr>
+        <w:rPr>
+          <w:sz w:val="20"/>
+        </w:rPr>
+      </w:pPr>
+      <w:r>
+        <w:rPr>
+          <w:noProof/>
+        </w:rPr>
+        <w:drawing>
+          <wp:anchor distT="0" distB="0" distL="114300" distR="114300" simplePos="0" relativeHeight="251660288" behindDoc="0" locked="0" layoutInCell="1" allowOverlap="1" wp14:anchorId="34C44DCA" wp14:editId="79F7A8E6">
+            <wp:simplePos x="0" y="0"/>
+            <wp:positionH relativeFrom="column">
+              <wp:posOffset>-114300</wp:posOffset>
+            </wp:positionH>
+            <wp:positionV relativeFrom="paragraph">
+              <wp:posOffset>102870</wp:posOffset>
+            </wp:positionV>
+            <wp:extent cx="3196590" cy="2057400"/>
+            <wp:effectExtent l="0" t="0" r="29210" b="25400"/>
+            <wp:wrapNone/>
+            <wp:docPr id="3" name="Chart 3"/>
+            <wp:cNvGraphicFramePr/>
+            <a:graphic xmlns:a="http://schemas.openxmlformats.org/drawingml/2006/main">
+              <a:graphicData uri="http://schemas.openxmlformats.org/drawingml/2006/chart">
+                <c:chart xmlns:c="http://schemas.openxmlformats.org/drawingml/2006/chart" xmlns:r="http://schemas.openxmlformats.org/officeDocument/2006/relationships" r:id="rId9"/>
+              </a:graphicData>
+            </a:graphic>
+            <wp14:sizeRelH relativeFrom="page">
+              <wp14:pctWidth>0</wp14:pctWidth>
+            </wp14:sizeRelH>
+            <wp14:sizeRelV relativeFrom="page">
+              <wp14:pctHeight>0</wp14:pctHeight>
+            </wp14:sizeRelV>
+          </wp:anchor>
+        </w:drawing>
+      </w:r>
+      <w:r>
+        <w:rPr>
+          <w:noProof/>
+        </w:rPr>
+        <w:drawing>
+          <wp:anchor distT="0" distB="0" distL="114300" distR="114300" simplePos="0" relativeHeight="251661312" behindDoc="0" locked="0" layoutInCell="1" allowOverlap="1" wp14:anchorId="7363C32E" wp14:editId="2656759C">
+            <wp:simplePos x="0" y="0"/>
+            <wp:positionH relativeFrom="column">
+              <wp:posOffset>3200400</wp:posOffset>
+            </wp:positionH>
+            <wp:positionV relativeFrom="paragraph">
+              <wp:posOffset>102870</wp:posOffset>
+            </wp:positionV>
+            <wp:extent cx="3082290" cy="2019935"/>
+            <wp:effectExtent l="0" t="0" r="16510" b="37465"/>
+            <wp:wrapNone/>
+            <wp:docPr id="4" name="Chart 4"/>
+            <wp:cNvGraphicFramePr/>
+            <a:graphic xmlns:a="http://schemas.openxmlformats.org/drawingml/2006/main">
+              <a:graphicData uri="http://schemas.openxmlformats.org/drawingml/2006/chart">
+                <c:chart xmlns:c="http://schemas.openxmlformats.org/drawingml/2006/chart" xmlns:r="http://schemas.openxmlformats.org/officeDocument/2006/relationships" r:id="rId10"/>
+              </a:graphicData>
+            </a:graphic>
+            <wp14:sizeRelH relativeFrom="page">
+              <wp14:pctWidth>0</wp14:pctWidth>
+            </wp14:sizeRelH>
+            <wp14:sizeRelV relativeFrom="page">
+              <wp14:pctHeight>0</wp14:pctHeight>
+            </wp14:sizeRelV>
+          </wp:anchor>
+        </w:drawing>
+      </w:r>
+    </w:p>
+    <w:p>
+      <w:pPr>
+        <w:rPr>
+          <w:sz w:val="20"/>
+        </w:rPr>
+      </w:pPr>
+    </w:p>
+    <w:p>
+      <w:pPr>
+        <w:rPr>
+          <w:sz w:val="20"/>
+        </w:rPr>
+      </w:pPr>
+    </w:p>
+    <w:p>
+      <w:pPr>
+        <w:rPr>
+          <w:sz w:val="20"/>
+        </w:rPr>
+      </w:pPr>
+    </w:p>
+    <w:p>
+      <w:pPr>
+        <w:rPr>
+          <w:sz w:val="20"/>
+        </w:rPr>
+      </w:pPr>
+    </w:p>
+    <w:p>
+      <w:pPr>
+        <w:rPr>
+          <w:sz w:val="20"/>
+        </w:rPr>
+      </w:pPr>
+    </w:p>
+    <w:p>
+      <w:pPr>
+        <w:rPr>
+          <w:sz w:val="20"/>
+        </w:rPr>
+      </w:pPr>
+    </w:p>
+    <w:p>
+      <w:pPr>
+        <w:rPr>
+          <w:sz w:val="20"/>
+        </w:rPr>
+      </w:pPr>
+    </w:p>
+    <w:p>
+      <w:pPr>
+        <w:rPr>
+          <w:sz w:val="20"/>
+        </w:rPr>
+      </w:pPr>
+    </w:p>
+    <w:p>
+      <w:pPr>
+        <w:rPr>
+          <w:sz w:val="20"/>
+        </w:rPr>
+      </w:pPr>
+      <w:r>
+        <w:rPr>
+          <w:noProof/>
+        </w:rPr>
+        <w:t xml:space="preserve"> </w:t>
+      </w:r>
+    </w:p>
+    <w:p>
+      <w:pPr>
+        <w:rPr>
+          <w:sz w:val="20"/>
+        </w:rPr>
+      </w:pPr>
+    </w:p>
+    <w:p>
+      <w:pPr>
+        <w:rPr>
+          <w:sz w:val="20"/>
+        </w:rPr>
+      </w:pPr>
+    </w:p>
+    <w:p>
+      <w:pPr>
+        <w:rPr>
+          <w:sz w:val="20"/>
+        </w:rPr>
+      </w:pPr>
+    </w:p>
+    <w:p>
+      <w:pPr>
+        <w:rPr>
+          <w:sz w:val="20"/>
+        </w:rPr>
+      </w:pPr>
+    </w:p>
+    <w:p>
+      <w:pPr>
+        <w:rPr>
+          <w:sz w:val="20"/>
+        </w:rPr>
+      </w:pPr>
+    </w:p>
+    <w:p>
+      <w:pPr>
+        <w:rPr>
+          <w:sz w:val="20"/>
+        </w:rPr>
+      </w:pPr>
+      <w:r>
+        <w:rPr>
+          <w:noProof/>
+        </w:rPr>
+        <w:drawing>
+          <wp:anchor distT="0" distB="0" distL="114300" distR="114300" simplePos="0" relativeHeight="251662336" behindDoc="0" locked="0" layoutInCell="1" allowOverlap="1" wp14:anchorId="7C03C4E4" wp14:editId="33A4C8D2">
+            <wp:simplePos x="0" y="0"/>
+            <wp:positionH relativeFrom="column">
+              <wp:posOffset>-114300</wp:posOffset>
+            </wp:positionH>
+            <wp:positionV relativeFrom="paragraph">
+              <wp:posOffset>40640</wp:posOffset>
+            </wp:positionV>
+            <wp:extent cx="4572000" cy="2057400"/>
+            <wp:effectExtent l="0" t="0" r="25400" b="25400"/>
+            <wp:wrapSquare wrapText="bothSides"/>
+            <wp:docPr id="5" name="Chart 5"/>
+            <wp:cNvGraphicFramePr/>
+            <a:graphic xmlns:a="http://schemas.openxmlformats.org/drawingml/2006/main">
+              <a:graphicData uri="http://schemas.openxmlformats.org/drawingml/2006/chart">
+                <c:chart xmlns:c="http://schemas.openxmlformats.org/drawingml/2006/chart" xmlns:r="http://schemas.openxmlformats.org/officeDocument/2006/relationships" r:id="rId11"/>
+              </a:graphicData>
+            </a:graphic>
+            <wp14:sizeRelH relativeFrom="page">
+              <wp14:pctWidth>0</wp14:pctWidth>
+            </wp14:sizeRelH>
+            <wp14:sizeRelV relativeFrom="page">
+              <wp14:pctHeight>0</wp14:pctHeight>
+            </wp14:sizeRelV>
+          </wp:anchor>
+        </w:drawing>
+      </w:r>
+    </w:p>
+    <w:p>
+      <w:pPr>
+        <w:rPr>
+          <w:sz w:val="20"/>
+        </w:rPr>
+      </w:pPr>
+      <w:r>
+        <w:rPr>
+          <w:sz w:val="20"/>
+        </w:rPr>
+        <w:t>Figure 1 (</w:t>
+      </w:r>
+      <w:r>
+        <w:rPr>
+          <w:sz w:val="20"/>
+        </w:rPr>
+        <w:t>above left): Performance of sum</w:t>
+      </w:r>
+    </w:p>
+    <w:p>
+      <w:pPr>
+        <w:rPr>
+          <w:sz w:val="20"/>
+        </w:rPr>
+      </w:pPr>
+    </w:p>
+    <w:p>
+      <w:pPr>
+        <w:rPr>
+          <w:sz w:val="20"/>
+        </w:rPr>
+      </w:pPr>
+      <w:r>
+        <w:rPr>
+          <w:sz w:val="20"/>
+        </w:rPr>
+        <w:t>Figure 2 (Left): Performance of mm</w:t>
+      </w:r>
+    </w:p>
+    <w:p>
+      <w:pPr>
+        <w:rPr>
+          <w:sz w:val="20"/>
+        </w:rPr>
+      </w:pPr>
+    </w:p>
+    <w:p>
+      <w:pPr>
+        <w:rPr>
+          <w:sz w:val="20"/>
+        </w:rPr>
+      </w:pPr>
+      <w:r>
+        <w:rPr>
+          <w:sz w:val="20"/>
+        </w:rPr>
+        <w:t>Figure 3 (above right): Speedup of sum</w:t>
+      </w:r>
+    </w:p>
+    <w:p>
+      <w:pPr>
+        <w:rPr>
+          <w:sz w:val="20"/>
+        </w:rPr>
+      </w:pPr>
+    </w:p>
+    <w:p>
+      <w:pPr>
+        <w:rPr>
+          <w:sz w:val="20"/>
+        </w:rPr>
+      </w:pPr>
+      <w:r>
+        <w:rPr>
+          <w:sz w:val="20"/>
+        </w:rPr>
+        <w:t>Figure 4 (below): Speedup if mm</w:t>
+      </w:r>
+    </w:p>
+    <w:p>
+      <w:pPr>
+        <w:rPr>
+          <w:sz w:val="20"/>
+        </w:rPr>
+      </w:pPr>
+    </w:p>
+    <w:p>
+      <w:pPr>
+        <w:rPr>
+          <w:sz w:val="20"/>
+        </w:rPr>
+      </w:pPr>
+    </w:p>
+    <w:p>
+      <w:pPr>
+        <w:rPr>
+          <w:sz w:val="20"/>
+        </w:rPr>
+      </w:pPr>
+    </w:p>
+    <w:p>
+      <w:pPr>
+        <w:tabs>
+          <w:tab w:val="left" w:pos="7280"/>
+        </w:tabs>
+        <w:rPr>
+          <w:sz w:val="20"/>
+        </w:rPr>
+      </w:pPr>
+      <w:r>
+        <w:rPr>
+          <w:noProof/>
+        </w:rPr>
+        <w:drawing>
+          <wp:anchor distT="0" distB="0" distL="114300" distR="114300" simplePos="0" relativeHeight="251663360" behindDoc="0" locked="0" layoutInCell="1" allowOverlap="1" wp14:anchorId="25B290AF" wp14:editId="0380DAA3">
+            <wp:simplePos x="0" y="0"/>
+            <wp:positionH relativeFrom="column">
+              <wp:posOffset>-2540000</wp:posOffset>
+            </wp:positionH>
+            <wp:positionV relativeFrom="paragraph">
+              <wp:posOffset>128270</wp:posOffset>
+            </wp:positionV>
+            <wp:extent cx="4572000" cy="1748155"/>
+            <wp:effectExtent l="0" t="0" r="25400" b="29845"/>
+            <wp:wrapSquare wrapText="bothSides"/>
+            <wp:docPr id="6" name="Chart 6"/>
+            <wp:cNvGraphicFramePr/>
+            <a:graphic xmlns:a="http://schemas.openxmlformats.org/drawingml/2006/main">
+              <a:graphicData uri="http://schemas.openxmlformats.org/drawingml/2006/chart">
+                <c:chart xmlns:c="http://schemas.openxmlformats.org/drawingml/2006/chart" xmlns:r="http://schemas.openxmlformats.org/officeDocument/2006/relationships" r:id="rId12"/>
+              </a:graphicData>
+            </a:graphic>
+            <wp14:sizeRelH relativeFrom="page">
+              <wp14:pctWidth>0</wp14:pctWidth>
+            </wp14:sizeRelH>
+            <wp14:sizeRelV relativeFrom="page">
+              <wp14:pctHeight>0</wp14:pctHeight>
+            </wp14:sizeRelV>
+          </wp:anchor>
+        </w:drawing>
+      </w:r>
+      <w:r>
+        <w:rPr>
+          <w:sz w:val="20"/>
+        </w:rPr>
+        <w:tab/>
+        <w:t xml:space="preserve">Figure 1 (above left): </w:t>
+      </w:r>
+    </w:p>
+    <w:p>
+      <w:pPr>
+        <w:rPr>
+          <w:b/>
+          <w:sz w:val="20"/>
+        </w:rPr>
+      </w:pPr>
+      <w:proofErr w:type="spellStart"/>
+      <w:proofErr w:type="gramStart"/>
+      <w:r>
+        <w:rPr>
+          <w:b/>
+          <w:sz w:val="20"/>
+        </w:rPr>
+        <w:t>sum.c</w:t>
+      </w:r>
+      <w:proofErr w:type="spellEnd"/>
+      <w:proofErr w:type="gramEnd"/>
+      <w:r>
+        <w:rPr>
+          <w:b/>
+          <w:sz w:val="20"/>
+        </w:rPr>
+        <w:t xml:space="preserve"> performance</w:t>
+      </w:r>
+    </w:p>
+    <w:p>
+      <w:pPr>
+        <w:rPr>
+          <w:sz w:val="20"/>
+        </w:rPr>
+      </w:pPr>
+    </w:p>
+    <w:p>
+      <w:pPr>
+        <w:rPr>
+          <w:sz w:val="20"/>
+        </w:rPr>
+      </w:pPr>
+    </w:p>
+    <w:p>
+      <w:pPr>
+        <w:rPr>
+          <w:sz w:val="20"/>
+        </w:rPr>
+      </w:pPr>
+    </w:p>
+    <w:p>
+      <w:pPr>
+        <w:rPr>
+          <w:sz w:val="20"/>
+        </w:rPr>
+      </w:pPr>
+    </w:p>
+    <w:p>
+      <w:pPr>
+        <w:rPr>
+          <w:sz w:val="20"/>
+        </w:rPr>
+      </w:pPr>
+    </w:p>
+    <w:p>
+      <w:pPr>
+        <w:rPr>
+          <w:sz w:val="20"/>
+        </w:rPr>
+      </w:pPr>
+    </w:p>
+    <w:p>
+      <w:pPr>
+        <w:rPr>
+          <w:sz w:val="20"/>
+        </w:rPr>
+      </w:pPr>
+    </w:p>
+    <w:p>
+      <w:pPr>
+        <w:rPr>
+          <w:sz w:val="20"/>
+        </w:rPr>
+      </w:pPr>
+    </w:p>
+    <w:p>
+      <w:pPr>
+        <w:rPr>
+          <w:sz w:val="20"/>
+        </w:rPr>
+      </w:pPr>
+    </w:p>
+    <w:p>
+      <w:pPr>
+        <w:rPr>
+          <w:sz w:val="20"/>
+        </w:rPr>
+      </w:pPr>
+    </w:p>
+    <w:p>
+      <w:pPr>
+        <w:rPr>
+          <w:sz w:val="20"/>
+        </w:rPr>
+      </w:pPr>
+    </w:p>
+    <w:p>
+      <w:pPr>
+        <w:rPr>
+          <w:sz w:val="20"/>
+        </w:rPr>
+      </w:pPr>
+    </w:p>
+    <w:p>
+      <w:pPr>
+        <w:rPr>
+          <w:sz w:val="20"/>
+        </w:rPr>
+      </w:pPr>
+    </w:p>
+    <w:p>
+      <w:pPr>
+        <w:rPr>
+          <w:sz w:val="20"/>
+        </w:rPr>
+      </w:pPr>
+    </w:p>
+    <w:p>
+      <w:pPr>
+        <w:rPr>
+          <w:sz w:val="20"/>
+        </w:rPr>
+      </w:pPr>
+    </w:p>
+    <w:p>
+      <w:pPr>
+        <w:rPr>
+          <w:sz w:val="20"/>
+        </w:rPr>
+      </w:pPr>
+    </w:p>
+    <w:p>
+      <w:pPr>
+        <w:rPr>
+          <w:sz w:val="20"/>
+        </w:rPr>
+      </w:pPr>
+    </w:p>
+    <w:p>
+      <w:pPr>
+        <w:rPr>
+          <w:sz w:val="20"/>
+        </w:rPr>
+      </w:pPr>
+    </w:p>
+    <w:p>
+      <w:pPr>
+        <w:rPr>
+          <w:sz w:val="20"/>
+        </w:rPr>
+      </w:pPr>
+    </w:p>
+    <w:p>
+      <w:pPr>
+        <w:rPr>
+          <w:sz w:val="20"/>
+        </w:rPr>
+      </w:pPr>
+    </w:p>
+    <w:p>
+      <w:pPr>
+        <w:rPr>
+          <w:sz w:val="20"/>
+        </w:rPr>
+      </w:pPr>
+    </w:p>
+    <w:p>
+      <w:pPr>
+        <w:rPr>
+          <w:sz w:val="20"/>
+        </w:rPr>
+      </w:pPr>
+    </w:p>
+    <w:p>
+      <w:pPr>
+        <w:rPr>
+          <w:sz w:val="20"/>
+        </w:rPr>
+      </w:pPr>
+    </w:p>
+    <w:p>
+      <w:pPr>
+        <w:rPr>
+          <w:sz w:val="20"/>
+        </w:rPr>
+      </w:pPr>
+    </w:p>
+    <w:p>
+      <w:pPr>
+        <w:rPr>
+          <w:sz w:val="20"/>
+        </w:rPr>
+      </w:pPr>
+    </w:p>
+    <w:p>
+      <w:pPr>
+        <w:rPr>
+          <w:sz w:val="20"/>
+        </w:rPr>
+      </w:pPr>
+    </w:p>
+    <w:p>
+      <w:pPr>
+        <w:rPr>
+          <w:sz w:val="20"/>
+        </w:rPr>
+      </w:pPr>
+    </w:p>
+    <w:p>
+      <w:pPr>
+        <w:rPr>
+          <w:sz w:val="20"/>
+        </w:rPr>
+      </w:pPr>
+      <w:r>
+        <w:rPr>
+          <w:noProof/>
+        </w:rPr>
+        <w:drawing>
+          <wp:inline distT="0" distB="0" distL="0" distR="0" wp14:anchorId="13A490D0" wp14:editId="0D2646AC">
+            <wp:extent cx="5486400" cy="2102485"/>
+            <wp:effectExtent l="0" t="0" r="25400" b="31115"/>
+            <wp:docPr id="9" name="Chart 9"/>
+            <wp:cNvGraphicFramePr/>
+            <a:graphic xmlns:a="http://schemas.openxmlformats.org/drawingml/2006/main">
+              <a:graphicData uri="http://schemas.openxmlformats.org/drawingml/2006/chart">
+                <c:chart xmlns:c="http://schemas.openxmlformats.org/drawingml/2006/chart" xmlns:r="http://schemas.openxmlformats.org/officeDocument/2006/relationships" r:id="rId13"/>
+              </a:graphicData>
+            </a:graphic>
+          </wp:inline>
+        </w:drawing>
+      </w:r>
+    </w:p>
+    <w:p>
+      <w:pPr>
+        <w:rPr>
+          <w:sz w:val="20"/>
+        </w:rPr>
+      </w:pPr>
+    </w:p>
+    <w:p>
+      <w:pPr>
+        <w:rPr>
+          <w:sz w:val="20"/>
+        </w:rPr>
+      </w:pPr>
+    </w:p>
+    <w:p>
+      <w:pPr>
+        <w:rPr>
+          <w:sz w:val="20"/>
+        </w:rPr>
+      </w:pPr>
+    </w:p>
+    <w:p>
+      <w:pPr>
+        <w:rPr>
+          <w:sz w:val="20"/>
+        </w:rPr>
+      </w:pPr>
+    </w:p>
+    <w:p>
+      <w:pPr>
+        <w:rPr>
+          <w:sz w:val="20"/>
+        </w:rPr>
+      </w:pPr>
+    </w:p>
+    <w:p>
+      <w:pPr>
+        <w:rPr>
+          <w:sz w:val="20"/>
+        </w:rPr>
+      </w:pPr>
+    </w:p>
+    <w:p>
+      <w:pPr>
+        <w:rPr>
+          <w:sz w:val="20"/>
+        </w:rPr>
+      </w:pPr>
+    </w:p>
+    <w:p>
+      <w:pPr>
+        <w:rPr>
+          <w:sz w:val="20"/>
+        </w:rPr>
+      </w:pPr>
+    </w:p>
+    <w:p>
+      <w:pPr>
+        <w:rPr>
+          <w:sz w:val="20"/>
+        </w:rPr>
+      </w:pPr>
+    </w:p>
+    <w:p>
+      <w:pPr>
+        <w:rPr>
+          <w:sz w:val="20"/>
+        </w:rPr>
+      </w:pPr>
+    </w:p>
+    <w:p>
+      <w:pPr>
+        <w:rPr>
+          <w:sz w:val="20"/>
+        </w:rPr>
+      </w:pPr>
+    </w:p>
+    <w:p>
+      <w:pPr>
+        <w:rPr>
+          <w:sz w:val="20"/>
+        </w:rPr>
+      </w:pPr>
+    </w:p>
+    <w:p>
+      <w:pPr>
+        <w:rPr>
+          <w:sz w:val="20"/>
+        </w:rPr>
+      </w:pPr>
+    </w:p>
+    <w:p>
+      <w:pPr>
+        <w:rPr>
+          <w:sz w:val="20"/>
+        </w:rPr>
+      </w:pPr>
+    </w:p>
+    <w:p>
+      <w:pPr>
+        <w:rPr>
+          <w:u w:val="single"/>
+        </w:rPr>
+      </w:pPr>
+      <w:r>
+        <w:rPr>
+          <w:u w:val="single"/>
+        </w:rPr>
+        <w:t>4</w:t>
+      </w:r>
+      <w:r>
+        <w:rPr>
+          <w:u w:val="single"/>
+        </w:rPr>
+        <w:t>. Conclusion</w:t>
+      </w:r>
+    </w:p>
+    <w:p>
+      <w:pPr>
+        <w:rPr>
+          <w:sz w:val="20"/>
+        </w:rPr>
+      </w:pPr>
+    </w:p>
+    <w:p>
+      <w:pPr>
+        <w:rPr>
+          <w:sz w:val="20"/>
+        </w:rPr>
+      </w:pPr>
+    </w:p>
+    <w:p>
+      <w:pPr>
+        <w:rPr>
+          <w:sz w:val="20"/>
+        </w:rPr>
+      </w:pPr>
+    </w:p>
+    <w:p>
+      <w:pPr>
+        <w:rPr>
+          <w:sz w:val="20"/>
+        </w:rPr>
+      </w:pPr>
+    </w:p>
+    <w:p>
+      <w:pPr>
+        <w:rPr>
+          <w:sz w:val="20"/>
+        </w:rPr>
+      </w:pPr>
+    </w:p>
+    <w:p>
+      <w:pPr>
+        <w:rPr>
+          <w:sz w:val="20"/>
+        </w:rPr>
+      </w:pPr>
+    </w:p>
+    <w:p>
+      <w:pPr>
+        <w:rPr>
+          <w:sz w:val="20"/>
+        </w:rPr>
+      </w:pPr>
+    </w:p>
+    <w:p>
+      <w:pPr>
+        <w:rPr>
+          <w:sz w:val="20"/>
+        </w:rPr>
+      </w:pPr>
+    </w:p>
+    <w:p>
+      <w:pPr>
+        <w:rPr>
+          <w:sz w:val="20"/>
+          <w:u w:val="single"/>
+        </w:rPr>
+      </w:pPr>
+      <w:r>
+        <w:rPr>
+          <w:sz w:val="20"/>
+          <w:u w:val="single"/>
+        </w:rPr>
+        <w:t>References</w:t>
+      </w:r>
       <w:bookmarkStart w:id="0" w:name="_GoBack"/>
       <w:bookmarkEnd w:id="0"/>
-    </w:p>
-    <w:p>
-      <w:pPr>
-        <w:rPr>
-          <w:b/>
-          <w:sz w:val="20"/>
-        </w:rPr>
-      </w:pPr>
-      <w:proofErr w:type="spellStart"/>
-      <w:proofErr w:type="gramStart"/>
-      <w:r>
-        <w:rPr>
-          <w:b/>
-          <w:sz w:val="20"/>
-        </w:rPr>
-        <w:t>mm.c</w:t>
-      </w:r>
-      <w:proofErr w:type="spellEnd"/>
-      <w:proofErr w:type="gramEnd"/>
-      <w:r>
-        <w:rPr>
-          <w:b/>
-          <w:sz w:val="20"/>
-        </w:rPr>
-        <w:t xml:space="preserve"> parallel for row function</w:t>
-      </w:r>
-    </w:p>
-    <w:p>
-      <w:pPr>
-        <w:ind w:firstLine="360"/>
-        <w:rPr>
-          <w:sz w:val="20"/>
-        </w:rPr>
-      </w:pPr>
-      <w:r>
-        <w:rPr>
-          <w:sz w:val="20"/>
-        </w:rPr>
-        <w:t xml:space="preserve">The body of this function is essentially same as serial implementation. </w:t>
-      </w:r>
-      <w:r>
-        <w:rPr>
-          <w:sz w:val="20"/>
-        </w:rPr>
-        <w:t xml:space="preserve">The </w:t>
-      </w:r>
-      <w:proofErr w:type="spellStart"/>
-      <w:r>
-        <w:rPr>
-          <w:sz w:val="20"/>
-        </w:rPr>
-        <w:t>omp_set_num_</w:t>
-      </w:r>
-      <w:proofErr w:type="gramStart"/>
-      <w:r>
-        <w:rPr>
-          <w:sz w:val="20"/>
-        </w:rPr>
-        <w:t>threads</w:t>
-      </w:r>
-      <w:proofErr w:type="spellEnd"/>
-      <w:r>
-        <w:rPr>
-          <w:sz w:val="20"/>
-        </w:rPr>
-        <w:t>(</w:t>
-      </w:r>
-      <w:proofErr w:type="spellStart"/>
-      <w:proofErr w:type="gramEnd"/>
-      <w:r>
-        <w:rPr>
-          <w:sz w:val="20"/>
-        </w:rPr>
-        <w:t>num_tasks</w:t>
-      </w:r>
-      <w:proofErr w:type="spellEnd"/>
-      <w:r>
-        <w:rPr>
-          <w:sz w:val="20"/>
-        </w:rPr>
-        <w:t xml:space="preserve">) defines the number of threads launched when entering parallel region. </w:t>
-      </w:r>
-      <w:r>
-        <w:rPr>
-          <w:sz w:val="20"/>
-        </w:rPr>
-        <w:t>After the local variable declaration, parallel region is created. As this function performs row-wi</w:t>
-      </w:r>
-      <w:r>
-        <w:rPr>
-          <w:sz w:val="20"/>
-        </w:rPr>
-        <w:t>se decomposition, for directive</w:t>
-      </w:r>
-      <w:r>
-        <w:rPr>
-          <w:sz w:val="20"/>
-        </w:rPr>
-        <w:t xml:space="preserve"> is placed just before first for loop in </w:t>
-      </w:r>
-      <w:r>
-        <w:rPr>
-          <w:sz w:val="20"/>
-        </w:rPr>
-        <w:lastRenderedPageBreak/>
-        <w:t>order to share the work.</w:t>
-      </w:r>
-      <w:r>
-        <w:rPr>
-          <w:sz w:val="20"/>
-        </w:rPr>
-        <w:t xml:space="preserve"> Scheduling is performed with static policy.</w:t>
-      </w:r>
-      <w:r>
-        <w:rPr>
-          <w:sz w:val="20"/>
-        </w:rPr>
-        <w:t xml:space="preserve"> </w:t>
-      </w:r>
-      <w:r>
-        <w:rPr>
-          <w:sz w:val="20"/>
-        </w:rPr>
-        <w:t xml:space="preserve">It is notable that “no wait” is placed in for directive as there is also barrier at end of parallel region. </w:t>
-      </w:r>
-    </w:p>
-    <w:p>
-      <w:pPr>
-        <w:rPr>
-          <w:sz w:val="20"/>
-        </w:rPr>
-      </w:pPr>
-    </w:p>
-    <w:p>
-      <w:pPr>
-        <w:rPr>
-          <w:b/>
-          <w:sz w:val="20"/>
-        </w:rPr>
-      </w:pPr>
-      <w:proofErr w:type="spellStart"/>
-      <w:proofErr w:type="gramStart"/>
-      <w:r>
-        <w:rPr>
-          <w:b/>
-          <w:sz w:val="20"/>
-        </w:rPr>
-        <w:t>mm.c</w:t>
-      </w:r>
-      <w:proofErr w:type="spellEnd"/>
-      <w:proofErr w:type="gramEnd"/>
-      <w:r>
-        <w:rPr>
-          <w:b/>
-          <w:sz w:val="20"/>
-        </w:rPr>
-        <w:t xml:space="preserve"> parallel for col function</w:t>
-      </w:r>
-    </w:p>
-    <w:p>
-      <w:pPr>
-        <w:ind w:firstLine="360"/>
-        <w:rPr>
-          <w:sz w:val="20"/>
-        </w:rPr>
-      </w:pPr>
-      <w:r>
-        <w:rPr>
-          <w:sz w:val="20"/>
-        </w:rPr>
-        <w:t xml:space="preserve">This function is similar to previous function except the method of decomposition. </w:t>
-      </w:r>
-      <w:r>
-        <w:rPr>
-          <w:sz w:val="20"/>
-        </w:rPr>
-        <w:t xml:space="preserve">As this function performs column-wise decomposition, for directive is placed just before second for loop to work share </w:t>
-      </w:r>
-      <w:r>
-        <w:rPr>
-          <w:sz w:val="20"/>
-        </w:rPr>
-        <w:t>columns of second input matrix.</w:t>
-      </w:r>
-    </w:p>
-    <w:p>
-      <w:pPr>
-        <w:rPr>
-          <w:sz w:val="20"/>
-        </w:rPr>
-      </w:pPr>
-    </w:p>
-    <w:p>
-      <w:pPr>
-        <w:rPr>
-          <w:b/>
-          <w:sz w:val="20"/>
-        </w:rPr>
-      </w:pPr>
-      <w:proofErr w:type="spellStart"/>
-      <w:proofErr w:type="gramStart"/>
-      <w:r>
-        <w:rPr>
-          <w:b/>
-          <w:sz w:val="20"/>
-        </w:rPr>
-        <w:t>mm.c</w:t>
-      </w:r>
-      <w:proofErr w:type="spellEnd"/>
-      <w:proofErr w:type="gramEnd"/>
-      <w:r>
-        <w:rPr>
-          <w:b/>
-          <w:sz w:val="20"/>
-        </w:rPr>
-        <w:t xml:space="preserve"> parallel for </w:t>
-      </w:r>
-      <w:proofErr w:type="spellStart"/>
-      <w:r>
-        <w:rPr>
-          <w:b/>
-          <w:sz w:val="20"/>
-        </w:rPr>
-        <w:t>rowcol</w:t>
-      </w:r>
-      <w:proofErr w:type="spellEnd"/>
-      <w:r>
-        <w:rPr>
-          <w:b/>
-          <w:sz w:val="20"/>
-        </w:rPr>
-        <w:t xml:space="preserve"> function</w:t>
-      </w:r>
-    </w:p>
-    <w:p>
-      <w:pPr>
-        <w:ind w:firstLine="360"/>
-        <w:rPr>
-          <w:sz w:val="20"/>
-        </w:rPr>
-      </w:pPr>
-      <w:r>
-        <w:rPr>
-          <w:sz w:val="20"/>
-        </w:rPr>
-        <w:t xml:space="preserve">This function is also similar to previous function except it needs to decompose the operation in both row-wise and column-wise. </w:t>
-      </w:r>
-      <w:r>
-        <w:rPr>
-          <w:sz w:val="20"/>
-        </w:rPr>
-        <w:t xml:space="preserve">Since it is against the </w:t>
-      </w:r>
-      <w:proofErr w:type="spellStart"/>
-      <w:r>
-        <w:rPr>
-          <w:sz w:val="20"/>
-        </w:rPr>
-        <w:t>OpenMP</w:t>
-      </w:r>
-      <w:proofErr w:type="spellEnd"/>
-      <w:r>
-        <w:rPr>
-          <w:sz w:val="20"/>
-        </w:rPr>
-        <w:t xml:space="preserve"> rules to place nested for directives inside signal para</w:t>
-      </w:r>
-      <w:r>
-        <w:rPr>
-          <w:sz w:val="20"/>
-        </w:rPr>
-        <w:t>llel region, collapse</w:t>
-      </w:r>
-      <w:r>
-        <w:rPr>
-          <w:sz w:val="20"/>
-        </w:rPr>
-        <w:t xml:space="preserve"> </w:t>
-      </w:r>
-      <w:r>
-        <w:rPr>
-          <w:sz w:val="20"/>
-        </w:rPr>
-        <w:t xml:space="preserve">(2) directive is used with for directive to collapse first two loops into single loop, and perform work sharing on combined loop. </w:t>
-      </w:r>
-    </w:p>
-    <w:p>
-      <w:pPr>
-        <w:rPr>
-          <w:sz w:val="20"/>
-        </w:rPr>
-      </w:pPr>
-    </w:p>
-    <w:p>
-      <w:pPr>
-        <w:rPr>
-          <w:u w:val="single"/>
-        </w:rPr>
-      </w:pPr>
-      <w:r>
-        <w:rPr>
-          <w:u w:val="single"/>
-        </w:rPr>
-        <w:t>3</w:t>
-      </w:r>
-      <w:r>
-        <w:rPr>
-          <w:u w:val="single"/>
-        </w:rPr>
-        <w:t>. Performance Report</w:t>
-      </w:r>
-    </w:p>
-    <w:p>
-      <w:pPr>
-        <w:rPr>
-          <w:sz w:val="20"/>
-        </w:rPr>
-      </w:pPr>
-      <w:r>
-        <w:rPr>
-          <w:sz w:val="20"/>
-        </w:rPr>
-        <w:t xml:space="preserve">All of performance data collection is done on </w:t>
-      </w:r>
-      <w:r>
-        <w:rPr>
-          <w:b/>
-          <w:sz w:val="20"/>
-        </w:rPr>
-        <w:t>lennon.secs.oakland.edu</w:t>
-      </w:r>
-      <w:r>
-        <w:rPr>
-          <w:sz w:val="20"/>
-        </w:rPr>
-        <w:t xml:space="preserve"> Linux server via VPN connection.</w:t>
-      </w:r>
-    </w:p>
-    <w:p>
-      <w:pPr>
-        <w:rPr>
-          <w:sz w:val="20"/>
-        </w:rPr>
-      </w:pPr>
-    </w:p>
-    <w:p>
-      <w:pPr>
-        <w:rPr>
-          <w:sz w:val="20"/>
-        </w:rPr>
-      </w:pPr>
-    </w:p>
-    <w:p>
-      <w:pPr>
-        <w:rPr>
-          <w:u w:val="single"/>
-        </w:rPr>
-      </w:pPr>
-      <w:r>
-        <w:rPr>
-          <w:u w:val="single"/>
-        </w:rPr>
-        <w:t>4</w:t>
-      </w:r>
-      <w:r>
-        <w:rPr>
-          <w:u w:val="single"/>
-        </w:rPr>
-        <w:t>. Conclusion</w:t>
-      </w:r>
-    </w:p>
-    <w:p>
-      <w:pPr>
-        <w:rPr>
-          <w:sz w:val="20"/>
-        </w:rPr>
-      </w:pPr>
-    </w:p>
-    <w:p>
-      <w:pPr>
-        <w:rPr>
-          <w:sz w:val="20"/>
-        </w:rPr>
-      </w:pPr>
-    </w:p>
-    <w:p>
-      <w:pPr>
-        <w:rPr>
-          <w:sz w:val="20"/>
-          <w:u w:val="single"/>
-        </w:rPr>
-      </w:pPr>
-      <w:r>
-        <w:rPr>
-          <w:sz w:val="20"/>
-          <w:u w:val="single"/>
-        </w:rPr>
-        <w:t>References</w:t>
-      </w:r>
     </w:p>
     <w:sectPr>
       <w:pgSz w:w="12240" w:h="15840"/>
@@ -2299,6 +3029,3310 @@
 </w:styles>
 </file>
 
+<file path=word/charts/chart1.xml><?xml version="1.0" encoding="utf-8"?>
+<c:chartSpace xmlns:c="http://schemas.openxmlformats.org/drawingml/2006/chart" xmlns:a="http://schemas.openxmlformats.org/drawingml/2006/main" xmlns:r="http://schemas.openxmlformats.org/officeDocument/2006/relationships">
+  <c:date1904 val="0"/>
+  <c:lang val="en-US"/>
+  <c:roundedCorners val="0"/>
+  <mc:AlternateContent xmlns:mc="http://schemas.openxmlformats.org/markup-compatibility/2006">
+    <mc:Choice xmlns:c14="http://schemas.microsoft.com/office/drawing/2007/8/2/chart" Requires="c14">
+      <c14:style val="102"/>
+    </mc:Choice>
+    <mc:Fallback>
+      <c:style val="2"/>
+    </mc:Fallback>
+  </mc:AlternateContent>
+  <c:chart>
+    <c:title>
+      <c:tx>
+        <c:rich>
+          <a:bodyPr rot="0" spcFirstLastPara="1" vertOverflow="ellipsis" vert="horz" wrap="square" anchor="ctr" anchorCtr="1"/>
+          <a:lstStyle/>
+          <a:p>
+            <a:pPr>
+              <a:defRPr sz="800" b="0" i="0" u="none" strike="noStrike" kern="1200" spc="0" baseline="0">
+                <a:solidFill>
+                  <a:schemeClr val="tx1">
+                    <a:lumMod val="65000"/>
+                    <a:lumOff val="35000"/>
+                  </a:schemeClr>
+                </a:solidFill>
+                <a:latin typeface="+mn-lt"/>
+                <a:ea typeface="+mn-ea"/>
+                <a:cs typeface="+mn-cs"/>
+              </a:defRPr>
+            </a:pPr>
+            <a:r>
+              <a:rPr lang="en-US" sz="800" baseline="0"/>
+              <a:t>Performance (Execution time in ms) of sum (10M)</a:t>
+            </a:r>
+          </a:p>
+        </c:rich>
+      </c:tx>
+      <c:layout>
+        <c:manualLayout>
+          <c:xMode val="edge"/>
+          <c:yMode val="edge"/>
+          <c:x val="0.123590113735783"/>
+          <c:y val="0.0277777777777778"/>
+        </c:manualLayout>
+      </c:layout>
+      <c:overlay val="0"/>
+      <c:spPr>
+        <a:noFill/>
+        <a:ln>
+          <a:noFill/>
+        </a:ln>
+        <a:effectLst/>
+      </c:spPr>
+    </c:title>
+    <c:autoTitleDeleted val="0"/>
+    <c:plotArea>
+      <c:layout>
+        <c:manualLayout>
+          <c:layoutTarget val="inner"/>
+          <c:xMode val="edge"/>
+          <c:yMode val="edge"/>
+          <c:x val="0.148310062411353"/>
+          <c:y val="0.171712962962963"/>
+          <c:w val="0.829270442936199"/>
+          <c:h val="0.622716170895305"/>
+        </c:manualLayout>
+      </c:layout>
+      <c:lineChart>
+        <c:grouping val="standard"/>
+        <c:varyColors val="0"/>
+        <c:ser>
+          <c:idx val="1"/>
+          <c:order val="0"/>
+          <c:tx>
+            <c:v>omp_parallel_for</c:v>
+          </c:tx>
+          <c:spPr>
+            <a:ln w="28575" cap="rnd">
+              <a:solidFill>
+                <a:schemeClr val="accent2"/>
+              </a:solidFill>
+              <a:round/>
+            </a:ln>
+            <a:effectLst/>
+          </c:spPr>
+          <c:marker>
+            <c:symbol val="square"/>
+            <c:size val="5"/>
+            <c:spPr>
+              <a:solidFill>
+                <a:schemeClr val="accent2"/>
+              </a:solidFill>
+              <a:ln w="9525">
+                <a:solidFill>
+                  <a:schemeClr val="accent2"/>
+                </a:solidFill>
+              </a:ln>
+              <a:effectLst/>
+            </c:spPr>
+          </c:marker>
+          <c:cat>
+            <c:numRef>
+              <c:f>performance!$D$4:$D$7</c:f>
+              <c:numCache>
+                <c:formatCode>General</c:formatCode>
+                <c:ptCount val="4"/>
+                <c:pt idx="0">
+                  <c:v>1.0</c:v>
+                </c:pt>
+                <c:pt idx="1">
+                  <c:v>2.0</c:v>
+                </c:pt>
+                <c:pt idx="2">
+                  <c:v>4.0</c:v>
+                </c:pt>
+                <c:pt idx="3">
+                  <c:v>8.0</c:v>
+                </c:pt>
+              </c:numCache>
+            </c:numRef>
+          </c:cat>
+          <c:val>
+            <c:numRef>
+              <c:f>performance!$B$18:$B$21</c:f>
+              <c:numCache>
+                <c:formatCode>0.00</c:formatCode>
+                <c:ptCount val="4"/>
+                <c:pt idx="0">
+                  <c:v>31.0000127</c:v>
+                </c:pt>
+                <c:pt idx="1">
+                  <c:v>14.999868</c:v>
+                </c:pt>
+                <c:pt idx="2">
+                  <c:v>8.000135</c:v>
+                </c:pt>
+                <c:pt idx="3">
+                  <c:v>3.99949</c:v>
+                </c:pt>
+              </c:numCache>
+            </c:numRef>
+          </c:val>
+          <c:smooth val="0"/>
+        </c:ser>
+        <c:ser>
+          <c:idx val="0"/>
+          <c:order val="1"/>
+          <c:tx>
+            <c:v>omp_parallel</c:v>
+          </c:tx>
+          <c:spPr>
+            <a:ln w="28575" cap="rnd">
+              <a:solidFill>
+                <a:schemeClr val="accent1"/>
+              </a:solidFill>
+              <a:round/>
+            </a:ln>
+            <a:effectLst/>
+          </c:spPr>
+          <c:marker>
+            <c:symbol val="circle"/>
+            <c:size val="5"/>
+            <c:spPr>
+              <a:solidFill>
+                <a:schemeClr val="accent1"/>
+              </a:solidFill>
+              <a:ln w="9525">
+                <a:solidFill>
+                  <a:schemeClr val="accent1"/>
+                </a:solidFill>
+              </a:ln>
+              <a:effectLst/>
+            </c:spPr>
+          </c:marker>
+          <c:dPt>
+            <c:idx val="2"/>
+            <c:bubble3D val="0"/>
+          </c:dPt>
+          <c:cat>
+            <c:numRef>
+              <c:f>performance!$D$4:$D$7</c:f>
+              <c:numCache>
+                <c:formatCode>General</c:formatCode>
+                <c:ptCount val="4"/>
+                <c:pt idx="0">
+                  <c:v>1.0</c:v>
+                </c:pt>
+                <c:pt idx="1">
+                  <c:v>2.0</c:v>
+                </c:pt>
+                <c:pt idx="2">
+                  <c:v>4.0</c:v>
+                </c:pt>
+                <c:pt idx="3">
+                  <c:v>8.0</c:v>
+                </c:pt>
+              </c:numCache>
+            </c:numRef>
+          </c:cat>
+          <c:val>
+            <c:numRef>
+              <c:f>performance!$B$14:$B$17</c:f>
+              <c:numCache>
+                <c:formatCode>0.00</c:formatCode>
+                <c:ptCount val="4"/>
+                <c:pt idx="0">
+                  <c:v>29.999971</c:v>
+                </c:pt>
+                <c:pt idx="1">
+                  <c:v>16.000032</c:v>
+                </c:pt>
+                <c:pt idx="2">
+                  <c:v>7.9999897</c:v>
+                </c:pt>
+                <c:pt idx="3">
+                  <c:v>5.0000114</c:v>
+                </c:pt>
+              </c:numCache>
+            </c:numRef>
+          </c:val>
+          <c:smooth val="0"/>
+        </c:ser>
+        <c:dLbls>
+          <c:showLegendKey val="0"/>
+          <c:showVal val="0"/>
+          <c:showCatName val="0"/>
+          <c:showSerName val="0"/>
+          <c:showPercent val="0"/>
+          <c:showBubbleSize val="0"/>
+        </c:dLbls>
+        <c:marker val="1"/>
+        <c:smooth val="0"/>
+        <c:axId val="-2012421640"/>
+        <c:axId val="-2012415432"/>
+      </c:lineChart>
+      <c:catAx>
+        <c:axId val="-2012421640"/>
+        <c:scaling>
+          <c:orientation val="minMax"/>
+        </c:scaling>
+        <c:delete val="0"/>
+        <c:axPos val="b"/>
+        <c:title>
+          <c:tx>
+            <c:rich>
+              <a:bodyPr rot="0" spcFirstLastPara="1" vertOverflow="ellipsis" vert="horz" wrap="square" anchor="ctr" anchorCtr="1"/>
+              <a:lstStyle/>
+              <a:p>
+                <a:pPr>
+                  <a:defRPr sz="800" b="0" i="0" u="none" strike="noStrike" kern="1200" baseline="0">
+                    <a:solidFill>
+                      <a:schemeClr val="tx1">
+                        <a:lumMod val="65000"/>
+                        <a:lumOff val="35000"/>
+                      </a:schemeClr>
+                    </a:solidFill>
+                    <a:latin typeface="+mn-lt"/>
+                    <a:ea typeface="+mn-ea"/>
+                    <a:cs typeface="+mn-cs"/>
+                  </a:defRPr>
+                </a:pPr>
+                <a:r>
+                  <a:rPr lang="en-US" sz="800"/>
+                  <a:t>Number of threads</a:t>
+                </a:r>
+              </a:p>
+            </c:rich>
+          </c:tx>
+          <c:layout>
+            <c:manualLayout>
+              <c:xMode val="edge"/>
+              <c:yMode val="edge"/>
+              <c:x val="0.323537895069433"/>
+              <c:y val="0.898919518708848"/>
+            </c:manualLayout>
+          </c:layout>
+          <c:overlay val="0"/>
+          <c:spPr>
+            <a:noFill/>
+            <a:ln>
+              <a:noFill/>
+            </a:ln>
+            <a:effectLst/>
+          </c:spPr>
+        </c:title>
+        <c:numFmt formatCode="General" sourceLinked="1"/>
+        <c:majorTickMark val="none"/>
+        <c:minorTickMark val="none"/>
+        <c:tickLblPos val="nextTo"/>
+        <c:spPr>
+          <a:noFill/>
+          <a:ln w="9525" cap="flat" cmpd="sng" algn="ctr">
+            <a:solidFill>
+              <a:schemeClr val="tx1">
+                <a:lumMod val="15000"/>
+                <a:lumOff val="85000"/>
+              </a:schemeClr>
+            </a:solidFill>
+            <a:round/>
+          </a:ln>
+          <a:effectLst/>
+        </c:spPr>
+        <c:txPr>
+          <a:bodyPr rot="-60000000" spcFirstLastPara="1" vertOverflow="ellipsis" vert="horz" wrap="square" anchor="ctr" anchorCtr="1"/>
+          <a:lstStyle/>
+          <a:p>
+            <a:pPr>
+              <a:defRPr sz="700" b="0" i="0" u="none" strike="noStrike" kern="1200" baseline="0">
+                <a:solidFill>
+                  <a:schemeClr val="tx1">
+                    <a:lumMod val="65000"/>
+                    <a:lumOff val="35000"/>
+                  </a:schemeClr>
+                </a:solidFill>
+                <a:latin typeface="+mn-lt"/>
+                <a:ea typeface="+mn-ea"/>
+                <a:cs typeface="+mn-cs"/>
+              </a:defRPr>
+            </a:pPr>
+            <a:endParaRPr lang="en-US"/>
+          </a:p>
+        </c:txPr>
+        <c:crossAx val="-2012415432"/>
+        <c:crosses val="autoZero"/>
+        <c:auto val="1"/>
+        <c:lblAlgn val="ctr"/>
+        <c:lblOffset val="100"/>
+        <c:noMultiLvlLbl val="0"/>
+      </c:catAx>
+      <c:valAx>
+        <c:axId val="-2012415432"/>
+        <c:scaling>
+          <c:orientation val="minMax"/>
+        </c:scaling>
+        <c:delete val="0"/>
+        <c:axPos val="l"/>
+        <c:majorGridlines>
+          <c:spPr>
+            <a:ln w="9525" cap="flat" cmpd="sng" algn="ctr">
+              <a:solidFill>
+                <a:schemeClr val="tx1">
+                  <a:lumMod val="15000"/>
+                  <a:lumOff val="85000"/>
+                </a:schemeClr>
+              </a:solidFill>
+              <a:round/>
+            </a:ln>
+            <a:effectLst/>
+          </c:spPr>
+        </c:majorGridlines>
+        <c:title>
+          <c:tx>
+            <c:rich>
+              <a:bodyPr rot="-5400000" spcFirstLastPara="1" vertOverflow="ellipsis" vert="horz" wrap="square" anchor="ctr" anchorCtr="1"/>
+              <a:lstStyle/>
+              <a:p>
+                <a:pPr>
+                  <a:defRPr sz="800" b="0" i="0" u="none" strike="noStrike" kern="1200" baseline="0">
+                    <a:solidFill>
+                      <a:schemeClr val="tx1">
+                        <a:lumMod val="65000"/>
+                        <a:lumOff val="35000"/>
+                      </a:schemeClr>
+                    </a:solidFill>
+                    <a:latin typeface="+mn-lt"/>
+                    <a:ea typeface="+mn-ea"/>
+                    <a:cs typeface="+mn-cs"/>
+                  </a:defRPr>
+                </a:pPr>
+                <a:r>
+                  <a:rPr lang="en-US" sz="800"/>
+                  <a:t>Execution time</a:t>
+                </a:r>
+                <a:r>
+                  <a:rPr lang="en-US" sz="800" baseline="0"/>
+                  <a:t> (ms)</a:t>
+                </a:r>
+                <a:endParaRPr lang="en-US" sz="800"/>
+              </a:p>
+            </c:rich>
+          </c:tx>
+          <c:layout/>
+          <c:overlay val="0"/>
+          <c:spPr>
+            <a:noFill/>
+            <a:ln>
+              <a:noFill/>
+            </a:ln>
+            <a:effectLst/>
+          </c:spPr>
+        </c:title>
+        <c:numFmt formatCode="0.00" sourceLinked="1"/>
+        <c:majorTickMark val="none"/>
+        <c:minorTickMark val="none"/>
+        <c:tickLblPos val="nextTo"/>
+        <c:spPr>
+          <a:noFill/>
+          <a:ln>
+            <a:noFill/>
+          </a:ln>
+          <a:effectLst/>
+        </c:spPr>
+        <c:txPr>
+          <a:bodyPr rot="-60000000" spcFirstLastPara="1" vertOverflow="ellipsis" vert="horz" wrap="square" anchor="ctr" anchorCtr="1"/>
+          <a:lstStyle/>
+          <a:p>
+            <a:pPr>
+              <a:defRPr sz="700" b="0" i="0" u="none" strike="noStrike" kern="1200" baseline="0">
+                <a:solidFill>
+                  <a:schemeClr val="tx1">
+                    <a:lumMod val="65000"/>
+                    <a:lumOff val="35000"/>
+                  </a:schemeClr>
+                </a:solidFill>
+                <a:latin typeface="+mn-lt"/>
+                <a:ea typeface="+mn-ea"/>
+                <a:cs typeface="+mn-cs"/>
+              </a:defRPr>
+            </a:pPr>
+            <a:endParaRPr lang="en-US"/>
+          </a:p>
+        </c:txPr>
+        <c:crossAx val="-2012421640"/>
+        <c:crosses val="autoZero"/>
+        <c:crossBetween val="between"/>
+        <c:majorUnit val="2.5"/>
+      </c:valAx>
+      <c:spPr>
+        <a:noFill/>
+        <a:ln>
+          <a:noFill/>
+        </a:ln>
+        <a:effectLst/>
+      </c:spPr>
+    </c:plotArea>
+    <c:legend>
+      <c:legendPos val="r"/>
+      <c:layout>
+        <c:manualLayout>
+          <c:xMode val="edge"/>
+          <c:yMode val="edge"/>
+          <c:x val="0.495322515555639"/>
+          <c:y val="0.227638159813357"/>
+          <c:w val="0.45439045983376"/>
+          <c:h val="0.156251093613298"/>
+        </c:manualLayout>
+      </c:layout>
+      <c:overlay val="0"/>
+      <c:spPr>
+        <a:noFill/>
+        <a:ln>
+          <a:noFill/>
+        </a:ln>
+        <a:effectLst/>
+      </c:spPr>
+      <c:txPr>
+        <a:bodyPr rot="0" spcFirstLastPara="1" vertOverflow="ellipsis" vert="horz" wrap="square" anchor="ctr" anchorCtr="1"/>
+        <a:lstStyle/>
+        <a:p>
+          <a:pPr>
+            <a:defRPr sz="800" b="0" i="0" u="none" strike="noStrike" kern="1200" baseline="0">
+              <a:solidFill>
+                <a:schemeClr val="tx1">
+                  <a:lumMod val="65000"/>
+                  <a:lumOff val="35000"/>
+                </a:schemeClr>
+              </a:solidFill>
+              <a:latin typeface="+mn-lt"/>
+              <a:ea typeface="+mn-ea"/>
+              <a:cs typeface="+mn-cs"/>
+            </a:defRPr>
+          </a:pPr>
+          <a:endParaRPr lang="en-US"/>
+        </a:p>
+      </c:txPr>
+    </c:legend>
+    <c:plotVisOnly val="1"/>
+    <c:dispBlanksAs val="zero"/>
+    <c:showDLblsOverMax val="0"/>
+  </c:chart>
+  <c:spPr>
+    <a:solidFill>
+      <a:schemeClr val="bg1"/>
+    </a:solidFill>
+    <a:ln w="9525" cap="flat" cmpd="sng" algn="ctr">
+      <a:solidFill>
+        <a:schemeClr val="tx1">
+          <a:lumMod val="15000"/>
+          <a:lumOff val="85000"/>
+        </a:schemeClr>
+      </a:solidFill>
+      <a:round/>
+    </a:ln>
+    <a:effectLst/>
+  </c:spPr>
+  <c:txPr>
+    <a:bodyPr/>
+    <a:lstStyle/>
+    <a:p>
+      <a:pPr>
+        <a:defRPr/>
+      </a:pPr>
+      <a:endParaRPr lang="en-US"/>
+    </a:p>
+  </c:txPr>
+  <c:externalData r:id="rId1">
+    <c:autoUpdate val="0"/>
+  </c:externalData>
+</c:chartSpace>
+</file>
+
+<file path=word/charts/chart2.xml><?xml version="1.0" encoding="utf-8"?>
+<c:chartSpace xmlns:c="http://schemas.openxmlformats.org/drawingml/2006/chart" xmlns:a="http://schemas.openxmlformats.org/drawingml/2006/main" xmlns:r="http://schemas.openxmlformats.org/officeDocument/2006/relationships">
+  <c:date1904 val="0"/>
+  <c:lang val="en-US"/>
+  <c:roundedCorners val="0"/>
+  <mc:AlternateContent xmlns:mc="http://schemas.openxmlformats.org/markup-compatibility/2006">
+    <mc:Choice xmlns:c14="http://schemas.microsoft.com/office/drawing/2007/8/2/chart" Requires="c14">
+      <c14:style val="102"/>
+    </mc:Choice>
+    <mc:Fallback>
+      <c:style val="2"/>
+    </mc:Fallback>
+  </mc:AlternateContent>
+  <c:chart>
+    <c:title>
+      <c:tx>
+        <c:rich>
+          <a:bodyPr rot="0" spcFirstLastPara="1" vertOverflow="ellipsis" vert="horz" wrap="square" anchor="ctr" anchorCtr="1"/>
+          <a:lstStyle/>
+          <a:p>
+            <a:pPr>
+              <a:defRPr sz="800" b="0" i="0" u="none" strike="noStrike" kern="1200" spc="0" baseline="0">
+                <a:solidFill>
+                  <a:schemeClr val="tx1">
+                    <a:lumMod val="65000"/>
+                    <a:lumOff val="35000"/>
+                  </a:schemeClr>
+                </a:solidFill>
+                <a:latin typeface="+mn-lt"/>
+                <a:ea typeface="+mn-ea"/>
+                <a:cs typeface="+mn-cs"/>
+              </a:defRPr>
+            </a:pPr>
+            <a:r>
+              <a:rPr lang="en-US" sz="800"/>
+              <a:t>Speedup</a:t>
+            </a:r>
+            <a:r>
+              <a:rPr lang="en-US" sz="800" baseline="0"/>
+              <a:t> of sum (10M)</a:t>
+            </a:r>
+            <a:endParaRPr lang="en-US" sz="800"/>
+          </a:p>
+        </c:rich>
+      </c:tx>
+      <c:layout>
+        <c:manualLayout>
+          <c:xMode val="edge"/>
+          <c:yMode val="edge"/>
+          <c:x val="0.262555046070438"/>
+          <c:y val="0.0462962962962963"/>
+        </c:manualLayout>
+      </c:layout>
+      <c:overlay val="0"/>
+      <c:spPr>
+        <a:noFill/>
+        <a:ln>
+          <a:noFill/>
+        </a:ln>
+        <a:effectLst/>
+      </c:spPr>
+    </c:title>
+    <c:autoTitleDeleted val="0"/>
+    <c:plotArea>
+      <c:layout>
+        <c:manualLayout>
+          <c:layoutTarget val="inner"/>
+          <c:xMode val="edge"/>
+          <c:yMode val="edge"/>
+          <c:x val="0.147885280325805"/>
+          <c:y val="0.171712962962963"/>
+          <c:w val="0.810880265322904"/>
+          <c:h val="0.622716170895305"/>
+        </c:manualLayout>
+      </c:layout>
+      <c:lineChart>
+        <c:grouping val="standard"/>
+        <c:varyColors val="0"/>
+        <c:ser>
+          <c:idx val="0"/>
+          <c:order val="0"/>
+          <c:tx>
+            <c:v>omp_parallel</c:v>
+          </c:tx>
+          <c:spPr>
+            <a:ln w="28575" cap="rnd">
+              <a:solidFill>
+                <a:schemeClr val="accent1"/>
+              </a:solidFill>
+              <a:round/>
+            </a:ln>
+            <a:effectLst/>
+          </c:spPr>
+          <c:marker>
+            <c:symbol val="circle"/>
+            <c:size val="5"/>
+            <c:spPr>
+              <a:solidFill>
+                <a:schemeClr val="accent1"/>
+              </a:solidFill>
+              <a:ln w="9525">
+                <a:solidFill>
+                  <a:schemeClr val="accent1"/>
+                </a:solidFill>
+              </a:ln>
+              <a:effectLst/>
+            </c:spPr>
+          </c:marker>
+          <c:dPt>
+            <c:idx val="2"/>
+            <c:bubble3D val="0"/>
+          </c:dPt>
+          <c:cat>
+            <c:numRef>
+              <c:f>performance!$D$4:$D$7</c:f>
+              <c:numCache>
+                <c:formatCode>General</c:formatCode>
+                <c:ptCount val="4"/>
+                <c:pt idx="0">
+                  <c:v>1.0</c:v>
+                </c:pt>
+                <c:pt idx="1">
+                  <c:v>2.0</c:v>
+                </c:pt>
+                <c:pt idx="2">
+                  <c:v>4.0</c:v>
+                </c:pt>
+                <c:pt idx="3">
+                  <c:v>8.0</c:v>
+                </c:pt>
+              </c:numCache>
+            </c:numRef>
+          </c:cat>
+          <c:val>
+            <c:numRef>
+              <c:f>performance!$B$57:$B$60</c:f>
+              <c:numCache>
+                <c:formatCode>0.00</c:formatCode>
+                <c:ptCount val="4"/>
+                <c:pt idx="0">
+                  <c:v>1.0</c:v>
+                </c:pt>
+                <c:pt idx="1">
+                  <c:v>1.874994437511125</c:v>
+                </c:pt>
+                <c:pt idx="2">
+                  <c:v>3.750001203126549</c:v>
+                </c:pt>
+                <c:pt idx="3">
+                  <c:v>5.999980520044414</c:v>
+                </c:pt>
+              </c:numCache>
+            </c:numRef>
+          </c:val>
+          <c:smooth val="0"/>
+        </c:ser>
+        <c:ser>
+          <c:idx val="1"/>
+          <c:order val="1"/>
+          <c:tx>
+            <c:v>omp_parallel_for</c:v>
+          </c:tx>
+          <c:spPr>
+            <a:ln w="28575" cap="rnd">
+              <a:solidFill>
+                <a:schemeClr val="accent2"/>
+              </a:solidFill>
+              <a:round/>
+            </a:ln>
+            <a:effectLst/>
+          </c:spPr>
+          <c:marker>
+            <c:symbol val="square"/>
+            <c:size val="5"/>
+            <c:spPr>
+              <a:solidFill>
+                <a:schemeClr val="accent2"/>
+              </a:solidFill>
+              <a:ln w="9525">
+                <a:solidFill>
+                  <a:schemeClr val="accent2"/>
+                </a:solidFill>
+              </a:ln>
+              <a:effectLst/>
+            </c:spPr>
+          </c:marker>
+          <c:cat>
+            <c:numRef>
+              <c:f>performance!$D$4:$D$7</c:f>
+              <c:numCache>
+                <c:formatCode>General</c:formatCode>
+                <c:ptCount val="4"/>
+                <c:pt idx="0">
+                  <c:v>1.0</c:v>
+                </c:pt>
+                <c:pt idx="1">
+                  <c:v>2.0</c:v>
+                </c:pt>
+                <c:pt idx="2">
+                  <c:v>4.0</c:v>
+                </c:pt>
+                <c:pt idx="3">
+                  <c:v>8.0</c:v>
+                </c:pt>
+              </c:numCache>
+            </c:numRef>
+          </c:cat>
+          <c:val>
+            <c:numRef>
+              <c:f>performance!$B$61:$B$64</c:f>
+              <c:numCache>
+                <c:formatCode>0.00</c:formatCode>
+                <c:ptCount val="4"/>
+                <c:pt idx="0">
+                  <c:v>0.967740603538527</c:v>
+                </c:pt>
+                <c:pt idx="1">
+                  <c:v>2.000015666804535</c:v>
+                </c:pt>
+                <c:pt idx="2">
+                  <c:v>3.749933094879024</c:v>
+                </c:pt>
+                <c:pt idx="3">
+                  <c:v>7.500949121012927</c:v>
+                </c:pt>
+              </c:numCache>
+            </c:numRef>
+          </c:val>
+          <c:smooth val="0"/>
+        </c:ser>
+        <c:dLbls>
+          <c:showLegendKey val="0"/>
+          <c:showVal val="0"/>
+          <c:showCatName val="0"/>
+          <c:showSerName val="0"/>
+          <c:showPercent val="0"/>
+          <c:showBubbleSize val="0"/>
+        </c:dLbls>
+        <c:marker val="1"/>
+        <c:smooth val="0"/>
+        <c:axId val="-2021484920"/>
+        <c:axId val="-2089228776"/>
+      </c:lineChart>
+      <c:catAx>
+        <c:axId val="-2021484920"/>
+        <c:scaling>
+          <c:orientation val="minMax"/>
+        </c:scaling>
+        <c:delete val="0"/>
+        <c:axPos val="b"/>
+        <c:title>
+          <c:tx>
+            <c:rich>
+              <a:bodyPr rot="0" spcFirstLastPara="1" vertOverflow="ellipsis" vert="horz" wrap="square" anchor="ctr" anchorCtr="1"/>
+              <a:lstStyle/>
+              <a:p>
+                <a:pPr>
+                  <a:defRPr sz="800" b="0" i="0" u="none" strike="noStrike" kern="1200" baseline="0">
+                    <a:solidFill>
+                      <a:schemeClr val="tx1">
+                        <a:lumMod val="65000"/>
+                        <a:lumOff val="35000"/>
+                      </a:schemeClr>
+                    </a:solidFill>
+                    <a:latin typeface="+mn-lt"/>
+                    <a:ea typeface="+mn-ea"/>
+                    <a:cs typeface="+mn-cs"/>
+                  </a:defRPr>
+                </a:pPr>
+                <a:r>
+                  <a:rPr lang="en-US" sz="800"/>
+                  <a:t>Number of threads</a:t>
+                </a:r>
+              </a:p>
+            </c:rich>
+          </c:tx>
+          <c:layout/>
+          <c:overlay val="0"/>
+          <c:spPr>
+            <a:noFill/>
+            <a:ln>
+              <a:noFill/>
+            </a:ln>
+            <a:effectLst/>
+          </c:spPr>
+        </c:title>
+        <c:numFmt formatCode="General" sourceLinked="1"/>
+        <c:majorTickMark val="none"/>
+        <c:minorTickMark val="none"/>
+        <c:tickLblPos val="nextTo"/>
+        <c:spPr>
+          <a:noFill/>
+          <a:ln w="9525" cap="flat" cmpd="sng" algn="ctr">
+            <a:solidFill>
+              <a:schemeClr val="tx1">
+                <a:lumMod val="15000"/>
+                <a:lumOff val="85000"/>
+              </a:schemeClr>
+            </a:solidFill>
+            <a:round/>
+          </a:ln>
+          <a:effectLst/>
+        </c:spPr>
+        <c:txPr>
+          <a:bodyPr rot="-60000000" spcFirstLastPara="1" vertOverflow="ellipsis" vert="horz" wrap="square" anchor="ctr" anchorCtr="1"/>
+          <a:lstStyle/>
+          <a:p>
+            <a:pPr>
+              <a:defRPr sz="700" b="0" i="0" u="none" strike="noStrike" kern="1200" baseline="0">
+                <a:solidFill>
+                  <a:schemeClr val="tx1">
+                    <a:lumMod val="65000"/>
+                    <a:lumOff val="35000"/>
+                  </a:schemeClr>
+                </a:solidFill>
+                <a:latin typeface="+mn-lt"/>
+                <a:ea typeface="+mn-ea"/>
+                <a:cs typeface="+mn-cs"/>
+              </a:defRPr>
+            </a:pPr>
+            <a:endParaRPr lang="en-US"/>
+          </a:p>
+        </c:txPr>
+        <c:crossAx val="-2089228776"/>
+        <c:crosses val="autoZero"/>
+        <c:auto val="1"/>
+        <c:lblAlgn val="ctr"/>
+        <c:lblOffset val="100"/>
+        <c:noMultiLvlLbl val="0"/>
+      </c:catAx>
+      <c:valAx>
+        <c:axId val="-2089228776"/>
+        <c:scaling>
+          <c:orientation val="minMax"/>
+        </c:scaling>
+        <c:delete val="0"/>
+        <c:axPos val="l"/>
+        <c:majorGridlines>
+          <c:spPr>
+            <a:ln w="9525" cap="flat" cmpd="sng" algn="ctr">
+              <a:solidFill>
+                <a:schemeClr val="tx1">
+                  <a:lumMod val="15000"/>
+                  <a:lumOff val="85000"/>
+                </a:schemeClr>
+              </a:solidFill>
+              <a:round/>
+            </a:ln>
+            <a:effectLst/>
+          </c:spPr>
+        </c:majorGridlines>
+        <c:title>
+          <c:tx>
+            <c:rich>
+              <a:bodyPr rot="-5400000" spcFirstLastPara="1" vertOverflow="ellipsis" vert="horz" wrap="square" anchor="ctr" anchorCtr="1"/>
+              <a:lstStyle/>
+              <a:p>
+                <a:pPr>
+                  <a:defRPr sz="800" b="0" i="0" u="none" strike="noStrike" kern="1200" baseline="0">
+                    <a:solidFill>
+                      <a:schemeClr val="tx1">
+                        <a:lumMod val="65000"/>
+                        <a:lumOff val="35000"/>
+                      </a:schemeClr>
+                    </a:solidFill>
+                    <a:latin typeface="+mn-lt"/>
+                    <a:ea typeface="+mn-ea"/>
+                    <a:cs typeface="+mn-cs"/>
+                  </a:defRPr>
+                </a:pPr>
+                <a:r>
+                  <a:rPr lang="en-US" sz="800"/>
+                  <a:t>Speedup</a:t>
+                </a:r>
+              </a:p>
+            </c:rich>
+          </c:tx>
+          <c:layout/>
+          <c:overlay val="0"/>
+          <c:spPr>
+            <a:noFill/>
+            <a:ln>
+              <a:noFill/>
+            </a:ln>
+            <a:effectLst/>
+          </c:spPr>
+        </c:title>
+        <c:numFmt formatCode="0.00" sourceLinked="1"/>
+        <c:majorTickMark val="none"/>
+        <c:minorTickMark val="none"/>
+        <c:tickLblPos val="nextTo"/>
+        <c:spPr>
+          <a:noFill/>
+          <a:ln>
+            <a:noFill/>
+          </a:ln>
+          <a:effectLst/>
+        </c:spPr>
+        <c:txPr>
+          <a:bodyPr rot="-60000000" spcFirstLastPara="1" vertOverflow="ellipsis" vert="horz" wrap="square" anchor="ctr" anchorCtr="1"/>
+          <a:lstStyle/>
+          <a:p>
+            <a:pPr>
+              <a:defRPr sz="700" b="0" i="0" u="none" strike="noStrike" kern="1200" baseline="0">
+                <a:solidFill>
+                  <a:schemeClr val="tx1">
+                    <a:lumMod val="65000"/>
+                    <a:lumOff val="35000"/>
+                  </a:schemeClr>
+                </a:solidFill>
+                <a:latin typeface="+mn-lt"/>
+                <a:ea typeface="+mn-ea"/>
+                <a:cs typeface="+mn-cs"/>
+              </a:defRPr>
+            </a:pPr>
+            <a:endParaRPr lang="en-US"/>
+          </a:p>
+        </c:txPr>
+        <c:crossAx val="-2021484920"/>
+        <c:crosses val="autoZero"/>
+        <c:crossBetween val="between"/>
+        <c:majorUnit val="1.0"/>
+      </c:valAx>
+      <c:spPr>
+        <a:noFill/>
+        <a:ln>
+          <a:noFill/>
+        </a:ln>
+        <a:effectLst/>
+      </c:spPr>
+    </c:plotArea>
+    <c:legend>
+      <c:legendPos val="r"/>
+      <c:layout>
+        <c:manualLayout>
+          <c:xMode val="edge"/>
+          <c:yMode val="edge"/>
+          <c:x val="0.551652829552054"/>
+          <c:y val="0.569200494075304"/>
+          <c:w val="0.408324654721003"/>
+          <c:h val="0.22541170879261"/>
+        </c:manualLayout>
+      </c:layout>
+      <c:overlay val="0"/>
+      <c:spPr>
+        <a:noFill/>
+        <a:ln>
+          <a:noFill/>
+        </a:ln>
+        <a:effectLst/>
+      </c:spPr>
+      <c:txPr>
+        <a:bodyPr rot="0" spcFirstLastPara="1" vertOverflow="ellipsis" vert="horz" wrap="square" anchor="ctr" anchorCtr="1"/>
+        <a:lstStyle/>
+        <a:p>
+          <a:pPr>
+            <a:defRPr sz="800" b="0" i="0" u="none" strike="noStrike" kern="1200" baseline="0">
+              <a:solidFill>
+                <a:schemeClr val="tx1">
+                  <a:lumMod val="65000"/>
+                  <a:lumOff val="35000"/>
+                </a:schemeClr>
+              </a:solidFill>
+              <a:latin typeface="+mn-lt"/>
+              <a:ea typeface="+mn-ea"/>
+              <a:cs typeface="+mn-cs"/>
+            </a:defRPr>
+          </a:pPr>
+          <a:endParaRPr lang="en-US"/>
+        </a:p>
+      </c:txPr>
+    </c:legend>
+    <c:plotVisOnly val="1"/>
+    <c:dispBlanksAs val="zero"/>
+    <c:showDLblsOverMax val="0"/>
+  </c:chart>
+  <c:spPr>
+    <a:solidFill>
+      <a:schemeClr val="bg1"/>
+    </a:solidFill>
+    <a:ln w="9525" cap="flat" cmpd="sng" algn="ctr">
+      <a:solidFill>
+        <a:schemeClr val="tx1">
+          <a:lumMod val="15000"/>
+          <a:lumOff val="85000"/>
+        </a:schemeClr>
+      </a:solidFill>
+      <a:round/>
+    </a:ln>
+    <a:effectLst/>
+  </c:spPr>
+  <c:txPr>
+    <a:bodyPr/>
+    <a:lstStyle/>
+    <a:p>
+      <a:pPr>
+        <a:defRPr/>
+      </a:pPr>
+      <a:endParaRPr lang="en-US"/>
+    </a:p>
+  </c:txPr>
+  <c:externalData r:id="rId1">
+    <c:autoUpdate val="0"/>
+  </c:externalData>
+</c:chartSpace>
+</file>
+
+<file path=word/charts/chart3.xml><?xml version="1.0" encoding="utf-8"?>
+<c:chartSpace xmlns:c="http://schemas.openxmlformats.org/drawingml/2006/chart" xmlns:a="http://schemas.openxmlformats.org/drawingml/2006/main" xmlns:r="http://schemas.openxmlformats.org/officeDocument/2006/relationships">
+  <c:date1904 val="0"/>
+  <c:lang val="en-US"/>
+  <c:roundedCorners val="0"/>
+  <mc:AlternateContent xmlns:mc="http://schemas.openxmlformats.org/markup-compatibility/2006">
+    <mc:Choice xmlns:c14="http://schemas.microsoft.com/office/drawing/2007/8/2/chart" Requires="c14">
+      <c14:style val="102"/>
+    </mc:Choice>
+    <mc:Fallback>
+      <c:style val="2"/>
+    </mc:Fallback>
+  </mc:AlternateContent>
+  <c:chart>
+    <c:title>
+      <c:tx>
+        <c:rich>
+          <a:bodyPr rot="0" spcFirstLastPara="1" vertOverflow="ellipsis" vert="horz" wrap="square" anchor="ctr" anchorCtr="1"/>
+          <a:lstStyle/>
+          <a:p>
+            <a:pPr>
+              <a:defRPr sz="800" b="0" i="0" u="none" strike="noStrike" kern="1200" spc="0" baseline="0">
+                <a:solidFill>
+                  <a:schemeClr val="tx1">
+                    <a:lumMod val="65000"/>
+                    <a:lumOff val="35000"/>
+                  </a:schemeClr>
+                </a:solidFill>
+                <a:latin typeface="+mn-lt"/>
+                <a:ea typeface="+mn-ea"/>
+                <a:cs typeface="+mn-cs"/>
+              </a:defRPr>
+            </a:pPr>
+            <a:r>
+              <a:rPr lang="en-US" sz="800"/>
+              <a:t>Performance</a:t>
+            </a:r>
+            <a:r>
+              <a:rPr lang="en-US" sz="800" baseline="0"/>
+              <a:t> (Execution time in ms) of mm (1024x1024)</a:t>
+            </a:r>
+            <a:endParaRPr lang="en-US" sz="800"/>
+          </a:p>
+        </c:rich>
+      </c:tx>
+      <c:layout>
+        <c:manualLayout>
+          <c:xMode val="edge"/>
+          <c:yMode val="edge"/>
+          <c:x val="0.123590113735783"/>
+          <c:y val="0.0277777777777778"/>
+        </c:manualLayout>
+      </c:layout>
+      <c:overlay val="0"/>
+      <c:spPr>
+        <a:noFill/>
+        <a:ln>
+          <a:noFill/>
+        </a:ln>
+        <a:effectLst/>
+      </c:spPr>
+    </c:title>
+    <c:autoTitleDeleted val="0"/>
+    <c:plotArea>
+      <c:layout/>
+      <c:lineChart>
+        <c:grouping val="standard"/>
+        <c:varyColors val="0"/>
+        <c:ser>
+          <c:idx val="2"/>
+          <c:order val="0"/>
+          <c:tx>
+            <c:v>Parallel_Row</c:v>
+          </c:tx>
+          <c:spPr>
+            <a:ln w="28575" cap="rnd">
+              <a:solidFill>
+                <a:schemeClr val="accent3"/>
+              </a:solidFill>
+              <a:round/>
+            </a:ln>
+            <a:effectLst/>
+          </c:spPr>
+          <c:marker>
+            <c:symbol val="diamond"/>
+            <c:size val="5"/>
+            <c:spPr>
+              <a:solidFill>
+                <a:schemeClr val="accent3"/>
+              </a:solidFill>
+              <a:ln w="9525">
+                <a:solidFill>
+                  <a:schemeClr val="accent3"/>
+                </a:solidFill>
+              </a:ln>
+              <a:effectLst/>
+            </c:spPr>
+          </c:marker>
+          <c:val>
+            <c:numRef>
+              <c:f>performance!$B$27:$B$30</c:f>
+              <c:numCache>
+                <c:formatCode>0.00</c:formatCode>
+                <c:ptCount val="4"/>
+                <c:pt idx="0">
+                  <c:v>9331.0</c:v>
+                </c:pt>
+                <c:pt idx="1">
+                  <c:v>4677.0</c:v>
+                </c:pt>
+                <c:pt idx="2">
+                  <c:v>2421.0</c:v>
+                </c:pt>
+                <c:pt idx="3">
+                  <c:v>1252.0</c:v>
+                </c:pt>
+              </c:numCache>
+            </c:numRef>
+          </c:val>
+          <c:smooth val="0"/>
+        </c:ser>
+        <c:ser>
+          <c:idx val="3"/>
+          <c:order val="1"/>
+          <c:tx>
+            <c:v>Parallel_Col</c:v>
+          </c:tx>
+          <c:spPr>
+            <a:ln w="28575" cap="rnd">
+              <a:solidFill>
+                <a:schemeClr val="accent4"/>
+              </a:solidFill>
+              <a:round/>
+            </a:ln>
+            <a:effectLst/>
+          </c:spPr>
+          <c:marker>
+            <c:symbol val="x"/>
+            <c:size val="5"/>
+            <c:spPr>
+              <a:noFill/>
+              <a:ln w="9525">
+                <a:solidFill>
+                  <a:schemeClr val="accent4"/>
+                </a:solidFill>
+              </a:ln>
+              <a:effectLst/>
+            </c:spPr>
+          </c:marker>
+          <c:val>
+            <c:numRef>
+              <c:f>performance!$B$31:$B$34</c:f>
+              <c:numCache>
+                <c:formatCode>0.00</c:formatCode>
+                <c:ptCount val="4"/>
+                <c:pt idx="0">
+                  <c:v>9411.99</c:v>
+                </c:pt>
+                <c:pt idx="1">
+                  <c:v>4713.99</c:v>
+                </c:pt>
+                <c:pt idx="2">
+                  <c:v>2454.99</c:v>
+                </c:pt>
+                <c:pt idx="3">
+                  <c:v>1265.0</c:v>
+                </c:pt>
+              </c:numCache>
+            </c:numRef>
+          </c:val>
+          <c:smooth val="0"/>
+        </c:ser>
+        <c:ser>
+          <c:idx val="0"/>
+          <c:order val="2"/>
+          <c:tx>
+            <c:v>Parallel_RowCol</c:v>
+          </c:tx>
+          <c:spPr>
+            <a:ln w="28575" cap="rnd">
+              <a:solidFill>
+                <a:schemeClr val="accent1"/>
+              </a:solidFill>
+              <a:round/>
+            </a:ln>
+            <a:effectLst/>
+          </c:spPr>
+          <c:marker>
+            <c:symbol val="triangle"/>
+            <c:size val="5"/>
+            <c:spPr>
+              <a:solidFill>
+                <a:schemeClr val="accent1"/>
+              </a:solidFill>
+              <a:ln w="9525">
+                <a:solidFill>
+                  <a:schemeClr val="accent1"/>
+                </a:solidFill>
+              </a:ln>
+              <a:effectLst/>
+            </c:spPr>
+          </c:marker>
+          <c:dPt>
+            <c:idx val="2"/>
+            <c:bubble3D val="0"/>
+          </c:dPt>
+          <c:cat>
+            <c:numRef>
+              <c:f>performance!$D$4:$D$7</c:f>
+              <c:numCache>
+                <c:formatCode>General</c:formatCode>
+                <c:ptCount val="4"/>
+                <c:pt idx="0">
+                  <c:v>1.0</c:v>
+                </c:pt>
+                <c:pt idx="1">
+                  <c:v>2.0</c:v>
+                </c:pt>
+                <c:pt idx="2">
+                  <c:v>4.0</c:v>
+                </c:pt>
+                <c:pt idx="3">
+                  <c:v>8.0</c:v>
+                </c:pt>
+              </c:numCache>
+            </c:numRef>
+          </c:cat>
+          <c:val>
+            <c:numRef>
+              <c:f>performance!$B$35:$B$38</c:f>
+              <c:numCache>
+                <c:formatCode>0.00</c:formatCode>
+                <c:ptCount val="4"/>
+                <c:pt idx="0">
+                  <c:v>9408.99</c:v>
+                </c:pt>
+                <c:pt idx="1">
+                  <c:v>4722.99</c:v>
+                </c:pt>
+                <c:pt idx="2">
+                  <c:v>2431.99</c:v>
+                </c:pt>
+                <c:pt idx="3">
+                  <c:v>1269.99</c:v>
+                </c:pt>
+              </c:numCache>
+            </c:numRef>
+          </c:val>
+          <c:smooth val="0"/>
+        </c:ser>
+        <c:ser>
+          <c:idx val="4"/>
+          <c:order val="3"/>
+          <c:tx>
+            <c:v>Parallel_For_Row</c:v>
+          </c:tx>
+          <c:spPr>
+            <a:ln w="28575" cap="rnd">
+              <a:solidFill>
+                <a:schemeClr val="accent5"/>
+              </a:solidFill>
+              <a:round/>
+            </a:ln>
+            <a:effectLst/>
+          </c:spPr>
+          <c:marker>
+            <c:symbol val="circle"/>
+            <c:size val="5"/>
+            <c:spPr>
+              <a:solidFill>
+                <a:schemeClr val="accent5"/>
+              </a:solidFill>
+              <a:ln w="9525">
+                <a:solidFill>
+                  <a:schemeClr val="accent5"/>
+                </a:solidFill>
+              </a:ln>
+              <a:effectLst/>
+            </c:spPr>
+          </c:marker>
+          <c:val>
+            <c:numRef>
+              <c:f>performance!$B$39:$B$42</c:f>
+              <c:numCache>
+                <c:formatCode>0.00</c:formatCode>
+                <c:ptCount val="4"/>
+                <c:pt idx="0">
+                  <c:v>9324.0</c:v>
+                </c:pt>
+                <c:pt idx="1">
+                  <c:v>4700.0</c:v>
+                </c:pt>
+                <c:pt idx="2">
+                  <c:v>2404.0</c:v>
+                </c:pt>
+                <c:pt idx="3">
+                  <c:v>1259.0</c:v>
+                </c:pt>
+              </c:numCache>
+            </c:numRef>
+          </c:val>
+          <c:smooth val="0"/>
+        </c:ser>
+        <c:ser>
+          <c:idx val="5"/>
+          <c:order val="4"/>
+          <c:tx>
+            <c:v>Parallel_For_Col</c:v>
+          </c:tx>
+          <c:spPr>
+            <a:ln w="28575" cap="rnd">
+              <a:solidFill>
+                <a:schemeClr val="accent6"/>
+              </a:solidFill>
+              <a:round/>
+            </a:ln>
+            <a:effectLst/>
+          </c:spPr>
+          <c:marker>
+            <c:symbol val="star"/>
+            <c:size val="5"/>
+            <c:spPr>
+              <a:noFill/>
+              <a:ln w="9525">
+                <a:solidFill>
+                  <a:schemeClr val="accent6"/>
+                </a:solidFill>
+              </a:ln>
+              <a:effectLst/>
+            </c:spPr>
+          </c:marker>
+          <c:val>
+            <c:numRef>
+              <c:f>performance!$B$43:$B$46</c:f>
+              <c:numCache>
+                <c:formatCode>0.00</c:formatCode>
+                <c:ptCount val="4"/>
+                <c:pt idx="0">
+                  <c:v>9322.99</c:v>
+                </c:pt>
+                <c:pt idx="1">
+                  <c:v>4687.0</c:v>
+                </c:pt>
+                <c:pt idx="2">
+                  <c:v>2365.0</c:v>
+                </c:pt>
+                <c:pt idx="3">
+                  <c:v>1271.99</c:v>
+                </c:pt>
+              </c:numCache>
+            </c:numRef>
+          </c:val>
+          <c:smooth val="0"/>
+        </c:ser>
+        <c:ser>
+          <c:idx val="1"/>
+          <c:order val="5"/>
+          <c:tx>
+            <c:v>Parallel_For_RowCol</c:v>
+          </c:tx>
+          <c:spPr>
+            <a:ln w="28575" cap="rnd">
+              <a:solidFill>
+                <a:schemeClr val="accent2"/>
+              </a:solidFill>
+              <a:round/>
+            </a:ln>
+            <a:effectLst/>
+          </c:spPr>
+          <c:marker>
+            <c:symbol val="square"/>
+            <c:size val="5"/>
+            <c:spPr>
+              <a:solidFill>
+                <a:schemeClr val="accent2"/>
+              </a:solidFill>
+              <a:ln w="9525">
+                <a:solidFill>
+                  <a:schemeClr val="accent2"/>
+                </a:solidFill>
+              </a:ln>
+              <a:effectLst/>
+            </c:spPr>
+          </c:marker>
+          <c:cat>
+            <c:numRef>
+              <c:f>performance!$D$4:$D$7</c:f>
+              <c:numCache>
+                <c:formatCode>General</c:formatCode>
+                <c:ptCount val="4"/>
+                <c:pt idx="0">
+                  <c:v>1.0</c:v>
+                </c:pt>
+                <c:pt idx="1">
+                  <c:v>2.0</c:v>
+                </c:pt>
+                <c:pt idx="2">
+                  <c:v>4.0</c:v>
+                </c:pt>
+                <c:pt idx="3">
+                  <c:v>8.0</c:v>
+                </c:pt>
+              </c:numCache>
+            </c:numRef>
+          </c:cat>
+          <c:val>
+            <c:numRef>
+              <c:f>performance!$B$47:$B$50</c:f>
+              <c:numCache>
+                <c:formatCode>0.00</c:formatCode>
+                <c:ptCount val="4"/>
+                <c:pt idx="0">
+                  <c:v>9325.0</c:v>
+                </c:pt>
+                <c:pt idx="1">
+                  <c:v>4680.0</c:v>
+                </c:pt>
+                <c:pt idx="2">
+                  <c:v>2377.0</c:v>
+                </c:pt>
+                <c:pt idx="3">
+                  <c:v>1262.0</c:v>
+                </c:pt>
+              </c:numCache>
+            </c:numRef>
+          </c:val>
+          <c:smooth val="0"/>
+        </c:ser>
+        <c:dLbls>
+          <c:showLegendKey val="0"/>
+          <c:showVal val="0"/>
+          <c:showCatName val="0"/>
+          <c:showSerName val="0"/>
+          <c:showPercent val="0"/>
+          <c:showBubbleSize val="0"/>
+        </c:dLbls>
+        <c:marker val="1"/>
+        <c:smooth val="0"/>
+        <c:axId val="-2021532024"/>
+        <c:axId val="-2020927208"/>
+      </c:lineChart>
+      <c:catAx>
+        <c:axId val="-2021532024"/>
+        <c:scaling>
+          <c:orientation val="minMax"/>
+        </c:scaling>
+        <c:delete val="0"/>
+        <c:axPos val="b"/>
+        <c:title>
+          <c:tx>
+            <c:rich>
+              <a:bodyPr rot="0" spcFirstLastPara="1" vertOverflow="ellipsis" vert="horz" wrap="square" anchor="ctr" anchorCtr="1"/>
+              <a:lstStyle/>
+              <a:p>
+                <a:pPr>
+                  <a:defRPr sz="800" b="0" i="0" u="none" strike="noStrike" kern="1200" baseline="0">
+                    <a:solidFill>
+                      <a:schemeClr val="tx1">
+                        <a:lumMod val="65000"/>
+                        <a:lumOff val="35000"/>
+                      </a:schemeClr>
+                    </a:solidFill>
+                    <a:latin typeface="+mn-lt"/>
+                    <a:ea typeface="+mn-ea"/>
+                    <a:cs typeface="+mn-cs"/>
+                  </a:defRPr>
+                </a:pPr>
+                <a:r>
+                  <a:rPr lang="en-US" sz="800"/>
+                  <a:t>Number of threads</a:t>
+                </a:r>
+              </a:p>
+            </c:rich>
+          </c:tx>
+          <c:layout/>
+          <c:overlay val="0"/>
+          <c:spPr>
+            <a:noFill/>
+            <a:ln>
+              <a:noFill/>
+            </a:ln>
+            <a:effectLst/>
+          </c:spPr>
+        </c:title>
+        <c:numFmt formatCode="General" sourceLinked="1"/>
+        <c:majorTickMark val="none"/>
+        <c:minorTickMark val="none"/>
+        <c:tickLblPos val="nextTo"/>
+        <c:spPr>
+          <a:noFill/>
+          <a:ln w="9525" cap="flat" cmpd="sng" algn="ctr">
+            <a:solidFill>
+              <a:schemeClr val="tx1">
+                <a:lumMod val="15000"/>
+                <a:lumOff val="85000"/>
+              </a:schemeClr>
+            </a:solidFill>
+            <a:round/>
+          </a:ln>
+          <a:effectLst/>
+        </c:spPr>
+        <c:txPr>
+          <a:bodyPr rot="-60000000" spcFirstLastPara="1" vertOverflow="ellipsis" vert="horz" wrap="square" anchor="ctr" anchorCtr="1"/>
+          <a:lstStyle/>
+          <a:p>
+            <a:pPr>
+              <a:defRPr sz="700" b="0" i="0" u="none" strike="noStrike" kern="1200" baseline="0">
+                <a:solidFill>
+                  <a:schemeClr val="tx1">
+                    <a:lumMod val="65000"/>
+                    <a:lumOff val="35000"/>
+                  </a:schemeClr>
+                </a:solidFill>
+                <a:latin typeface="+mn-lt"/>
+                <a:ea typeface="+mn-ea"/>
+                <a:cs typeface="+mn-cs"/>
+              </a:defRPr>
+            </a:pPr>
+            <a:endParaRPr lang="en-US"/>
+          </a:p>
+        </c:txPr>
+        <c:crossAx val="-2020927208"/>
+        <c:crosses val="autoZero"/>
+        <c:auto val="1"/>
+        <c:lblAlgn val="ctr"/>
+        <c:lblOffset val="100"/>
+        <c:noMultiLvlLbl val="0"/>
+      </c:catAx>
+      <c:valAx>
+        <c:axId val="-2020927208"/>
+        <c:scaling>
+          <c:orientation val="minMax"/>
+        </c:scaling>
+        <c:delete val="0"/>
+        <c:axPos val="l"/>
+        <c:majorGridlines>
+          <c:spPr>
+            <a:ln w="9525" cap="flat" cmpd="sng" algn="ctr">
+              <a:solidFill>
+                <a:schemeClr val="tx1">
+                  <a:lumMod val="15000"/>
+                  <a:lumOff val="85000"/>
+                </a:schemeClr>
+              </a:solidFill>
+              <a:round/>
+            </a:ln>
+            <a:effectLst/>
+          </c:spPr>
+        </c:majorGridlines>
+        <c:title>
+          <c:tx>
+            <c:rich>
+              <a:bodyPr rot="-5400000" spcFirstLastPara="1" vertOverflow="ellipsis" vert="horz" wrap="square" anchor="ctr" anchorCtr="1"/>
+              <a:lstStyle/>
+              <a:p>
+                <a:pPr>
+                  <a:defRPr sz="800" b="0" i="0" u="none" strike="noStrike" kern="1200" baseline="0">
+                    <a:solidFill>
+                      <a:schemeClr val="tx1">
+                        <a:lumMod val="65000"/>
+                        <a:lumOff val="35000"/>
+                      </a:schemeClr>
+                    </a:solidFill>
+                    <a:latin typeface="+mn-lt"/>
+                    <a:ea typeface="+mn-ea"/>
+                    <a:cs typeface="+mn-cs"/>
+                  </a:defRPr>
+                </a:pPr>
+                <a:r>
+                  <a:rPr lang="en-US" sz="800"/>
+                  <a:t>Execution time</a:t>
+                </a:r>
+                <a:r>
+                  <a:rPr lang="en-US" sz="800" baseline="0"/>
+                  <a:t> (ms)</a:t>
+                </a:r>
+                <a:endParaRPr lang="en-US" sz="800"/>
+              </a:p>
+            </c:rich>
+          </c:tx>
+          <c:layout/>
+          <c:overlay val="0"/>
+          <c:spPr>
+            <a:noFill/>
+            <a:ln>
+              <a:noFill/>
+            </a:ln>
+            <a:effectLst/>
+          </c:spPr>
+        </c:title>
+        <c:numFmt formatCode="0.00" sourceLinked="1"/>
+        <c:majorTickMark val="none"/>
+        <c:minorTickMark val="none"/>
+        <c:tickLblPos val="nextTo"/>
+        <c:spPr>
+          <a:noFill/>
+          <a:ln>
+            <a:noFill/>
+          </a:ln>
+          <a:effectLst/>
+        </c:spPr>
+        <c:txPr>
+          <a:bodyPr rot="-60000000" spcFirstLastPara="1" vertOverflow="ellipsis" vert="horz" wrap="square" anchor="ctr" anchorCtr="1"/>
+          <a:lstStyle/>
+          <a:p>
+            <a:pPr>
+              <a:defRPr sz="700" b="0" i="0" u="none" strike="noStrike" kern="1200" baseline="0">
+                <a:solidFill>
+                  <a:schemeClr val="tx1">
+                    <a:lumMod val="65000"/>
+                    <a:lumOff val="35000"/>
+                  </a:schemeClr>
+                </a:solidFill>
+                <a:latin typeface="+mn-lt"/>
+                <a:ea typeface="+mn-ea"/>
+                <a:cs typeface="+mn-cs"/>
+              </a:defRPr>
+            </a:pPr>
+            <a:endParaRPr lang="en-US"/>
+          </a:p>
+        </c:txPr>
+        <c:crossAx val="-2021532024"/>
+        <c:crosses val="autoZero"/>
+        <c:crossBetween val="between"/>
+      </c:valAx>
+      <c:spPr>
+        <a:noFill/>
+        <a:ln>
+          <a:noFill/>
+        </a:ln>
+        <a:effectLst/>
+      </c:spPr>
+    </c:plotArea>
+    <c:legend>
+      <c:legendPos val="r"/>
+      <c:layout/>
+      <c:overlay val="0"/>
+      <c:spPr>
+        <a:noFill/>
+        <a:ln>
+          <a:noFill/>
+        </a:ln>
+        <a:effectLst/>
+      </c:spPr>
+      <c:txPr>
+        <a:bodyPr rot="0" spcFirstLastPara="1" vertOverflow="ellipsis" vert="horz" wrap="square" anchor="ctr" anchorCtr="1"/>
+        <a:lstStyle/>
+        <a:p>
+          <a:pPr>
+            <a:defRPr sz="800" b="0" i="0" u="none" strike="noStrike" kern="1200" baseline="0">
+              <a:solidFill>
+                <a:schemeClr val="tx1">
+                  <a:lumMod val="65000"/>
+                  <a:lumOff val="35000"/>
+                </a:schemeClr>
+              </a:solidFill>
+              <a:latin typeface="+mn-lt"/>
+              <a:ea typeface="+mn-ea"/>
+              <a:cs typeface="+mn-cs"/>
+            </a:defRPr>
+          </a:pPr>
+          <a:endParaRPr lang="en-US"/>
+        </a:p>
+      </c:txPr>
+    </c:legend>
+    <c:plotVisOnly val="1"/>
+    <c:dispBlanksAs val="zero"/>
+    <c:showDLblsOverMax val="0"/>
+  </c:chart>
+  <c:spPr>
+    <a:solidFill>
+      <a:schemeClr val="bg1"/>
+    </a:solidFill>
+    <a:ln w="9525" cap="flat" cmpd="sng" algn="ctr">
+      <a:solidFill>
+        <a:schemeClr val="tx1">
+          <a:lumMod val="15000"/>
+          <a:lumOff val="85000"/>
+        </a:schemeClr>
+      </a:solidFill>
+      <a:round/>
+    </a:ln>
+    <a:effectLst/>
+  </c:spPr>
+  <c:txPr>
+    <a:bodyPr/>
+    <a:lstStyle/>
+    <a:p>
+      <a:pPr>
+        <a:defRPr/>
+      </a:pPr>
+      <a:endParaRPr lang="en-US"/>
+    </a:p>
+  </c:txPr>
+  <c:externalData r:id="rId1">
+    <c:autoUpdate val="0"/>
+  </c:externalData>
+</c:chartSpace>
+</file>
+
+<file path=word/charts/chart4.xml><?xml version="1.0" encoding="utf-8"?>
+<c:chartSpace xmlns:c="http://schemas.openxmlformats.org/drawingml/2006/chart" xmlns:a="http://schemas.openxmlformats.org/drawingml/2006/main" xmlns:r="http://schemas.openxmlformats.org/officeDocument/2006/relationships">
+  <c:date1904 val="0"/>
+  <c:lang val="en-US"/>
+  <c:roundedCorners val="0"/>
+  <mc:AlternateContent xmlns:mc="http://schemas.openxmlformats.org/markup-compatibility/2006">
+    <mc:Choice xmlns:c14="http://schemas.microsoft.com/office/drawing/2007/8/2/chart" Requires="c14">
+      <c14:style val="102"/>
+    </mc:Choice>
+    <mc:Fallback>
+      <c:style val="2"/>
+    </mc:Fallback>
+  </mc:AlternateContent>
+  <c:chart>
+    <c:title>
+      <c:tx>
+        <c:rich>
+          <a:bodyPr rot="0" spcFirstLastPara="1" vertOverflow="ellipsis" vert="horz" wrap="square" anchor="ctr" anchorCtr="1"/>
+          <a:lstStyle/>
+          <a:p>
+            <a:pPr>
+              <a:defRPr sz="800" b="0" i="0" u="none" strike="noStrike" kern="1200" spc="0" baseline="0">
+                <a:solidFill>
+                  <a:schemeClr val="tx1">
+                    <a:lumMod val="65000"/>
+                    <a:lumOff val="35000"/>
+                  </a:schemeClr>
+                </a:solidFill>
+                <a:latin typeface="+mn-lt"/>
+                <a:ea typeface="+mn-ea"/>
+                <a:cs typeface="+mn-cs"/>
+              </a:defRPr>
+            </a:pPr>
+            <a:r>
+              <a:rPr lang="en-US" sz="800"/>
+              <a:t>Speedup </a:t>
+            </a:r>
+            <a:r>
+              <a:rPr lang="en-US" sz="800" baseline="0"/>
+              <a:t>of mm (1024x1024)</a:t>
+            </a:r>
+            <a:endParaRPr lang="en-US" sz="800"/>
+          </a:p>
+        </c:rich>
+      </c:tx>
+      <c:layout>
+        <c:manualLayout>
+          <c:xMode val="edge"/>
+          <c:yMode val="edge"/>
+          <c:x val="0.123590113735783"/>
+          <c:y val="0.0277777777777778"/>
+        </c:manualLayout>
+      </c:layout>
+      <c:overlay val="0"/>
+      <c:spPr>
+        <a:noFill/>
+        <a:ln>
+          <a:noFill/>
+        </a:ln>
+        <a:effectLst/>
+      </c:spPr>
+    </c:title>
+    <c:autoTitleDeleted val="0"/>
+    <c:plotArea>
+      <c:layout/>
+      <c:lineChart>
+        <c:grouping val="standard"/>
+        <c:varyColors val="0"/>
+        <c:ser>
+          <c:idx val="2"/>
+          <c:order val="0"/>
+          <c:tx>
+            <c:v>Parallel_Row</c:v>
+          </c:tx>
+          <c:spPr>
+            <a:ln w="28575" cap="rnd">
+              <a:solidFill>
+                <a:schemeClr val="accent3"/>
+              </a:solidFill>
+              <a:round/>
+            </a:ln>
+            <a:effectLst/>
+          </c:spPr>
+          <c:marker>
+            <c:symbol val="triangle"/>
+            <c:size val="5"/>
+            <c:spPr>
+              <a:solidFill>
+                <a:schemeClr val="accent3"/>
+              </a:solidFill>
+              <a:ln w="9525">
+                <a:solidFill>
+                  <a:schemeClr val="accent3"/>
+                </a:solidFill>
+              </a:ln>
+              <a:effectLst/>
+            </c:spPr>
+          </c:marker>
+          <c:val>
+            <c:numRef>
+              <c:f>performance!$B$71:$B$74</c:f>
+              <c:numCache>
+                <c:formatCode>0.00</c:formatCode>
+                <c:ptCount val="4"/>
+                <c:pt idx="0">
+                  <c:v>1.0</c:v>
+                </c:pt>
+                <c:pt idx="1">
+                  <c:v>1.995082317725037</c:v>
+                </c:pt>
+                <c:pt idx="2">
+                  <c:v>3.854192482445271</c:v>
+                </c:pt>
+                <c:pt idx="3">
+                  <c:v>7.452875399361022</c:v>
+                </c:pt>
+              </c:numCache>
+            </c:numRef>
+          </c:val>
+          <c:smooth val="0"/>
+        </c:ser>
+        <c:ser>
+          <c:idx val="3"/>
+          <c:order val="1"/>
+          <c:tx>
+            <c:v>Parallel_Col</c:v>
+          </c:tx>
+          <c:spPr>
+            <a:ln w="28575" cap="rnd">
+              <a:solidFill>
+                <a:schemeClr val="accent4"/>
+              </a:solidFill>
+              <a:round/>
+            </a:ln>
+            <a:effectLst/>
+          </c:spPr>
+          <c:marker>
+            <c:symbol val="diamond"/>
+            <c:size val="5"/>
+            <c:spPr>
+              <a:solidFill>
+                <a:schemeClr val="accent4"/>
+              </a:solidFill>
+              <a:ln w="9525">
+                <a:solidFill>
+                  <a:schemeClr val="accent4"/>
+                </a:solidFill>
+              </a:ln>
+              <a:effectLst/>
+            </c:spPr>
+          </c:marker>
+          <c:val>
+            <c:numRef>
+              <c:f>performance!$B$75:$B$78</c:f>
+              <c:numCache>
+                <c:formatCode>0.00</c:formatCode>
+                <c:ptCount val="4"/>
+                <c:pt idx="0">
+                  <c:v>0.991395018481745</c:v>
+                </c:pt>
+                <c:pt idx="1">
+                  <c:v>1.979427194372495</c:v>
+                </c:pt>
+                <c:pt idx="2">
+                  <c:v>3.800830145947641</c:v>
+                </c:pt>
+                <c:pt idx="3">
+                  <c:v>7.376284584980236</c:v>
+                </c:pt>
+              </c:numCache>
+            </c:numRef>
+          </c:val>
+          <c:smooth val="0"/>
+        </c:ser>
+        <c:ser>
+          <c:idx val="0"/>
+          <c:order val="2"/>
+          <c:tx>
+            <c:v>Parallel_RowCol</c:v>
+          </c:tx>
+          <c:spPr>
+            <a:ln w="28575" cap="rnd">
+              <a:solidFill>
+                <a:schemeClr val="accent1"/>
+              </a:solidFill>
+              <a:round/>
+            </a:ln>
+            <a:effectLst/>
+          </c:spPr>
+          <c:marker>
+            <c:symbol val="x"/>
+            <c:size val="5"/>
+            <c:spPr>
+              <a:solidFill>
+                <a:schemeClr val="accent1"/>
+              </a:solidFill>
+              <a:ln w="9525">
+                <a:solidFill>
+                  <a:schemeClr val="accent1"/>
+                </a:solidFill>
+              </a:ln>
+              <a:effectLst/>
+            </c:spPr>
+          </c:marker>
+          <c:dPt>
+            <c:idx val="2"/>
+            <c:bubble3D val="0"/>
+          </c:dPt>
+          <c:cat>
+            <c:numRef>
+              <c:f>performance!$D$4:$D$7</c:f>
+              <c:numCache>
+                <c:formatCode>General</c:formatCode>
+                <c:ptCount val="4"/>
+                <c:pt idx="0">
+                  <c:v>1.0</c:v>
+                </c:pt>
+                <c:pt idx="1">
+                  <c:v>2.0</c:v>
+                </c:pt>
+                <c:pt idx="2">
+                  <c:v>4.0</c:v>
+                </c:pt>
+                <c:pt idx="3">
+                  <c:v>8.0</c:v>
+                </c:pt>
+              </c:numCache>
+            </c:numRef>
+          </c:cat>
+          <c:val>
+            <c:numRef>
+              <c:f>performance!$B$79:$B$82</c:f>
+              <c:numCache>
+                <c:formatCode>0.00</c:formatCode>
+                <c:ptCount val="4"/>
+                <c:pt idx="0">
+                  <c:v>0.991711118834221</c:v>
+                </c:pt>
+                <c:pt idx="1">
+                  <c:v>1.975655252287216</c:v>
+                </c:pt>
+                <c:pt idx="2">
+                  <c:v>3.836775644636697</c:v>
+                </c:pt>
+                <c:pt idx="3">
+                  <c:v>7.347301947259424</c:v>
+                </c:pt>
+              </c:numCache>
+            </c:numRef>
+          </c:val>
+          <c:smooth val="0"/>
+        </c:ser>
+        <c:ser>
+          <c:idx val="4"/>
+          <c:order val="3"/>
+          <c:tx>
+            <c:v>Parallel_For_Row</c:v>
+          </c:tx>
+          <c:spPr>
+            <a:ln w="28575" cap="rnd">
+              <a:solidFill>
+                <a:schemeClr val="accent5"/>
+              </a:solidFill>
+              <a:round/>
+            </a:ln>
+            <a:effectLst/>
+          </c:spPr>
+          <c:marker>
+            <c:symbol val="triangle"/>
+            <c:size val="5"/>
+            <c:spPr>
+              <a:solidFill>
+                <a:schemeClr val="accent5"/>
+              </a:solidFill>
+              <a:ln w="9525">
+                <a:solidFill>
+                  <a:schemeClr val="accent5"/>
+                </a:solidFill>
+              </a:ln>
+              <a:effectLst/>
+            </c:spPr>
+          </c:marker>
+          <c:val>
+            <c:numRef>
+              <c:f>performance!$B$83:$B$86</c:f>
+              <c:numCache>
+                <c:formatCode>0.00</c:formatCode>
+                <c:ptCount val="4"/>
+                <c:pt idx="0">
+                  <c:v>1.000750750750751</c:v>
+                </c:pt>
+                <c:pt idx="1">
+                  <c:v>1.98531914893617</c:v>
+                </c:pt>
+                <c:pt idx="2">
+                  <c:v>3.881447587354409</c:v>
+                </c:pt>
+                <c:pt idx="3">
+                  <c:v>7.411437648927721</c:v>
+                </c:pt>
+              </c:numCache>
+            </c:numRef>
+          </c:val>
+          <c:smooth val="0"/>
+        </c:ser>
+        <c:ser>
+          <c:idx val="5"/>
+          <c:order val="4"/>
+          <c:tx>
+            <c:v>Parallel_For_Col</c:v>
+          </c:tx>
+          <c:spPr>
+            <a:ln w="28575" cap="rnd">
+              <a:solidFill>
+                <a:schemeClr val="accent6"/>
+              </a:solidFill>
+              <a:round/>
+            </a:ln>
+            <a:effectLst/>
+          </c:spPr>
+          <c:marker>
+            <c:symbol val="circle"/>
+            <c:size val="5"/>
+            <c:spPr>
+              <a:solidFill>
+                <a:schemeClr val="accent6"/>
+              </a:solidFill>
+              <a:ln w="9525">
+                <a:solidFill>
+                  <a:schemeClr val="accent6"/>
+                </a:solidFill>
+              </a:ln>
+              <a:effectLst/>
+            </c:spPr>
+          </c:marker>
+          <c:val>
+            <c:numRef>
+              <c:f>performance!$B$87:$B$90</c:f>
+              <c:numCache>
+                <c:formatCode>0.00</c:formatCode>
+                <c:ptCount val="4"/>
+                <c:pt idx="0">
+                  <c:v>1.000859166426222</c:v>
+                </c:pt>
+                <c:pt idx="1">
+                  <c:v>1.990825688073395</c:v>
+                </c:pt>
+                <c:pt idx="2">
+                  <c:v>3.945454545454545</c:v>
+                </c:pt>
+                <c:pt idx="3">
+                  <c:v>7.33574949488597</c:v>
+                </c:pt>
+              </c:numCache>
+            </c:numRef>
+          </c:val>
+          <c:smooth val="0"/>
+        </c:ser>
+        <c:ser>
+          <c:idx val="1"/>
+          <c:order val="5"/>
+          <c:tx>
+            <c:v>Parallel_For_RowCol</c:v>
+          </c:tx>
+          <c:spPr>
+            <a:ln w="28575" cap="rnd">
+              <a:solidFill>
+                <a:schemeClr val="accent2"/>
+              </a:solidFill>
+              <a:round/>
+            </a:ln>
+            <a:effectLst/>
+          </c:spPr>
+          <c:marker>
+            <c:symbol val="square"/>
+            <c:size val="5"/>
+            <c:spPr>
+              <a:solidFill>
+                <a:schemeClr val="accent2"/>
+              </a:solidFill>
+              <a:ln w="9525">
+                <a:solidFill>
+                  <a:schemeClr val="accent2"/>
+                </a:solidFill>
+              </a:ln>
+              <a:effectLst/>
+            </c:spPr>
+          </c:marker>
+          <c:cat>
+            <c:numRef>
+              <c:f>performance!$D$4:$D$7</c:f>
+              <c:numCache>
+                <c:formatCode>General</c:formatCode>
+                <c:ptCount val="4"/>
+                <c:pt idx="0">
+                  <c:v>1.0</c:v>
+                </c:pt>
+                <c:pt idx="1">
+                  <c:v>2.0</c:v>
+                </c:pt>
+                <c:pt idx="2">
+                  <c:v>4.0</c:v>
+                </c:pt>
+                <c:pt idx="3">
+                  <c:v>8.0</c:v>
+                </c:pt>
+              </c:numCache>
+            </c:numRef>
+          </c:cat>
+          <c:val>
+            <c:numRef>
+              <c:f>performance!$B$91:$B$94</c:f>
+              <c:numCache>
+                <c:formatCode>0.00</c:formatCode>
+                <c:ptCount val="4"/>
+                <c:pt idx="0">
+                  <c:v>1.00064343163539</c:v>
+                </c:pt>
+                <c:pt idx="1">
+                  <c:v>1.993803418803419</c:v>
+                </c:pt>
+                <c:pt idx="2">
+                  <c:v>3.925536390408078</c:v>
+                </c:pt>
+                <c:pt idx="3">
+                  <c:v>7.393819334389858</c:v>
+                </c:pt>
+              </c:numCache>
+            </c:numRef>
+          </c:val>
+          <c:smooth val="0"/>
+        </c:ser>
+        <c:dLbls>
+          <c:showLegendKey val="0"/>
+          <c:showVal val="0"/>
+          <c:showCatName val="0"/>
+          <c:showSerName val="0"/>
+          <c:showPercent val="0"/>
+          <c:showBubbleSize val="0"/>
+        </c:dLbls>
+        <c:marker val="1"/>
+        <c:smooth val="0"/>
+        <c:axId val="-2012838360"/>
+        <c:axId val="-2090251864"/>
+      </c:lineChart>
+      <c:catAx>
+        <c:axId val="-2012838360"/>
+        <c:scaling>
+          <c:orientation val="minMax"/>
+        </c:scaling>
+        <c:delete val="0"/>
+        <c:axPos val="b"/>
+        <c:title>
+          <c:tx>
+            <c:rich>
+              <a:bodyPr rot="0" spcFirstLastPara="1" vertOverflow="ellipsis" vert="horz" wrap="square" anchor="ctr" anchorCtr="1"/>
+              <a:lstStyle/>
+              <a:p>
+                <a:pPr>
+                  <a:defRPr sz="800" b="0" i="0" u="none" strike="noStrike" kern="1200" baseline="0">
+                    <a:solidFill>
+                      <a:schemeClr val="tx1">
+                        <a:lumMod val="65000"/>
+                        <a:lumOff val="35000"/>
+                      </a:schemeClr>
+                    </a:solidFill>
+                    <a:latin typeface="+mn-lt"/>
+                    <a:ea typeface="+mn-ea"/>
+                    <a:cs typeface="+mn-cs"/>
+                  </a:defRPr>
+                </a:pPr>
+                <a:r>
+                  <a:rPr lang="en-US" sz="800"/>
+                  <a:t>Number of threads</a:t>
+                </a:r>
+              </a:p>
+            </c:rich>
+          </c:tx>
+          <c:layout/>
+          <c:overlay val="0"/>
+          <c:spPr>
+            <a:noFill/>
+            <a:ln>
+              <a:noFill/>
+            </a:ln>
+            <a:effectLst/>
+          </c:spPr>
+        </c:title>
+        <c:numFmt formatCode="General" sourceLinked="1"/>
+        <c:majorTickMark val="none"/>
+        <c:minorTickMark val="none"/>
+        <c:tickLblPos val="nextTo"/>
+        <c:spPr>
+          <a:noFill/>
+          <a:ln w="9525" cap="flat" cmpd="sng" algn="ctr">
+            <a:solidFill>
+              <a:schemeClr val="tx1">
+                <a:lumMod val="15000"/>
+                <a:lumOff val="85000"/>
+              </a:schemeClr>
+            </a:solidFill>
+            <a:round/>
+          </a:ln>
+          <a:effectLst/>
+        </c:spPr>
+        <c:txPr>
+          <a:bodyPr rot="-60000000" spcFirstLastPara="1" vertOverflow="ellipsis" vert="horz" wrap="square" anchor="ctr" anchorCtr="1"/>
+          <a:lstStyle/>
+          <a:p>
+            <a:pPr>
+              <a:defRPr sz="700" b="0" i="0" u="none" strike="noStrike" kern="1200" baseline="0">
+                <a:solidFill>
+                  <a:schemeClr val="tx1">
+                    <a:lumMod val="65000"/>
+                    <a:lumOff val="35000"/>
+                  </a:schemeClr>
+                </a:solidFill>
+                <a:latin typeface="+mn-lt"/>
+                <a:ea typeface="+mn-ea"/>
+                <a:cs typeface="+mn-cs"/>
+              </a:defRPr>
+            </a:pPr>
+            <a:endParaRPr lang="en-US"/>
+          </a:p>
+        </c:txPr>
+        <c:crossAx val="-2090251864"/>
+        <c:crosses val="autoZero"/>
+        <c:auto val="1"/>
+        <c:lblAlgn val="ctr"/>
+        <c:lblOffset val="100"/>
+        <c:noMultiLvlLbl val="0"/>
+      </c:catAx>
+      <c:valAx>
+        <c:axId val="-2090251864"/>
+        <c:scaling>
+          <c:orientation val="minMax"/>
+        </c:scaling>
+        <c:delete val="0"/>
+        <c:axPos val="l"/>
+        <c:majorGridlines>
+          <c:spPr>
+            <a:ln w="9525" cap="flat" cmpd="sng" algn="ctr">
+              <a:solidFill>
+                <a:schemeClr val="tx1">
+                  <a:lumMod val="15000"/>
+                  <a:lumOff val="85000"/>
+                </a:schemeClr>
+              </a:solidFill>
+              <a:round/>
+            </a:ln>
+            <a:effectLst/>
+          </c:spPr>
+        </c:majorGridlines>
+        <c:title>
+          <c:tx>
+            <c:rich>
+              <a:bodyPr rot="-5400000" spcFirstLastPara="1" vertOverflow="ellipsis" vert="horz" wrap="square" anchor="ctr" anchorCtr="1"/>
+              <a:lstStyle/>
+              <a:p>
+                <a:pPr>
+                  <a:defRPr sz="800" b="0" i="0" u="none" strike="noStrike" kern="1200" baseline="0">
+                    <a:solidFill>
+                      <a:schemeClr val="tx1">
+                        <a:lumMod val="65000"/>
+                        <a:lumOff val="35000"/>
+                      </a:schemeClr>
+                    </a:solidFill>
+                    <a:latin typeface="+mn-lt"/>
+                    <a:ea typeface="+mn-ea"/>
+                    <a:cs typeface="+mn-cs"/>
+                  </a:defRPr>
+                </a:pPr>
+                <a:r>
+                  <a:rPr lang="en-US" sz="800"/>
+                  <a:t>Speedup</a:t>
+                </a:r>
+              </a:p>
+            </c:rich>
+          </c:tx>
+          <c:layout/>
+          <c:overlay val="0"/>
+          <c:spPr>
+            <a:noFill/>
+            <a:ln>
+              <a:noFill/>
+            </a:ln>
+            <a:effectLst/>
+          </c:spPr>
+        </c:title>
+        <c:numFmt formatCode="0.00" sourceLinked="1"/>
+        <c:majorTickMark val="none"/>
+        <c:minorTickMark val="none"/>
+        <c:tickLblPos val="nextTo"/>
+        <c:spPr>
+          <a:noFill/>
+          <a:ln>
+            <a:noFill/>
+          </a:ln>
+          <a:effectLst/>
+        </c:spPr>
+        <c:txPr>
+          <a:bodyPr rot="-60000000" spcFirstLastPara="1" vertOverflow="ellipsis" vert="horz" wrap="square" anchor="ctr" anchorCtr="1"/>
+          <a:lstStyle/>
+          <a:p>
+            <a:pPr>
+              <a:defRPr sz="700" b="0" i="0" u="none" strike="noStrike" kern="1200" baseline="0">
+                <a:solidFill>
+                  <a:schemeClr val="tx1">
+                    <a:lumMod val="65000"/>
+                    <a:lumOff val="35000"/>
+                  </a:schemeClr>
+                </a:solidFill>
+                <a:latin typeface="+mn-lt"/>
+                <a:ea typeface="+mn-ea"/>
+                <a:cs typeface="+mn-cs"/>
+              </a:defRPr>
+            </a:pPr>
+            <a:endParaRPr lang="en-US"/>
+          </a:p>
+        </c:txPr>
+        <c:crossAx val="-2012838360"/>
+        <c:crosses val="autoZero"/>
+        <c:crossBetween val="between"/>
+      </c:valAx>
+      <c:spPr>
+        <a:noFill/>
+        <a:ln>
+          <a:noFill/>
+        </a:ln>
+        <a:effectLst/>
+      </c:spPr>
+    </c:plotArea>
+    <c:legend>
+      <c:legendPos val="r"/>
+      <c:layout/>
+      <c:overlay val="0"/>
+      <c:spPr>
+        <a:noFill/>
+        <a:ln>
+          <a:noFill/>
+        </a:ln>
+        <a:effectLst/>
+      </c:spPr>
+      <c:txPr>
+        <a:bodyPr rot="0" spcFirstLastPara="1" vertOverflow="ellipsis" vert="horz" wrap="square" anchor="ctr" anchorCtr="1"/>
+        <a:lstStyle/>
+        <a:p>
+          <a:pPr>
+            <a:defRPr sz="800" b="0" i="0" u="none" strike="noStrike" kern="1200" baseline="0">
+              <a:solidFill>
+                <a:schemeClr val="tx1">
+                  <a:lumMod val="65000"/>
+                  <a:lumOff val="35000"/>
+                </a:schemeClr>
+              </a:solidFill>
+              <a:latin typeface="+mn-lt"/>
+              <a:ea typeface="+mn-ea"/>
+              <a:cs typeface="+mn-cs"/>
+            </a:defRPr>
+          </a:pPr>
+          <a:endParaRPr lang="en-US"/>
+        </a:p>
+      </c:txPr>
+    </c:legend>
+    <c:plotVisOnly val="1"/>
+    <c:dispBlanksAs val="zero"/>
+    <c:showDLblsOverMax val="0"/>
+  </c:chart>
+  <c:spPr>
+    <a:solidFill>
+      <a:schemeClr val="bg1"/>
+    </a:solidFill>
+    <a:ln w="9525" cap="flat" cmpd="sng" algn="ctr">
+      <a:solidFill>
+        <a:schemeClr val="tx1">
+          <a:lumMod val="15000"/>
+          <a:lumOff val="85000"/>
+        </a:schemeClr>
+      </a:solidFill>
+      <a:round/>
+    </a:ln>
+    <a:effectLst/>
+  </c:spPr>
+  <c:txPr>
+    <a:bodyPr/>
+    <a:lstStyle/>
+    <a:p>
+      <a:pPr>
+        <a:defRPr/>
+      </a:pPr>
+      <a:endParaRPr lang="en-US"/>
+    </a:p>
+  </c:txPr>
+  <c:externalData r:id="rId1">
+    <c:autoUpdate val="0"/>
+  </c:externalData>
+</c:chartSpace>
+</file>
+
+<file path=word/charts/chart5.xml><?xml version="1.0" encoding="utf-8"?>
+<c:chartSpace xmlns:c="http://schemas.openxmlformats.org/drawingml/2006/chart" xmlns:a="http://schemas.openxmlformats.org/drawingml/2006/main" xmlns:r="http://schemas.openxmlformats.org/officeDocument/2006/relationships">
+  <c:date1904 val="0"/>
+  <c:lang val="en-US"/>
+  <c:roundedCorners val="0"/>
+  <mc:AlternateContent xmlns:mc="http://schemas.openxmlformats.org/markup-compatibility/2006">
+    <mc:Choice xmlns:c14="http://schemas.microsoft.com/office/drawing/2007/8/2/chart" Requires="c14">
+      <c14:style val="118"/>
+    </mc:Choice>
+    <mc:Fallback>
+      <c:style val="18"/>
+    </mc:Fallback>
+  </mc:AlternateContent>
+  <c:chart>
+    <c:title>
+      <c:tx>
+        <c:rich>
+          <a:bodyPr/>
+          <a:lstStyle/>
+          <a:p>
+            <a:pPr>
+              <a:defRPr sz="1000"/>
+            </a:pPr>
+            <a:r>
+              <a:rPr lang="en-US" sz="1000"/>
+              <a:t>Performance</a:t>
+            </a:r>
+            <a:r>
+              <a:rPr lang="en-US" sz="1000" baseline="0"/>
+              <a:t> of sum (10M) with different scheduling policy</a:t>
+            </a:r>
+            <a:endParaRPr lang="en-US" sz="1000"/>
+          </a:p>
+        </c:rich>
+      </c:tx>
+      <c:layout>
+        <c:manualLayout>
+          <c:xMode val="edge"/>
+          <c:yMode val="edge"/>
+          <c:x val="0.185496500437445"/>
+          <c:y val="0.0"/>
+        </c:manualLayout>
+      </c:layout>
+      <c:overlay val="0"/>
+    </c:title>
+    <c:autoTitleDeleted val="0"/>
+    <c:plotArea>
+      <c:layout>
+        <c:manualLayout>
+          <c:layoutTarget val="inner"/>
+          <c:xMode val="edge"/>
+          <c:yMode val="edge"/>
+          <c:x val="0.125417031204433"/>
+          <c:y val="0.108728480821504"/>
+          <c:w val="0.540526392534267"/>
+          <c:h val="0.418163744331113"/>
+        </c:manualLayout>
+      </c:layout>
+      <c:lineChart>
+        <c:grouping val="standard"/>
+        <c:varyColors val="0"/>
+        <c:ser>
+          <c:idx val="0"/>
+          <c:order val="0"/>
+          <c:tx>
+            <c:strRef>
+              <c:f>performance!$A$103</c:f>
+              <c:strCache>
+                <c:ptCount val="1"/>
+                <c:pt idx="0">
+                  <c:v>omp_parallel 1 thread</c:v>
+                </c:pt>
+              </c:strCache>
+            </c:strRef>
+          </c:tx>
+          <c:cat>
+            <c:multiLvlStrRef>
+              <c:f>performance!$B$100:$I$102</c:f>
+              <c:multiLvlStrCache>
+                <c:ptCount val="8"/>
+                <c:lvl>
+                  <c:pt idx="0">
+                    <c:v>static</c:v>
+                  </c:pt>
+                  <c:pt idx="1">
+                    <c:v>static,2000</c:v>
+                  </c:pt>
+                  <c:pt idx="2">
+                    <c:v>static,200</c:v>
+                  </c:pt>
+                  <c:pt idx="3">
+                    <c:v>static,20</c:v>
+                  </c:pt>
+                  <c:pt idx="4">
+                    <c:v>dynamic,2000</c:v>
+                  </c:pt>
+                  <c:pt idx="5">
+                    <c:v>dynamic,200</c:v>
+                  </c:pt>
+                  <c:pt idx="6">
+                    <c:v>dynamic,20</c:v>
+                  </c:pt>
+                  <c:pt idx="7">
+                    <c:v>guided,200000</c:v>
+                  </c:pt>
+                </c:lvl>
+                <c:lvl>
+                  <c:pt idx="0">
+                    <c:v>sched policy</c:v>
+                  </c:pt>
+                </c:lvl>
+              </c:multiLvlStrCache>
+            </c:multiLvlStrRef>
+          </c:cat>
+          <c:val>
+            <c:numRef>
+              <c:f>performance!$B$103:$I$103</c:f>
+              <c:numCache>
+                <c:formatCode>0.00</c:formatCode>
+                <c:ptCount val="8"/>
+                <c:pt idx="0">
+                  <c:v>29.999971</c:v>
+                </c:pt>
+                <c:pt idx="1">
+                  <c:v>31.000137</c:v>
+                </c:pt>
+                <c:pt idx="2">
+                  <c:v>29.999971</c:v>
+                </c:pt>
+                <c:pt idx="3">
+                  <c:v>30.999899</c:v>
+                </c:pt>
+                <c:pt idx="4">
+                  <c:v>30.999899</c:v>
+                </c:pt>
+                <c:pt idx="5">
+                  <c:v>31.00013</c:v>
+                </c:pt>
+                <c:pt idx="6">
+                  <c:v>30.999899</c:v>
+                </c:pt>
+                <c:pt idx="7">
+                  <c:v>30.999899</c:v>
+                </c:pt>
+              </c:numCache>
+            </c:numRef>
+          </c:val>
+          <c:smooth val="0"/>
+        </c:ser>
+        <c:ser>
+          <c:idx val="1"/>
+          <c:order val="1"/>
+          <c:tx>
+            <c:strRef>
+              <c:f>performance!$A$104</c:f>
+              <c:strCache>
+                <c:ptCount val="1"/>
+                <c:pt idx="0">
+                  <c:v>omp_parallel 2 threads</c:v>
+                </c:pt>
+              </c:strCache>
+            </c:strRef>
+          </c:tx>
+          <c:cat>
+            <c:multiLvlStrRef>
+              <c:f>performance!$B$100:$I$102</c:f>
+              <c:multiLvlStrCache>
+                <c:ptCount val="8"/>
+                <c:lvl>
+                  <c:pt idx="0">
+                    <c:v>static</c:v>
+                  </c:pt>
+                  <c:pt idx="1">
+                    <c:v>static,2000</c:v>
+                  </c:pt>
+                  <c:pt idx="2">
+                    <c:v>static,200</c:v>
+                  </c:pt>
+                  <c:pt idx="3">
+                    <c:v>static,20</c:v>
+                  </c:pt>
+                  <c:pt idx="4">
+                    <c:v>dynamic,2000</c:v>
+                  </c:pt>
+                  <c:pt idx="5">
+                    <c:v>dynamic,200</c:v>
+                  </c:pt>
+                  <c:pt idx="6">
+                    <c:v>dynamic,20</c:v>
+                  </c:pt>
+                  <c:pt idx="7">
+                    <c:v>guided,200000</c:v>
+                  </c:pt>
+                </c:lvl>
+                <c:lvl>
+                  <c:pt idx="0">
+                    <c:v>sched policy</c:v>
+                  </c:pt>
+                </c:lvl>
+              </c:multiLvlStrCache>
+            </c:multiLvlStrRef>
+          </c:cat>
+          <c:val>
+            <c:numRef>
+              <c:f>performance!$B$104:$I$104</c:f>
+              <c:numCache>
+                <c:formatCode>0.00</c:formatCode>
+                <c:ptCount val="8"/>
+                <c:pt idx="0">
+                  <c:v>16.00003</c:v>
+                </c:pt>
+                <c:pt idx="1">
+                  <c:v>16.99996</c:v>
+                </c:pt>
+                <c:pt idx="2">
+                  <c:v>16.000032</c:v>
+                </c:pt>
+                <c:pt idx="3">
+                  <c:v>16.000032</c:v>
+                </c:pt>
+                <c:pt idx="4">
+                  <c:v>16.000032</c:v>
+                </c:pt>
+                <c:pt idx="5">
+                  <c:v>16.000032</c:v>
+                </c:pt>
+                <c:pt idx="6">
+                  <c:v>16.99996</c:v>
+                </c:pt>
+                <c:pt idx="7">
+                  <c:v>16.000032</c:v>
+                </c:pt>
+              </c:numCache>
+            </c:numRef>
+          </c:val>
+          <c:smooth val="0"/>
+        </c:ser>
+        <c:ser>
+          <c:idx val="2"/>
+          <c:order val="2"/>
+          <c:tx>
+            <c:strRef>
+              <c:f>performance!$A$105</c:f>
+              <c:strCache>
+                <c:ptCount val="1"/>
+                <c:pt idx="0">
+                  <c:v>omp_parallel 4 threads</c:v>
+                </c:pt>
+              </c:strCache>
+            </c:strRef>
+          </c:tx>
+          <c:cat>
+            <c:multiLvlStrRef>
+              <c:f>performance!$B$100:$I$102</c:f>
+              <c:multiLvlStrCache>
+                <c:ptCount val="8"/>
+                <c:lvl>
+                  <c:pt idx="0">
+                    <c:v>static</c:v>
+                  </c:pt>
+                  <c:pt idx="1">
+                    <c:v>static,2000</c:v>
+                  </c:pt>
+                  <c:pt idx="2">
+                    <c:v>static,200</c:v>
+                  </c:pt>
+                  <c:pt idx="3">
+                    <c:v>static,20</c:v>
+                  </c:pt>
+                  <c:pt idx="4">
+                    <c:v>dynamic,2000</c:v>
+                  </c:pt>
+                  <c:pt idx="5">
+                    <c:v>dynamic,200</c:v>
+                  </c:pt>
+                  <c:pt idx="6">
+                    <c:v>dynamic,20</c:v>
+                  </c:pt>
+                  <c:pt idx="7">
+                    <c:v>guided,200000</c:v>
+                  </c:pt>
+                </c:lvl>
+                <c:lvl>
+                  <c:pt idx="0">
+                    <c:v>sched policy</c:v>
+                  </c:pt>
+                </c:lvl>
+              </c:multiLvlStrCache>
+            </c:multiLvlStrRef>
+          </c:cat>
+          <c:val>
+            <c:numRef>
+              <c:f>performance!$B$105:$I$105</c:f>
+              <c:numCache>
+                <c:formatCode>0.00</c:formatCode>
+                <c:ptCount val="8"/>
+                <c:pt idx="0">
+                  <c:v>9.000063000000001</c:v>
+                </c:pt>
+                <c:pt idx="1">
+                  <c:v>9.000063000000001</c:v>
+                </c:pt>
+                <c:pt idx="2">
+                  <c:v>8.999825</c:v>
+                </c:pt>
+                <c:pt idx="3">
+                  <c:v>8.000135</c:v>
+                </c:pt>
+                <c:pt idx="4">
+                  <c:v>8.000135</c:v>
+                </c:pt>
+                <c:pt idx="5">
+                  <c:v>9.000063000000001</c:v>
+                </c:pt>
+                <c:pt idx="6">
+                  <c:v>7.999897</c:v>
+                </c:pt>
+                <c:pt idx="7">
+                  <c:v>7.999897</c:v>
+                </c:pt>
+              </c:numCache>
+            </c:numRef>
+          </c:val>
+          <c:smooth val="0"/>
+        </c:ser>
+        <c:ser>
+          <c:idx val="3"/>
+          <c:order val="3"/>
+          <c:tx>
+            <c:strRef>
+              <c:f>performance!$A$106</c:f>
+              <c:strCache>
+                <c:ptCount val="1"/>
+                <c:pt idx="0">
+                  <c:v>omp_parallel 8 threads</c:v>
+                </c:pt>
+              </c:strCache>
+            </c:strRef>
+          </c:tx>
+          <c:cat>
+            <c:multiLvlStrRef>
+              <c:f>performance!$B$100:$I$102</c:f>
+              <c:multiLvlStrCache>
+                <c:ptCount val="8"/>
+                <c:lvl>
+                  <c:pt idx="0">
+                    <c:v>static</c:v>
+                  </c:pt>
+                  <c:pt idx="1">
+                    <c:v>static,2000</c:v>
+                  </c:pt>
+                  <c:pt idx="2">
+                    <c:v>static,200</c:v>
+                  </c:pt>
+                  <c:pt idx="3">
+                    <c:v>static,20</c:v>
+                  </c:pt>
+                  <c:pt idx="4">
+                    <c:v>dynamic,2000</c:v>
+                  </c:pt>
+                  <c:pt idx="5">
+                    <c:v>dynamic,200</c:v>
+                  </c:pt>
+                  <c:pt idx="6">
+                    <c:v>dynamic,20</c:v>
+                  </c:pt>
+                  <c:pt idx="7">
+                    <c:v>guided,200000</c:v>
+                  </c:pt>
+                </c:lvl>
+                <c:lvl>
+                  <c:pt idx="0">
+                    <c:v>sched policy</c:v>
+                  </c:pt>
+                </c:lvl>
+              </c:multiLvlStrCache>
+            </c:multiLvlStrRef>
+          </c:cat>
+          <c:val>
+            <c:numRef>
+              <c:f>performance!$B$106:$I$106</c:f>
+              <c:numCache>
+                <c:formatCode>0.00</c:formatCode>
+                <c:ptCount val="8"/>
+                <c:pt idx="0">
+                  <c:v>5.000114</c:v>
+                </c:pt>
+                <c:pt idx="1">
+                  <c:v>5.000114</c:v>
+                </c:pt>
+                <c:pt idx="2">
+                  <c:v>5.000114</c:v>
+                </c:pt>
+                <c:pt idx="3">
+                  <c:v>4.999876</c:v>
+                </c:pt>
+                <c:pt idx="4">
+                  <c:v>5.000114</c:v>
+                </c:pt>
+                <c:pt idx="5">
+                  <c:v>5.000114</c:v>
+                </c:pt>
+                <c:pt idx="6">
+                  <c:v>5.000114</c:v>
+                </c:pt>
+                <c:pt idx="7">
+                  <c:v>4.99987</c:v>
+                </c:pt>
+              </c:numCache>
+            </c:numRef>
+          </c:val>
+          <c:smooth val="0"/>
+        </c:ser>
+        <c:ser>
+          <c:idx val="4"/>
+          <c:order val="4"/>
+          <c:tx>
+            <c:strRef>
+              <c:f>performance!$A$107</c:f>
+              <c:strCache>
+                <c:ptCount val="1"/>
+                <c:pt idx="0">
+                  <c:v>omp_parallel_for 1 thread</c:v>
+                </c:pt>
+              </c:strCache>
+            </c:strRef>
+          </c:tx>
+          <c:cat>
+            <c:multiLvlStrRef>
+              <c:f>performance!$B$100:$I$102</c:f>
+              <c:multiLvlStrCache>
+                <c:ptCount val="8"/>
+                <c:lvl>
+                  <c:pt idx="0">
+                    <c:v>static</c:v>
+                  </c:pt>
+                  <c:pt idx="1">
+                    <c:v>static,2000</c:v>
+                  </c:pt>
+                  <c:pt idx="2">
+                    <c:v>static,200</c:v>
+                  </c:pt>
+                  <c:pt idx="3">
+                    <c:v>static,20</c:v>
+                  </c:pt>
+                  <c:pt idx="4">
+                    <c:v>dynamic,2000</c:v>
+                  </c:pt>
+                  <c:pt idx="5">
+                    <c:v>dynamic,200</c:v>
+                  </c:pt>
+                  <c:pt idx="6">
+                    <c:v>dynamic,20</c:v>
+                  </c:pt>
+                  <c:pt idx="7">
+                    <c:v>guided,200000</c:v>
+                  </c:pt>
+                </c:lvl>
+                <c:lvl>
+                  <c:pt idx="0">
+                    <c:v>sched policy</c:v>
+                  </c:pt>
+                </c:lvl>
+              </c:multiLvlStrCache>
+            </c:multiLvlStrRef>
+          </c:cat>
+          <c:val>
+            <c:numRef>
+              <c:f>performance!$B$107:$I$107</c:f>
+              <c:numCache>
+                <c:formatCode>0.00</c:formatCode>
+                <c:ptCount val="8"/>
+                <c:pt idx="0">
+                  <c:v>30.999899</c:v>
+                </c:pt>
+                <c:pt idx="1">
+                  <c:v>30.999899</c:v>
+                </c:pt>
+                <c:pt idx="2">
+                  <c:v>29.999971</c:v>
+                </c:pt>
+                <c:pt idx="3">
+                  <c:v>29.999971</c:v>
+                </c:pt>
+                <c:pt idx="4">
+                  <c:v>32.000065</c:v>
+                </c:pt>
+                <c:pt idx="5">
+                  <c:v>32.000065</c:v>
+                </c:pt>
+                <c:pt idx="6">
+                  <c:v>37.000179</c:v>
+                </c:pt>
+                <c:pt idx="7">
+                  <c:v>31.00013</c:v>
+                </c:pt>
+              </c:numCache>
+            </c:numRef>
+          </c:val>
+          <c:smooth val="0"/>
+        </c:ser>
+        <c:ser>
+          <c:idx val="5"/>
+          <c:order val="5"/>
+          <c:tx>
+            <c:strRef>
+              <c:f>performance!$A$108</c:f>
+              <c:strCache>
+                <c:ptCount val="1"/>
+                <c:pt idx="0">
+                  <c:v>omp_parallel_for 2 threads</c:v>
+                </c:pt>
+              </c:strCache>
+            </c:strRef>
+          </c:tx>
+          <c:cat>
+            <c:multiLvlStrRef>
+              <c:f>performance!$B$100:$I$102</c:f>
+              <c:multiLvlStrCache>
+                <c:ptCount val="8"/>
+                <c:lvl>
+                  <c:pt idx="0">
+                    <c:v>static</c:v>
+                  </c:pt>
+                  <c:pt idx="1">
+                    <c:v>static,2000</c:v>
+                  </c:pt>
+                  <c:pt idx="2">
+                    <c:v>static,200</c:v>
+                  </c:pt>
+                  <c:pt idx="3">
+                    <c:v>static,20</c:v>
+                  </c:pt>
+                  <c:pt idx="4">
+                    <c:v>dynamic,2000</c:v>
+                  </c:pt>
+                  <c:pt idx="5">
+                    <c:v>dynamic,200</c:v>
+                  </c:pt>
+                  <c:pt idx="6">
+                    <c:v>dynamic,20</c:v>
+                  </c:pt>
+                  <c:pt idx="7">
+                    <c:v>guided,200000</c:v>
+                  </c:pt>
+                </c:lvl>
+                <c:lvl>
+                  <c:pt idx="0">
+                    <c:v>sched policy</c:v>
+                  </c:pt>
+                </c:lvl>
+              </c:multiLvlStrCache>
+            </c:multiLvlStrRef>
+          </c:cat>
+          <c:val>
+            <c:numRef>
+              <c:f>performance!$B$108:$I$108</c:f>
+              <c:numCache>
+                <c:formatCode>0.00</c:formatCode>
+                <c:ptCount val="8"/>
+                <c:pt idx="0">
+                  <c:v>14.999866</c:v>
+                </c:pt>
+                <c:pt idx="1">
+                  <c:v>16.000032</c:v>
+                </c:pt>
+                <c:pt idx="2">
+                  <c:v>16.99996</c:v>
+                </c:pt>
+                <c:pt idx="3">
+                  <c:v>19.999981</c:v>
+                </c:pt>
+                <c:pt idx="4">
+                  <c:v>16.000032</c:v>
+                </c:pt>
+                <c:pt idx="5">
+                  <c:v>19.999981</c:v>
+                </c:pt>
+                <c:pt idx="6">
+                  <c:v>55.999994</c:v>
+                </c:pt>
+                <c:pt idx="7">
+                  <c:v>16.000032</c:v>
+                </c:pt>
+              </c:numCache>
+            </c:numRef>
+          </c:val>
+          <c:smooth val="0"/>
+        </c:ser>
+        <c:ser>
+          <c:idx val="6"/>
+          <c:order val="6"/>
+          <c:tx>
+            <c:strRef>
+              <c:f>performance!$A$109</c:f>
+              <c:strCache>
+                <c:ptCount val="1"/>
+                <c:pt idx="0">
+                  <c:v>omp_parallel_for 4 threads</c:v>
+                </c:pt>
+              </c:strCache>
+            </c:strRef>
+          </c:tx>
+          <c:cat>
+            <c:multiLvlStrRef>
+              <c:f>performance!$B$100:$I$102</c:f>
+              <c:multiLvlStrCache>
+                <c:ptCount val="8"/>
+                <c:lvl>
+                  <c:pt idx="0">
+                    <c:v>static</c:v>
+                  </c:pt>
+                  <c:pt idx="1">
+                    <c:v>static,2000</c:v>
+                  </c:pt>
+                  <c:pt idx="2">
+                    <c:v>static,200</c:v>
+                  </c:pt>
+                  <c:pt idx="3">
+                    <c:v>static,20</c:v>
+                  </c:pt>
+                  <c:pt idx="4">
+                    <c:v>dynamic,2000</c:v>
+                  </c:pt>
+                  <c:pt idx="5">
+                    <c:v>dynamic,200</c:v>
+                  </c:pt>
+                  <c:pt idx="6">
+                    <c:v>dynamic,20</c:v>
+                  </c:pt>
+                  <c:pt idx="7">
+                    <c:v>guided,200000</c:v>
+                  </c:pt>
+                </c:lvl>
+                <c:lvl>
+                  <c:pt idx="0">
+                    <c:v>sched policy</c:v>
+                  </c:pt>
+                </c:lvl>
+              </c:multiLvlStrCache>
+            </c:multiLvlStrRef>
+          </c:cat>
+          <c:val>
+            <c:numRef>
+              <c:f>performance!$B$109:$I$109</c:f>
+              <c:numCache>
+                <c:formatCode>0.00</c:formatCode>
+                <c:ptCount val="8"/>
+                <c:pt idx="0">
+                  <c:v>7.999897</c:v>
+                </c:pt>
+                <c:pt idx="1">
+                  <c:v>7.999897</c:v>
+                </c:pt>
+                <c:pt idx="2">
+                  <c:v>9.99999</c:v>
+                </c:pt>
+                <c:pt idx="3">
+                  <c:v>14.999866</c:v>
+                </c:pt>
+                <c:pt idx="4">
+                  <c:v>7.999897</c:v>
+                </c:pt>
+                <c:pt idx="5">
+                  <c:v>10.999918</c:v>
+                </c:pt>
+                <c:pt idx="6">
+                  <c:v>59.000015</c:v>
+                </c:pt>
+                <c:pt idx="7">
+                  <c:v>8.000135</c:v>
+                </c:pt>
+              </c:numCache>
+            </c:numRef>
+          </c:val>
+          <c:smooth val="0"/>
+        </c:ser>
+        <c:ser>
+          <c:idx val="7"/>
+          <c:order val="7"/>
+          <c:tx>
+            <c:strRef>
+              <c:f>performance!$A$110</c:f>
+              <c:strCache>
+                <c:ptCount val="1"/>
+                <c:pt idx="0">
+                  <c:v>omp_parallel_for 8 threads</c:v>
+                </c:pt>
+              </c:strCache>
+            </c:strRef>
+          </c:tx>
+          <c:cat>
+            <c:multiLvlStrRef>
+              <c:f>performance!$B$100:$I$102</c:f>
+              <c:multiLvlStrCache>
+                <c:ptCount val="8"/>
+                <c:lvl>
+                  <c:pt idx="0">
+                    <c:v>static</c:v>
+                  </c:pt>
+                  <c:pt idx="1">
+                    <c:v>static,2000</c:v>
+                  </c:pt>
+                  <c:pt idx="2">
+                    <c:v>static,200</c:v>
+                  </c:pt>
+                  <c:pt idx="3">
+                    <c:v>static,20</c:v>
+                  </c:pt>
+                  <c:pt idx="4">
+                    <c:v>dynamic,2000</c:v>
+                  </c:pt>
+                  <c:pt idx="5">
+                    <c:v>dynamic,200</c:v>
+                  </c:pt>
+                  <c:pt idx="6">
+                    <c:v>dynamic,20</c:v>
+                  </c:pt>
+                  <c:pt idx="7">
+                    <c:v>guided,200000</c:v>
+                  </c:pt>
+                </c:lvl>
+                <c:lvl>
+                  <c:pt idx="0">
+                    <c:v>sched policy</c:v>
+                  </c:pt>
+                </c:lvl>
+              </c:multiLvlStrCache>
+            </c:multiLvlStrRef>
+          </c:cat>
+          <c:val>
+            <c:numRef>
+              <c:f>performance!$B$110:$I$110</c:f>
+              <c:numCache>
+                <c:formatCode>0.00</c:formatCode>
+                <c:ptCount val="8"/>
+                <c:pt idx="0">
+                  <c:v>3.999949</c:v>
+                </c:pt>
+                <c:pt idx="1">
+                  <c:v>4.999876</c:v>
+                </c:pt>
+                <c:pt idx="2">
+                  <c:v>6.999969</c:v>
+                </c:pt>
+                <c:pt idx="3">
+                  <c:v>8.000135</c:v>
+                </c:pt>
+                <c:pt idx="4">
+                  <c:v>3.999949</c:v>
+                </c:pt>
+                <c:pt idx="5">
+                  <c:v>7.999897</c:v>
+                </c:pt>
+                <c:pt idx="6">
+                  <c:v>67.99984</c:v>
+                </c:pt>
+                <c:pt idx="7">
+                  <c:v>5.000114</c:v>
+                </c:pt>
+              </c:numCache>
+            </c:numRef>
+          </c:val>
+          <c:smooth val="0"/>
+        </c:ser>
+        <c:dLbls>
+          <c:showLegendKey val="0"/>
+          <c:showVal val="0"/>
+          <c:showCatName val="0"/>
+          <c:showSerName val="0"/>
+          <c:showPercent val="0"/>
+          <c:showBubbleSize val="0"/>
+        </c:dLbls>
+        <c:marker val="1"/>
+        <c:smooth val="0"/>
+        <c:axId val="-2001726296"/>
+        <c:axId val="-2011230184"/>
+      </c:lineChart>
+      <c:catAx>
+        <c:axId val="-2001726296"/>
+        <c:scaling>
+          <c:orientation val="minMax"/>
+        </c:scaling>
+        <c:delete val="0"/>
+        <c:axPos val="b"/>
+        <c:numFmt formatCode="General" sourceLinked="0"/>
+        <c:majorTickMark val="out"/>
+        <c:minorTickMark val="none"/>
+        <c:tickLblPos val="nextTo"/>
+        <c:txPr>
+          <a:bodyPr/>
+          <a:lstStyle/>
+          <a:p>
+            <a:pPr>
+              <a:defRPr sz="800"/>
+            </a:pPr>
+            <a:endParaRPr lang="en-US"/>
+          </a:p>
+        </c:txPr>
+        <c:crossAx val="-2011230184"/>
+        <c:crosses val="autoZero"/>
+        <c:auto val="1"/>
+        <c:lblAlgn val="ctr"/>
+        <c:lblOffset val="100"/>
+        <c:noMultiLvlLbl val="0"/>
+      </c:catAx>
+      <c:valAx>
+        <c:axId val="-2011230184"/>
+        <c:scaling>
+          <c:orientation val="minMax"/>
+        </c:scaling>
+        <c:delete val="0"/>
+        <c:axPos val="l"/>
+        <c:majorGridlines/>
+        <c:title>
+          <c:tx>
+            <c:rich>
+              <a:bodyPr rot="-5400000" vert="horz"/>
+              <a:lstStyle/>
+              <a:p>
+                <a:pPr>
+                  <a:defRPr sz="800"/>
+                </a:pPr>
+                <a:r>
+                  <a:rPr lang="en-US" sz="800"/>
+                  <a:t>Execution Time (ms)</a:t>
+                </a:r>
+              </a:p>
+            </c:rich>
+          </c:tx>
+          <c:layout>
+            <c:manualLayout>
+              <c:xMode val="edge"/>
+              <c:yMode val="edge"/>
+              <c:x val="0.0185185185185185"/>
+              <c:y val="0.108728480821504"/>
+            </c:manualLayout>
+          </c:layout>
+          <c:overlay val="0"/>
+        </c:title>
+        <c:numFmt formatCode="0.00" sourceLinked="1"/>
+        <c:majorTickMark val="out"/>
+        <c:minorTickMark val="none"/>
+        <c:tickLblPos val="nextTo"/>
+        <c:txPr>
+          <a:bodyPr/>
+          <a:lstStyle/>
+          <a:p>
+            <a:pPr>
+              <a:defRPr sz="800"/>
+            </a:pPr>
+            <a:endParaRPr lang="en-US"/>
+          </a:p>
+        </c:txPr>
+        <c:crossAx val="-2001726296"/>
+        <c:crosses val="autoZero"/>
+        <c:crossBetween val="between"/>
+      </c:valAx>
+    </c:plotArea>
+    <c:legend>
+      <c:legendPos val="r"/>
+      <c:layout/>
+      <c:overlay val="0"/>
+      <c:txPr>
+        <a:bodyPr/>
+        <a:lstStyle/>
+        <a:p>
+          <a:pPr>
+            <a:defRPr sz="800"/>
+          </a:pPr>
+          <a:endParaRPr lang="en-US"/>
+        </a:p>
+      </c:txPr>
+    </c:legend>
+    <c:plotVisOnly val="1"/>
+    <c:dispBlanksAs val="gap"/>
+    <c:showDLblsOverMax val="0"/>
+  </c:chart>
+  <c:externalData r:id="rId1">
+    <c:autoUpdate val="0"/>
+  </c:externalData>
+</c:chartSpace>
+</file>
+
 <file path=word/theme/theme1.xml><?xml version="1.0" encoding="utf-8"?>
 <a:theme xmlns:a="http://schemas.openxmlformats.org/drawingml/2006/main" name="Office Theme">
   <a:themeElements>
@@ -2624,7 +6658,7 @@
 </file>
 
 <file path=customXml/itemProps1.xml><?xml version="1.0" encoding="utf-8"?>
-<ds:datastoreItem xmlns:ds="http://schemas.openxmlformats.org/officeDocument/2006/customXml" ds:itemID="{A9EE6D3E-A164-AF44-B894-424D1DB1DC19}">
+<ds:datastoreItem xmlns:ds="http://schemas.openxmlformats.org/officeDocument/2006/customXml" ds:itemID="{6EF30157-CB37-334A-B318-4DEC81C84F44}">
   <ds:schemaRefs>
     <ds:schemaRef ds:uri="http://schemas.openxmlformats.org/officeDocument/2006/bibliography"/>
   </ds:schemaRefs>

</xml_diff>

<commit_message>
working on assignment 2 report.
</commit_message>
<xml_diff>
--- a/Assignment2/Report/Assignment2 Report v2.docx
+++ b/Assignment2/Report/Assignment2 Report v2.docx
@@ -25,19 +25,35 @@
         <w:rPr>
           <w:b/>
         </w:rPr>
-        <w:t xml:space="preserve"> (</w:t>
-      </w:r>
-      <w:r>
+        <w:t xml:space="preserve"> </w:t>
+      </w:r>
+    </w:p>
+    <w:p>
+      <w:pPr>
+        <w:jc w:val="center"/>
         <w:rPr>
           <w:b/>
         </w:rPr>
+      </w:pPr>
+      <w:r>
+        <w:rPr>
+          <w:b/>
+        </w:rPr>
         <w:t>CSE436, Summer 2016</w:t>
       </w:r>
-      <w:r>
+    </w:p>
+    <w:p>
+      <w:pPr>
+        <w:jc w:val="center"/>
         <w:rPr>
           <w:b/>
         </w:rPr>
-        <w:t>)</w:t>
+      </w:pPr>
+      <w:r>
+        <w:rPr>
+          <w:b/>
+        </w:rPr>
+        <w:t>Kazumi Malhan</w:t>
       </w:r>
     </w:p>
     <w:p>
@@ -51,107 +67,193 @@
         <w:rPr>
           <w:b/>
         </w:rPr>
-        <w:t>Kazumi Malhan</w:t>
+        <w:t>06/08</w:t>
       </w:r>
       <w:r>
         <w:rPr>
           <w:b/>
         </w:rPr>
-        <w:t xml:space="preserve">, </w:t>
-      </w:r>
-      <w:r>
+        <w:t>/2016</w:t>
+      </w:r>
+    </w:p>
+    <w:p/>
+    <w:p>
+      <w:pPr>
+        <w:jc w:val="both"/>
+        <w:rPr>
+          <w:u w:val="single"/>
+        </w:rPr>
+      </w:pPr>
+      <w:r>
+        <w:rPr>
+          <w:u w:val="single"/>
+        </w:rPr>
+        <w:t xml:space="preserve">1. </w:t>
+      </w:r>
+      <w:r>
+        <w:rPr>
+          <w:u w:val="single"/>
+        </w:rPr>
+        <w:t>Backgrounds</w:t>
+      </w:r>
+      <w:r>
+        <w:rPr>
+          <w:u w:val="single"/>
+        </w:rPr>
+        <w:t xml:space="preserve"> and Motivation</w:t>
+      </w:r>
+    </w:p>
+    <w:p>
+      <w:pPr>
+        <w:ind w:firstLine="360"/>
+        <w:jc w:val="both"/>
+        <w:rPr>
+          <w:sz w:val="20"/>
+        </w:rPr>
+      </w:pPr>
+      <w:r>
+        <w:rPr>
+          <w:sz w:val="20"/>
+        </w:rPr>
+        <w:t>Progr</w:t>
+      </w:r>
+      <w:r>
+        <w:rPr>
+          <w:sz w:val="20"/>
+        </w:rPr>
+        <w:t xml:space="preserve">ammers are always looking into </w:t>
+      </w:r>
+      <w:r>
+        <w:rPr>
+          <w:sz w:val="20"/>
+        </w:rPr>
+        <w:t>new way</w:t>
+      </w:r>
+      <w:r>
+        <w:rPr>
+          <w:sz w:val="20"/>
+        </w:rPr>
+        <w:t>s</w:t>
+      </w:r>
+      <w:r>
+        <w:rPr>
+          <w:sz w:val="20"/>
+        </w:rPr>
+        <w:t xml:space="preserve"> to improve the performance of algorithms. As hardware reaching its limit to improve serial code execution time, parallel programming is increasingly used. </w:t>
+      </w:r>
+      <w:r>
+        <w:rPr>
+          <w:sz w:val="20"/>
+        </w:rPr>
+        <w:t>However, executing code in parallel causes overhead due to idling, data communication, and more. In this</w:t>
+      </w:r>
+      <w:r>
+        <w:rPr>
+          <w:sz w:val="20"/>
+        </w:rPr>
+        <w:t xml:space="preserve"> assignment 2</w:t>
+      </w:r>
+      <w:r>
+        <w:rPr>
+          <w:sz w:val="20"/>
+        </w:rPr>
+        <w:t>,</w:t>
+      </w:r>
+      <w:r>
+        <w:rPr>
+          <w:sz w:val="20"/>
+        </w:rPr>
+        <w:t xml:space="preserve"> </w:t>
+      </w:r>
+      <w:r>
+        <w:rPr>
+          <w:sz w:val="20"/>
+        </w:rPr>
+        <w:t xml:space="preserve">sum and matrix multiplication algorithms are implemented in both serial and parallel. </w:t>
+      </w:r>
+      <w:r>
+        <w:rPr>
+          <w:sz w:val="20"/>
+        </w:rPr>
+        <w:t>The performance (execution time), speedup, efficiency, overhead, and cost are compared for both algorithms to understand the benefit and side effect of parallel execution</w:t>
+      </w:r>
+      <w:r>
+        <w:rPr>
+          <w:sz w:val="20"/>
+        </w:rPr>
+        <w:t>,</w:t>
+      </w:r>
+      <w:r>
+        <w:rPr>
+          <w:sz w:val="20"/>
+        </w:rPr>
+        <w:t xml:space="preserve"> and determine the number of threads and scheduling policy to achieve better performance. </w:t>
+      </w:r>
+    </w:p>
+    <w:p>
+      <w:pPr>
+        <w:jc w:val="both"/>
+        <w:rPr>
+          <w:u w:val="single"/>
+        </w:rPr>
+      </w:pPr>
+    </w:p>
+    <w:p>
+      <w:pPr>
+        <w:jc w:val="both"/>
+        <w:rPr>
+          <w:u w:val="single"/>
+        </w:rPr>
+      </w:pPr>
+      <w:r>
+        <w:rPr>
+          <w:u w:val="single"/>
+        </w:rPr>
+        <w:t>2</w:t>
+      </w:r>
+      <w:r>
+        <w:rPr>
+          <w:u w:val="single"/>
+        </w:rPr>
+        <w:t>. Function Implementation Description</w:t>
+      </w:r>
+    </w:p>
+    <w:p>
+      <w:pPr>
+        <w:jc w:val="both"/>
         <w:rPr>
           <w:b/>
-        </w:rPr>
-        <w:t>06/08</w:t>
-      </w:r>
+          <w:sz w:val="20"/>
+        </w:rPr>
+      </w:pPr>
       <w:r>
         <w:rPr>
           <w:b/>
-        </w:rPr>
-        <w:t>/2016</w:t>
-      </w:r>
-    </w:p>
-    <w:p/>
-    <w:p>
-      <w:pPr>
-        <w:rPr>
-          <w:u w:val="single"/>
-        </w:rPr>
-      </w:pPr>
-      <w:r>
-        <w:rPr>
-          <w:u w:val="single"/>
-        </w:rPr>
-        <w:t xml:space="preserve">1. </w:t>
-      </w:r>
-      <w:r>
-        <w:rPr>
-          <w:u w:val="single"/>
-        </w:rPr>
-        <w:t>Backgrounds</w:t>
-      </w:r>
-      <w:r>
-        <w:rPr>
-          <w:u w:val="single"/>
-        </w:rPr>
-        <w:t xml:space="preserve"> and Motivation</w:t>
+          <w:sz w:val="20"/>
+        </w:rPr>
+        <w:t>sum.c parallel</w:t>
+      </w:r>
+      <w:r>
+        <w:rPr>
+          <w:b/>
+          <w:sz w:val="20"/>
+        </w:rPr>
+        <w:t xml:space="preserve"> function</w:t>
       </w:r>
     </w:p>
     <w:p>
       <w:pPr>
         <w:ind w:firstLine="360"/>
-        <w:rPr>
-          <w:sz w:val="20"/>
-        </w:rPr>
-      </w:pPr>
-      <w:r>
-        <w:rPr>
-          <w:sz w:val="20"/>
-        </w:rPr>
-        <w:t>Progr</w:t>
-      </w:r>
-      <w:r>
-        <w:rPr>
-          <w:sz w:val="20"/>
-        </w:rPr>
-        <w:t xml:space="preserve">ammers are always looking into </w:t>
-      </w:r>
-      <w:r>
-        <w:rPr>
-          <w:sz w:val="20"/>
-        </w:rPr>
-        <w:t>new way</w:t>
-      </w:r>
-      <w:r>
-        <w:rPr>
-          <w:sz w:val="20"/>
-        </w:rPr>
-        <w:t>s</w:t>
-      </w:r>
-      <w:r>
-        <w:rPr>
-          <w:sz w:val="20"/>
-        </w:rPr>
-        <w:t xml:space="preserve"> to improve the performance of algorithms. As hardware reaching its limit to improve serial code execution time, parallel programming is increasingly used. </w:t>
-      </w:r>
-      <w:r>
-        <w:rPr>
-          <w:sz w:val="20"/>
-        </w:rPr>
-        <w:t>However, executing code in parallel causes overhead due to idling, data communication, and more. In this</w:t>
-      </w:r>
-      <w:r>
-        <w:rPr>
-          <w:sz w:val="20"/>
-        </w:rPr>
-        <w:t xml:space="preserve"> assignment 2</w:t>
-      </w:r>
-      <w:r>
-        <w:rPr>
-          <w:sz w:val="20"/>
-        </w:rPr>
-        <w:t>,</w:t>
+        <w:jc w:val="both"/>
+        <w:rPr>
+          <w:sz w:val="20"/>
+        </w:rPr>
+      </w:pPr>
+      <w:r>
+        <w:rPr>
+          <w:sz w:val="20"/>
+        </w:rPr>
+        <w:t>Before entering into parallel region,</w:t>
       </w:r>
       <w:r>
         <w:rPr>
@@ -163,55 +265,99 @@
         <w:rPr>
           <w:sz w:val="20"/>
         </w:rPr>
-        <w:t xml:space="preserve">sum and matrix multiplication algorithms are implemented in both serial and parallel. </w:t>
-      </w:r>
-      <w:r>
-        <w:rPr>
-          <w:sz w:val="20"/>
-        </w:rPr>
-        <w:t>The performance (execution time), speedup, efficiency, overhead, and cost are compared for both algorithms to understand the benefit and side effect of parallel execution</w:t>
-      </w:r>
-      <w:r>
-        <w:rPr>
-          <w:sz w:val="20"/>
-        </w:rPr>
-        <w:t>,</w:t>
-      </w:r>
-      <w:r>
-        <w:rPr>
-          <w:sz w:val="20"/>
-        </w:rPr>
-        <w:t xml:space="preserve"> and determine the number of threads and scheduling policy to achieve better performance. </w:t>
-      </w:r>
-    </w:p>
-    <w:p>
-      <w:pPr>
-        <w:rPr>
-          <w:u w:val="single"/>
-        </w:rPr>
-      </w:pPr>
-    </w:p>
-    <w:p>
-      <w:pPr>
-        <w:rPr>
-          <w:u w:val="single"/>
-        </w:rPr>
-      </w:pPr>
-      <w:r>
-        <w:rPr>
-          <w:u w:val="single"/>
-        </w:rPr>
-        <w:t>2</w:t>
-      </w:r>
-      <w:r>
-        <w:rPr>
-          <w:u w:val="single"/>
-        </w:rPr>
-        <w:t>. Function Implementation Description</w:t>
-      </w:r>
-    </w:p>
-    <w:p>
-      <w:pPr>
+        <w:t xml:space="preserve">total amount of numbers are divided by number of tasks to determine left over. </w:t>
+      </w:r>
+      <w:r>
+        <w:rPr>
+          <w:sz w:val="20"/>
+        </w:rPr>
+        <w:t xml:space="preserve">Left over identified which thread needs to perform extra work to sum all numbers. </w:t>
+      </w:r>
+      <w:r>
+        <w:rPr>
+          <w:sz w:val="20"/>
+        </w:rPr>
+        <w:t>Inside parallel region, each thread obtains its thread id (tid), and determines the start and end of loop by dividing total number with number of threads (tasks)</w:t>
+      </w:r>
+      <w:r>
+        <w:rPr>
+          <w:sz w:val="20"/>
+        </w:rPr>
+        <w:t xml:space="preserve"> and multiply by tid</w:t>
+      </w:r>
+      <w:r>
+        <w:rPr>
+          <w:sz w:val="20"/>
+        </w:rPr>
+        <w:t xml:space="preserve">. </w:t>
+      </w:r>
+      <w:r>
+        <w:rPr>
+          <w:sz w:val="20"/>
+        </w:rPr>
+        <w:t>In the first</w:t>
+      </w:r>
+      <w:r>
+        <w:rPr>
+          <w:sz w:val="20"/>
+        </w:rPr>
+        <w:t xml:space="preserve"> </w:t>
+      </w:r>
+      <w:r>
+        <w:rPr>
+          <w:sz w:val="20"/>
+        </w:rPr>
+        <w:t xml:space="preserve">for </w:t>
+      </w:r>
+      <w:r>
+        <w:rPr>
+          <w:sz w:val="20"/>
+        </w:rPr>
+        <w:t xml:space="preserve">loop, all numbers are added to temporary local variable to increase memory access. Next, only threads whose id is less than left over add </w:t>
+      </w:r>
+      <w:r>
+        <w:rPr>
+          <w:sz w:val="20"/>
+        </w:rPr>
+        <w:t>the</w:t>
+      </w:r>
+      <w:r>
+        <w:rPr>
+          <w:sz w:val="20"/>
+        </w:rPr>
+        <w:t xml:space="preserve"> numbers. Finally, resulting partial result is copied to </w:t>
+      </w:r>
+      <w:r>
+        <w:rPr>
+          <w:sz w:val="20"/>
+        </w:rPr>
+        <w:t>shared</w:t>
+      </w:r>
+      <w:r>
+        <w:rPr>
+          <w:sz w:val="20"/>
+        </w:rPr>
+        <w:t xml:space="preserve"> array to carry result out of parallel region. </w:t>
+      </w:r>
+      <w:r>
+        <w:rPr>
+          <w:sz w:val="20"/>
+        </w:rPr>
+        <w:t>At the end, all elements of array are added to the result.</w:t>
+      </w:r>
+    </w:p>
+    <w:p>
+      <w:pPr>
+        <w:ind w:firstLine="360"/>
+        <w:jc w:val="both"/>
+        <w:rPr>
+          <w:sz w:val="20"/>
+        </w:rPr>
+      </w:pPr>
+    </w:p>
+    <w:p>
+      <w:pPr>
+        <w:jc w:val="both"/>
         <w:rPr>
           <w:b/>
           <w:sz w:val="20"/>
@@ -222,28 +368,78 @@
           <w:b/>
           <w:sz w:val="20"/>
         </w:rPr>
-        <w:t>sum.c parallel</w:t>
+        <w:t xml:space="preserve">sum.c parallel </w:t>
       </w:r>
       <w:r>
         <w:rPr>
           <w:b/>
           <w:sz w:val="20"/>
         </w:rPr>
-        <w:t xml:space="preserve"> function</w:t>
+        <w:t xml:space="preserve">for </w:t>
+      </w:r>
+      <w:r>
+        <w:rPr>
+          <w:b/>
+          <w:sz w:val="20"/>
+        </w:rPr>
+        <w:t>function</w:t>
       </w:r>
     </w:p>
     <w:p>
       <w:pPr>
         <w:ind w:firstLine="360"/>
-        <w:rPr>
-          <w:sz w:val="20"/>
-        </w:rPr>
-      </w:pPr>
-      <w:r>
-        <w:rPr>
-          <w:sz w:val="20"/>
-        </w:rPr>
-        <w:t>Before entering into parallel region,</w:t>
+        <w:jc w:val="both"/>
+        <w:rPr>
+          <w:sz w:val="20"/>
+        </w:rPr>
+      </w:pPr>
+      <w:r>
+        <w:rPr>
+          <w:sz w:val="20"/>
+        </w:rPr>
+        <w:t xml:space="preserve">This function is mostly same as serial implementation of code except adding parallel for </w:t>
+      </w:r>
+      <w:r>
+        <w:rPr>
+          <w:sz w:val="20"/>
+        </w:rPr>
+        <w:t>directives</w:t>
+      </w:r>
+      <w:r>
+        <w:rPr>
+          <w:sz w:val="20"/>
+        </w:rPr>
+        <w:t xml:space="preserve"> to enable penalization. </w:t>
+      </w:r>
+      <w:r>
+        <w:rPr>
+          <w:sz w:val="20"/>
+        </w:rPr>
+        <w:t xml:space="preserve">After declaring local variables, parallel region is created with number of tasks. </w:t>
+      </w:r>
+      <w:r>
+        <w:rPr>
+          <w:sz w:val="20"/>
+        </w:rPr>
+        <w:t xml:space="preserve">Just before the for loop, for </w:t>
+      </w:r>
+      <w:r>
+        <w:rPr>
+          <w:sz w:val="20"/>
+        </w:rPr>
+        <w:t>directive</w:t>
+      </w:r>
+      <w:r>
+        <w:rPr>
+          <w:sz w:val="20"/>
+        </w:rPr>
+        <w:t xml:space="preserve"> is added with </w:t>
+      </w:r>
+      <w:r>
+        <w:rPr>
+          <w:sz w:val="20"/>
+        </w:rPr>
+        <w:t>“schedule</w:t>
       </w:r>
       <w:r>
         <w:rPr>
@@ -255,67 +451,51 @@
         <w:rPr>
           <w:sz w:val="20"/>
         </w:rPr>
-        <w:t xml:space="preserve">total amount of numbers are divided by number of tasks to determine left over. </w:t>
-      </w:r>
-      <w:r>
-        <w:rPr>
-          <w:sz w:val="20"/>
-        </w:rPr>
-        <w:t xml:space="preserve">Left over identified which thread needs to perform extra work to sum all numbers. </w:t>
-      </w:r>
-      <w:r>
-        <w:rPr>
-          <w:sz w:val="20"/>
-        </w:rPr>
-        <w:t>Inside parallel region, each thread obtains its thread id (tid), and determines the start and end of loop by dividing total number with number of threads (tasks)</w:t>
-      </w:r>
-      <w:r>
-        <w:rPr>
-          <w:sz w:val="20"/>
-        </w:rPr>
-        <w:t xml:space="preserve"> and multiply by tid</w:t>
-      </w:r>
-      <w:r>
-        <w:rPr>
-          <w:sz w:val="20"/>
-        </w:rPr>
-        <w:t xml:space="preserve">. </w:t>
-      </w:r>
-      <w:r>
-        <w:rPr>
-          <w:sz w:val="20"/>
-        </w:rPr>
-        <w:t xml:space="preserve">In the first for loop, all numbers are added to temporary local variable to increase memory access. Next, only threads whose id is less than left over add left over numbers. Finally, resulting partial result is copied to </w:t>
-      </w:r>
-      <w:r>
-        <w:rPr>
-          <w:sz w:val="20"/>
-        </w:rPr>
-        <w:t>shared</w:t>
-      </w:r>
-      <w:r>
-        <w:rPr>
-          <w:sz w:val="20"/>
-        </w:rPr>
-        <w:t xml:space="preserve"> array to carry result out of parallel region. </w:t>
-      </w:r>
-      <w:r>
-        <w:rPr>
-          <w:sz w:val="20"/>
-        </w:rPr>
-        <w:t>At the end, all elements of array are added to the result.</w:t>
+        <w:t>(runtime)”</w:t>
+      </w:r>
+      <w:r>
+        <w:rPr>
+          <w:sz w:val="20"/>
+        </w:rPr>
+        <w:t xml:space="preserve">. This enables various scheduling policy implementation of changing OMP_SCHEDULE without re-compilation. </w:t>
+      </w:r>
+      <w:r>
+        <w:rPr>
+          <w:sz w:val="20"/>
+        </w:rPr>
+        <w:t>Partially</w:t>
+      </w:r>
+      <w:r>
+        <w:rPr>
+          <w:sz w:val="20"/>
+        </w:rPr>
+        <w:t xml:space="preserve"> calculated results by each threads are added together by “reduction (+:result)”.</w:t>
+      </w:r>
+      <w:r>
+        <w:rPr>
+          <w:sz w:val="20"/>
+        </w:rPr>
+        <w:t xml:space="preserve"> </w:t>
+      </w:r>
+      <w:r>
+        <w:rPr>
+          <w:sz w:val="20"/>
+        </w:rPr>
+        <w:t xml:space="preserve">Also, “nowait” is added to for directive to remove barrier as there is one at end of parallel region. </w:t>
       </w:r>
     </w:p>
     <w:p>
       <w:pPr>
         <w:ind w:firstLine="360"/>
-        <w:rPr>
-          <w:sz w:val="20"/>
-        </w:rPr>
-      </w:pPr>
-    </w:p>
-    <w:p>
-      <w:pPr>
+        <w:jc w:val="both"/>
+        <w:rPr>
+          <w:sz w:val="20"/>
+        </w:rPr>
+      </w:pPr>
+    </w:p>
+    <w:p>
+      <w:pPr>
+        <w:jc w:val="both"/>
         <w:rPr>
           <w:b/>
           <w:sz w:val="20"/>
@@ -326,309 +506,181 @@
           <w:b/>
           <w:sz w:val="20"/>
         </w:rPr>
-        <w:t xml:space="preserve">sum.c parallel </w:t>
-      </w:r>
-      <w:r>
+        <w:t>mm.c parallel row function</w:t>
+      </w:r>
+    </w:p>
+    <w:p>
+      <w:pPr>
+        <w:ind w:firstLine="360"/>
+        <w:jc w:val="both"/>
+        <w:rPr>
+          <w:sz w:val="20"/>
+        </w:rPr>
+      </w:pPr>
+      <w:r>
+        <w:rPr>
+          <w:sz w:val="20"/>
+        </w:rPr>
+        <w:t xml:space="preserve">First, </w:t>
+      </w:r>
+      <w:r>
+        <w:rPr>
+          <w:sz w:val="20"/>
+        </w:rPr>
+        <w:t>the function sets number of threads to launch and enters the parallel region.</w:t>
+      </w:r>
+      <w:r>
+        <w:rPr>
+          <w:sz w:val="20"/>
+        </w:rPr>
+        <w:t xml:space="preserve"> </w:t>
+      </w:r>
+      <w:r>
+        <w:rPr>
+          <w:sz w:val="20"/>
+        </w:rPr>
+        <w:t xml:space="preserve">Inside, row </w:t>
+      </w:r>
+      <w:r>
+        <w:rPr>
+          <w:sz w:val="20"/>
+        </w:rPr>
+        <w:t xml:space="preserve">size of matrix A </w:t>
+      </w:r>
+      <w:r>
+        <w:rPr>
+          <w:sz w:val="20"/>
+        </w:rPr>
+        <w:t xml:space="preserve">(N) </w:t>
+      </w:r>
+      <w:r>
+        <w:rPr>
+          <w:sz w:val="20"/>
+        </w:rPr>
+        <w:t>is divided b</w:t>
+      </w:r>
+      <w:r>
+        <w:rPr>
+          <w:sz w:val="20"/>
+        </w:rPr>
+        <w:t>y number of tasks and multiplied</w:t>
+      </w:r>
+      <w:r>
+        <w:rPr>
+          <w:sz w:val="20"/>
+        </w:rPr>
+        <w:t xml:space="preserve"> by tid</w:t>
+      </w:r>
+      <w:r>
+        <w:rPr>
+          <w:sz w:val="20"/>
+        </w:rPr>
+        <w:t xml:space="preserve"> to determine the start and end</w:t>
+      </w:r>
+      <w:r>
+        <w:rPr>
+          <w:sz w:val="20"/>
+        </w:rPr>
+        <w:t xml:space="preserve"> of first loop for each thread.</w:t>
+      </w:r>
+      <w:r>
+        <w:rPr>
+          <w:sz w:val="20"/>
+        </w:rPr>
+        <w:t xml:space="preserve"> This enables each thread to work on different portion of row during the matrix multiplication to perform row-wise decomposition. </w:t>
+      </w:r>
+      <w:r>
+        <w:rPr>
+          <w:sz w:val="20"/>
+        </w:rPr>
+        <w:t>Other than replacing start and end of first for loop, rest of code is same as serial function.</w:t>
+      </w:r>
+    </w:p>
+    <w:p>
+      <w:pPr>
+        <w:jc w:val="both"/>
+        <w:rPr>
+          <w:sz w:val="20"/>
+        </w:rPr>
+      </w:pPr>
+    </w:p>
+    <w:p>
+      <w:pPr>
+        <w:jc w:val="both"/>
         <w:rPr>
           <w:b/>
           <w:sz w:val="20"/>
         </w:rPr>
-        <w:t xml:space="preserve">for </w:t>
-      </w:r>
+      </w:pPr>
       <w:r>
         <w:rPr>
           <w:b/>
           <w:sz w:val="20"/>
         </w:rPr>
-        <w:t>function</w:t>
+        <w:t>mm.c parallel col function</w:t>
       </w:r>
     </w:p>
     <w:p>
       <w:pPr>
         <w:ind w:firstLine="360"/>
-        <w:rPr>
-          <w:sz w:val="20"/>
-        </w:rPr>
-      </w:pPr>
-      <w:r>
-        <w:rPr>
-          <w:sz w:val="20"/>
-        </w:rPr>
-        <w:t xml:space="preserve">This function is mostly same as serial implementation of code except adding parallel for </w:t>
-      </w:r>
-      <w:r>
-        <w:rPr>
-          <w:sz w:val="20"/>
-        </w:rPr>
-        <w:t>directives</w:t>
-      </w:r>
-      <w:r>
-        <w:rPr>
-          <w:sz w:val="20"/>
-        </w:rPr>
-        <w:t xml:space="preserve"> to enable penalization. </w:t>
-      </w:r>
-      <w:r>
-        <w:rPr>
-          <w:sz w:val="20"/>
-        </w:rPr>
-        <w:t xml:space="preserve">After declaring local variables, parallel region is created with number of tasks. </w:t>
-      </w:r>
-      <w:r>
-        <w:rPr>
-          <w:sz w:val="20"/>
-        </w:rPr>
-        <w:t xml:space="preserve">Just before the for loop, for </w:t>
-      </w:r>
-      <w:r>
-        <w:rPr>
-          <w:sz w:val="20"/>
-        </w:rPr>
-        <w:t>directive</w:t>
-      </w:r>
-      <w:r>
-        <w:rPr>
-          <w:sz w:val="20"/>
-        </w:rPr>
-        <w:t xml:space="preserve"> is added with </w:t>
-      </w:r>
-      <w:r>
-        <w:rPr>
-          <w:sz w:val="20"/>
-        </w:rPr>
-        <w:t>“schedule</w:t>
-      </w:r>
-      <w:r>
-        <w:rPr>
-          <w:sz w:val="20"/>
-        </w:rPr>
-        <w:t xml:space="preserve"> </w:t>
-      </w:r>
-      <w:r>
-        <w:rPr>
-          <w:sz w:val="20"/>
-        </w:rPr>
-        <w:t>(runtime)”</w:t>
-      </w:r>
-      <w:r>
-        <w:rPr>
-          <w:sz w:val="20"/>
-        </w:rPr>
-        <w:t xml:space="preserve">. This enables various scheduling policy implementation of changing OMP_SCHEDULE without re-compilation. </w:t>
-      </w:r>
-      <w:r>
-        <w:rPr>
-          <w:sz w:val="20"/>
-        </w:rPr>
-        <w:t>Partially</w:t>
-      </w:r>
-      <w:r>
-        <w:rPr>
-          <w:sz w:val="20"/>
-        </w:rPr>
-        <w:t xml:space="preserve"> calculated results by each threads are added together by “reduction (+:result)”.</w:t>
-      </w:r>
-      <w:r>
-        <w:rPr>
-          <w:sz w:val="20"/>
-        </w:rPr>
-        <w:t xml:space="preserve"> </w:t>
-      </w:r>
-      <w:r>
-        <w:rPr>
-          <w:sz w:val="20"/>
-        </w:rPr>
-        <w:t xml:space="preserve">Also, “nowait” is added to for directive to remove barrier as there is one at end of parallel region. </w:t>
+        <w:jc w:val="both"/>
+        <w:rPr>
+          <w:sz w:val="20"/>
+        </w:rPr>
+      </w:pPr>
+      <w:r>
+        <w:rPr>
+          <w:sz w:val="20"/>
+        </w:rPr>
+        <w:t xml:space="preserve">First, the function sets number of threads to launch </w:t>
+      </w:r>
+      <w:r>
+        <w:rPr>
+          <w:sz w:val="20"/>
+        </w:rPr>
+        <w:t xml:space="preserve">and enters the parallel region. Compare to previous function, this function performs column-wise decomposition. Therefore, column size of matrix B (M) is divided by number of tasks and multiplied by tid to determine the start and end of second for loop. </w:t>
+      </w:r>
+      <w:r>
+        <w:rPr>
+          <w:sz w:val="20"/>
+        </w:rPr>
+        <w:t xml:space="preserve">As a result, each thread get different portion of columns to work on. </w:t>
+      </w:r>
+      <w:r>
+        <w:rPr>
+          <w:sz w:val="20"/>
+        </w:rPr>
+        <w:t xml:space="preserve">Other than start and end of second loop, rest of code is same as serial function. </w:t>
+      </w:r>
+    </w:p>
+    <w:p>
+      <w:pPr>
+        <w:jc w:val="both"/>
+        <w:rPr>
+          <w:sz w:val="20"/>
+        </w:rPr>
+      </w:pPr>
+    </w:p>
+    <w:p>
+      <w:pPr>
+        <w:jc w:val="both"/>
+        <w:rPr>
+          <w:b/>
+          <w:sz w:val="20"/>
+        </w:rPr>
+      </w:pPr>
+      <w:r>
+        <w:rPr>
+          <w:b/>
+          <w:sz w:val="20"/>
+        </w:rPr>
+        <w:t>mm.c parallel rowcol function</w:t>
       </w:r>
     </w:p>
     <w:p>
       <w:pPr>
         <w:ind w:firstLine="360"/>
-        <w:rPr>
-          <w:sz w:val="20"/>
-        </w:rPr>
-      </w:pPr>
-    </w:p>
-    <w:p>
-      <w:pPr>
-        <w:rPr>
-          <w:b/>
-          <w:sz w:val="20"/>
-        </w:rPr>
-      </w:pPr>
-      <w:r>
-        <w:rPr>
-          <w:b/>
-          <w:sz w:val="20"/>
-        </w:rPr>
-        <w:t>mm.c parallel row function</w:t>
-      </w:r>
-    </w:p>
-    <w:p>
-      <w:pPr>
-        <w:ind w:firstLine="360"/>
-        <w:rPr>
-          <w:sz w:val="20"/>
-        </w:rPr>
-      </w:pPr>
-      <w:r>
-        <w:rPr>
-          <w:sz w:val="20"/>
-        </w:rPr>
-        <w:t xml:space="preserve">First, </w:t>
-      </w:r>
-      <w:r>
-        <w:rPr>
-          <w:sz w:val="20"/>
-        </w:rPr>
-        <w:t>the function sets number of threads to launch and enters the parallel region.</w:t>
-      </w:r>
-      <w:r>
-        <w:rPr>
-          <w:sz w:val="20"/>
-        </w:rPr>
-        <w:t xml:space="preserve"> </w:t>
-      </w:r>
-      <w:r>
-        <w:rPr>
-          <w:sz w:val="20"/>
-        </w:rPr>
-        <w:t xml:space="preserve">Inside, row </w:t>
-      </w:r>
-      <w:r>
-        <w:rPr>
-          <w:sz w:val="20"/>
-        </w:rPr>
-        <w:t xml:space="preserve">size of matrix A </w:t>
-      </w:r>
-      <w:r>
-        <w:rPr>
-          <w:sz w:val="20"/>
-        </w:rPr>
-        <w:t xml:space="preserve">(N) </w:t>
-      </w:r>
-      <w:r>
-        <w:rPr>
-          <w:sz w:val="20"/>
-        </w:rPr>
-        <w:t>is divided b</w:t>
-      </w:r>
-      <w:r>
-        <w:rPr>
-          <w:sz w:val="20"/>
-        </w:rPr>
-        <w:t>y number of tasks and multiplied</w:t>
-      </w:r>
-      <w:r>
-        <w:rPr>
-          <w:sz w:val="20"/>
-        </w:rPr>
-        <w:t xml:space="preserve"> by tid</w:t>
-      </w:r>
-      <w:r>
-        <w:rPr>
-          <w:sz w:val="20"/>
-        </w:rPr>
-        <w:t xml:space="preserve"> to determine the start and end</w:t>
-      </w:r>
-      <w:r>
-        <w:rPr>
-          <w:sz w:val="20"/>
-        </w:rPr>
-        <w:t xml:space="preserve"> of first loop for each thread.</w:t>
-      </w:r>
-      <w:r>
-        <w:rPr>
-          <w:sz w:val="20"/>
-        </w:rPr>
-        <w:t xml:space="preserve"> This enables each thread to work on different portion of row during the matrix multiplication to perform row-wise decomposition. </w:t>
-      </w:r>
-      <w:r>
-        <w:rPr>
-          <w:sz w:val="20"/>
-        </w:rPr>
-        <w:t>Other than replacing start and end of first for loop, rest of code is same as serial function.</w:t>
-      </w:r>
-    </w:p>
-    <w:p>
-      <w:pPr>
-        <w:rPr>
-          <w:sz w:val="20"/>
-        </w:rPr>
-      </w:pPr>
-    </w:p>
-    <w:p>
-      <w:pPr>
-        <w:rPr>
-          <w:b/>
-          <w:sz w:val="20"/>
-        </w:rPr>
-      </w:pPr>
-      <w:r>
-        <w:rPr>
-          <w:b/>
-          <w:sz w:val="20"/>
-        </w:rPr>
-        <w:t>mm.c parallel col function</w:t>
-      </w:r>
-    </w:p>
-    <w:p>
-      <w:pPr>
-        <w:ind w:firstLine="360"/>
-        <w:rPr>
-          <w:sz w:val="20"/>
-        </w:rPr>
-      </w:pPr>
-      <w:r>
-        <w:rPr>
-          <w:sz w:val="20"/>
-        </w:rPr>
-        <w:t xml:space="preserve">First, the function sets number of threads to launch </w:t>
-      </w:r>
-      <w:r>
-        <w:rPr>
-          <w:sz w:val="20"/>
-        </w:rPr>
-        <w:t xml:space="preserve">and enters the parallel region. Compare to previous function, this function performs column-wise decomposition. Therefore, column size of matrix B (M) is divided by number of tasks and multiplied by tid to determine the start and end of second for loop. </w:t>
-      </w:r>
-      <w:r>
-        <w:rPr>
-          <w:sz w:val="20"/>
-        </w:rPr>
-        <w:t xml:space="preserve">As a result, each thread get different portion of columns to work on. </w:t>
-      </w:r>
-      <w:r>
-        <w:rPr>
-          <w:sz w:val="20"/>
-        </w:rPr>
-        <w:t xml:space="preserve">Other than start and end of second loop, rest of code is same as serial function. </w:t>
-      </w:r>
-    </w:p>
-    <w:p>
-      <w:pPr>
-        <w:rPr>
-          <w:sz w:val="20"/>
-        </w:rPr>
-      </w:pPr>
-    </w:p>
-    <w:p>
-      <w:pPr>
-        <w:rPr>
-          <w:b/>
-          <w:sz w:val="20"/>
-        </w:rPr>
-      </w:pPr>
-      <w:r>
-        <w:rPr>
-          <w:b/>
-          <w:sz w:val="20"/>
-        </w:rPr>
-        <w:t>mm.c parallel rowcol function</w:t>
-      </w:r>
-    </w:p>
-    <w:p>
-      <w:pPr>
-        <w:ind w:firstLine="360"/>
+        <w:jc w:val="both"/>
         <w:rPr>
           <w:sz w:val="20"/>
         </w:rPr>
@@ -868,13 +920,23 @@
     </w:p>
     <w:p>
       <w:pPr>
-        <w:rPr>
-          <w:sz w:val="20"/>
-        </w:rPr>
-      </w:pPr>
-    </w:p>
-    <w:p>
-      <w:pPr>
+        <w:jc w:val="both"/>
+        <w:rPr>
+          <w:sz w:val="20"/>
+        </w:rPr>
+      </w:pPr>
+    </w:p>
+    <w:p>
+      <w:pPr>
+        <w:jc w:val="both"/>
+        <w:rPr>
+          <w:sz w:val="20"/>
+        </w:rPr>
+      </w:pPr>
+    </w:p>
+    <w:p>
+      <w:pPr>
+        <w:jc w:val="both"/>
         <w:rPr>
           <w:b/>
           <w:sz w:val="20"/>
@@ -885,12 +947,14 @@
           <w:b/>
           <w:sz w:val="20"/>
         </w:rPr>
+        <w:lastRenderedPageBreak/>
         <w:t>mm.c parallel for row function</w:t>
       </w:r>
     </w:p>
     <w:p>
       <w:pPr>
         <w:ind w:firstLine="360"/>
+        <w:jc w:val="both"/>
         <w:rPr>
           <w:sz w:val="20"/>
         </w:rPr>
@@ -923,14 +987,7 @@
         <w:rPr>
           <w:sz w:val="20"/>
         </w:rPr>
-        <w:t xml:space="preserve"> is placed just before first for loop in </w:t>
-      </w:r>
-      <w:r>
-        <w:rPr>
-          <w:sz w:val="20"/>
-        </w:rPr>
-        <w:lastRenderedPageBreak/>
-        <w:t>order to share the work.</w:t>
+        <w:t xml:space="preserve"> is placed just before first for loop in order to share the work.</w:t>
       </w:r>
       <w:r>
         <w:rPr>
@@ -953,13 +1010,15 @@
     </w:p>
     <w:p>
       <w:pPr>
-        <w:rPr>
-          <w:sz w:val="20"/>
-        </w:rPr>
-      </w:pPr>
-    </w:p>
-    <w:p>
-      <w:pPr>
+        <w:jc w:val="both"/>
+        <w:rPr>
+          <w:sz w:val="20"/>
+        </w:rPr>
+      </w:pPr>
+    </w:p>
+    <w:p>
+      <w:pPr>
+        <w:jc w:val="both"/>
         <w:rPr>
           <w:b/>
           <w:sz w:val="20"/>
@@ -976,6 +1035,7 @@
     <w:p>
       <w:pPr>
         <w:ind w:firstLine="360"/>
+        <w:jc w:val="both"/>
         <w:rPr>
           <w:sz w:val="20"/>
         </w:rPr>
@@ -1001,13 +1061,15 @@
     </w:p>
     <w:p>
       <w:pPr>
-        <w:rPr>
-          <w:sz w:val="20"/>
-        </w:rPr>
-      </w:pPr>
-    </w:p>
-    <w:p>
-      <w:pPr>
+        <w:jc w:val="both"/>
+        <w:rPr>
+          <w:sz w:val="20"/>
+        </w:rPr>
+      </w:pPr>
+    </w:p>
+    <w:p>
+      <w:pPr>
+        <w:jc w:val="both"/>
         <w:rPr>
           <w:b/>
           <w:sz w:val="20"/>
@@ -1024,6 +1086,7 @@
     <w:p>
       <w:pPr>
         <w:ind w:firstLine="360"/>
+        <w:jc w:val="both"/>
         <w:rPr>
           <w:sz w:val="20"/>
         </w:rPr>
@@ -1476,6 +1539,7 @@
     </w:p>
     <w:p>
       <w:pPr>
+        <w:jc w:val="both"/>
         <w:rPr>
           <w:b/>
           <w:sz w:val="20"/>
@@ -1491,6 +1555,8 @@
     </w:p>
     <w:p>
       <w:pPr>
+        <w:ind w:firstLine="360"/>
+        <w:jc w:val="both"/>
         <w:rPr>
           <w:sz w:val="20"/>
         </w:rPr>
@@ -1505,38 +1571,80 @@
         <w:rPr>
           <w:sz w:val="20"/>
         </w:rPr>
-        <w:t xml:space="preserve">running all version of code with only one thread, parallel for function has worst performance as there is overhead introduced with parallel and work sharing directives, which doesn’t really means for single thread execution. </w:t>
-      </w:r>
-      <w:r>
-        <w:rPr>
-          <w:sz w:val="20"/>
-        </w:rPr>
-        <w:t xml:space="preserve">As number of thread increases, the performance of both parallel and parallel for function increase </w:t>
+        <w:t xml:space="preserve">running all version of code with only one thread, parallel for function has worst performance as there is overhead introduced with parallel and work sharing directives, which doesn’t really </w:t>
       </w:r>
       <w:r>
         <w:rPr>
           <w:sz w:val="20"/>
         </w:rPr>
         <w:lastRenderedPageBreak/>
+        <w:t xml:space="preserve">means for single thread execution. </w:t>
+      </w:r>
+      <w:r>
+        <w:rPr>
+          <w:sz w:val="20"/>
+        </w:rPr>
+        <w:t xml:space="preserve">As number of thread increases, the performance of both parallel and parallel for function increase almost </w:t>
+      </w:r>
+      <w:r>
+        <w:rPr>
+          <w:sz w:val="20"/>
+        </w:rPr>
+        <w:t xml:space="preserve">in </w:t>
+      </w:r>
+      <w:r>
+        <w:rPr>
+          <w:sz w:val="20"/>
+        </w:rPr>
+        <w:t xml:space="preserve">linear </w:t>
+      </w:r>
+      <w:r>
+        <w:rPr>
+          <w:sz w:val="20"/>
+        </w:rPr>
+        <w:t>fashion</w:t>
+      </w:r>
+      <w:r>
+        <w:rPr>
+          <w:sz w:val="20"/>
+        </w:rPr>
+        <w:t xml:space="preserve">. </w:t>
+      </w:r>
+      <w:r>
+        <w:rPr>
+          <w:sz w:val="20"/>
+        </w:rPr>
+        <w:t xml:space="preserve">For sum algorithm, the efficiency of parallel program stayed around 0.92 during p=2 to p=8. </w:t>
+      </w:r>
+      <w:r>
+        <w:rPr>
+          <w:sz w:val="20"/>
+        </w:rPr>
+        <w:t xml:space="preserve">However, it significantly dropped at p=16. This demonstrates that the parallel function </w:t>
+      </w:r>
+      <w:r>
+        <w:rPr>
+          <w:sz w:val="20"/>
+        </w:rPr>
         <w:t xml:space="preserve">almost </w:t>
       </w:r>
       <w:r>
         <w:rPr>
           <w:sz w:val="20"/>
         </w:rPr>
-        <w:t xml:space="preserve">in </w:t>
-      </w:r>
-      <w:r>
-        <w:rPr>
-          <w:sz w:val="20"/>
-        </w:rPr>
-        <w:t xml:space="preserve">linear </w:t>
-      </w:r>
-      <w:r>
-        <w:rPr>
-          <w:sz w:val="20"/>
-        </w:rPr>
-        <w:t>fashion</w:t>
+        <w:t xml:space="preserve">has </w:t>
+      </w:r>
+      <w:r>
+        <w:rPr>
+          <w:sz w:val="20"/>
+        </w:rPr>
+        <w:t xml:space="preserve">strong scaling until </w:t>
+      </w:r>
+      <w:r>
+        <w:rPr>
+          <w:sz w:val="20"/>
+        </w:rPr>
+        <w:t>number of threads reach 8</w:t>
       </w:r>
       <w:r>
         <w:rPr>
@@ -1548,48 +1656,6 @@
         <w:rPr>
           <w:sz w:val="20"/>
         </w:rPr>
-        <w:t xml:space="preserve">For sum algorithm, the efficiency of parallel program stayed around 0.92 during p=2 to p=8. </w:t>
-      </w:r>
-      <w:r>
-        <w:rPr>
-          <w:sz w:val="20"/>
-        </w:rPr>
-        <w:t xml:space="preserve">However, it significantly dropped at p=16. This demonstrates that the parallel function </w:t>
-      </w:r>
-      <w:r>
-        <w:rPr>
-          <w:sz w:val="20"/>
-        </w:rPr>
-        <w:t xml:space="preserve">almost </w:t>
-      </w:r>
-      <w:r>
-        <w:rPr>
-          <w:sz w:val="20"/>
-        </w:rPr>
-        <w:t xml:space="preserve">has </w:t>
-      </w:r>
-      <w:r>
-        <w:rPr>
-          <w:sz w:val="20"/>
-        </w:rPr>
-        <w:t xml:space="preserve">strong scaling until </w:t>
-      </w:r>
-      <w:r>
-        <w:rPr>
-          <w:sz w:val="20"/>
-        </w:rPr>
-        <w:t>number of threads reach 8</w:t>
-      </w:r>
-      <w:r>
-        <w:rPr>
-          <w:sz w:val="20"/>
-        </w:rPr>
-        <w:t xml:space="preserve">. </w:t>
-      </w:r>
-      <w:r>
-        <w:rPr>
-          <w:sz w:val="20"/>
-        </w:rPr>
         <w:t>Between two parallel functions, parallel for had better performance.</w:t>
       </w:r>
       <w:r>
@@ -1616,8 +1682,6 @@
         </w:rPr>
         <w:t xml:space="preserve">On average, parallel code introduces about 2ms of overhead compare to serial code. </w:t>
       </w:r>
-      <w:bookmarkStart w:id="0" w:name="_GoBack"/>
-      <w:bookmarkEnd w:id="0"/>
       <w:r>
         <w:rPr>
           <w:sz w:val="20"/>
@@ -1655,66 +1719,132 @@
     </w:p>
     <w:p>
       <w:pPr>
-        <w:rPr>
-          <w:sz w:val="20"/>
-        </w:rPr>
-      </w:pPr>
-    </w:p>
-    <w:p>
-      <w:pPr>
-        <w:rPr>
-          <w:sz w:val="20"/>
-        </w:rPr>
-      </w:pPr>
-    </w:p>
-    <w:p>
-      <w:pPr>
-        <w:rPr>
-          <w:sz w:val="20"/>
-        </w:rPr>
-      </w:pPr>
-    </w:p>
-    <w:p>
-      <w:pPr>
-        <w:rPr>
-          <w:sz w:val="20"/>
-        </w:rPr>
-      </w:pPr>
-    </w:p>
-    <w:p>
-      <w:pPr>
-        <w:rPr>
-          <w:sz w:val="20"/>
-        </w:rPr>
-      </w:pPr>
-    </w:p>
-    <w:p>
-      <w:pPr>
-        <w:rPr>
-          <w:sz w:val="20"/>
-        </w:rPr>
-      </w:pPr>
-    </w:p>
-    <w:p>
-      <w:pPr>
-        <w:rPr>
-          <w:sz w:val="20"/>
-        </w:rPr>
-      </w:pPr>
-    </w:p>
-    <w:p>
-      <w:pPr>
-        <w:rPr>
-          <w:sz w:val="20"/>
-        </w:rPr>
-      </w:pPr>
-    </w:p>
-    <w:p>
-      <w:pPr>
-        <w:rPr>
-          <w:sz w:val="20"/>
-        </w:rPr>
-      </w:pPr>
+        <w:ind w:firstLine="360"/>
+        <w:jc w:val="both"/>
+        <w:rPr>
+          <w:sz w:val="20"/>
+        </w:rPr>
+      </w:pPr>
+      <w:r>
+        <w:rPr>
+          <w:sz w:val="20"/>
+        </w:rPr>
+        <w:t xml:space="preserve">When running </w:t>
+      </w:r>
+      <w:r>
+        <w:rPr>
+          <w:sz w:val="20"/>
+        </w:rPr>
+        <w:t xml:space="preserve">all functions with single thread, </w:t>
+      </w:r>
+      <w:r>
+        <w:rPr>
+          <w:sz w:val="20"/>
+        </w:rPr>
+        <w:t>parallel functions are about 1.3 times slower than serial implementation</w:t>
+      </w:r>
+      <w:r>
+        <w:rPr>
+          <w:sz w:val="20"/>
+        </w:rPr>
+        <w:t xml:space="preserve"> due to the overhead. </w:t>
+      </w:r>
+      <w:r>
+        <w:rPr>
+          <w:sz w:val="20"/>
+        </w:rPr>
+        <w:t xml:space="preserve">As number of thread increases, the performance of parallel program continuously increased. </w:t>
+      </w:r>
+      <w:r>
+        <w:rPr>
+          <w:sz w:val="20"/>
+        </w:rPr>
+        <w:t xml:space="preserve">At 8 threads, the execution time reduces to 13% what it takes to run with one thread. </w:t>
+      </w:r>
+      <w:r>
+        <w:rPr>
+          <w:sz w:val="20"/>
+        </w:rPr>
+        <w:t xml:space="preserve">For matrix multiplication algorithm, difference in decomposition method did not make difference in performance. </w:t>
+      </w:r>
+      <w:r>
+        <w:rPr>
+          <w:sz w:val="20"/>
+        </w:rPr>
+        <w:t xml:space="preserve">This is because the </w:t>
+      </w:r>
+      <w:r>
+        <w:rPr>
+          <w:sz w:val="20"/>
+        </w:rPr>
+        <w:t xml:space="preserve">there is no memory location that multiple threads are trying to write to same location, and the operation has greater computation time than memory access time. </w:t>
+      </w:r>
+      <w:r>
+        <w:rPr>
+          <w:sz w:val="20"/>
+        </w:rPr>
+        <w:t xml:space="preserve">Another finding is that </w:t>
+      </w:r>
+      <w:r>
+        <w:rPr>
+          <w:sz w:val="20"/>
+        </w:rPr>
+        <w:t xml:space="preserve">as number of thread increases, the efficiency of program decreases. </w:t>
+      </w:r>
+      <w:r>
+        <w:rPr>
+          <w:sz w:val="20"/>
+        </w:rPr>
+        <w:t>A</w:t>
+      </w:r>
+      <w:r>
+        <w:rPr>
+          <w:sz w:val="20"/>
+        </w:rPr>
+        <w:t xml:space="preserve">t p=2, efficiency is at 0.99, but </w:t>
+      </w:r>
+      <w:r>
+        <w:rPr>
+          <w:sz w:val="20"/>
+        </w:rPr>
+        <w:t xml:space="preserve">it drops to 0.93 at p=8 with almost 800ms of overhead compare to serial run. </w:t>
+      </w:r>
+      <w:r>
+        <w:rPr>
+          <w:sz w:val="20"/>
+        </w:rPr>
+        <w:t xml:space="preserve">From speedup point of view, </w:t>
+      </w:r>
+      <w:r>
+        <w:rPr>
+          <w:sz w:val="20"/>
+        </w:rPr>
+        <w:t xml:space="preserve">the </w:t>
+      </w:r>
+      <w:r>
+        <w:rPr>
+          <w:sz w:val="20"/>
+        </w:rPr>
+        <w:t xml:space="preserve">functions demonstrated close to strong scaling till p=16. </w:t>
+      </w:r>
+      <w:r>
+        <w:rPr>
+          <w:sz w:val="20"/>
+        </w:rPr>
+        <w:t xml:space="preserve">At p=32, the speedup did not significantly change from p=16. </w:t>
+      </w:r>
+      <w:r>
+        <w:rPr>
+          <w:sz w:val="20"/>
+        </w:rPr>
+        <w:t>Therefore, the matrix multiplication algorithm with any parallel decomposition at p=16 performs the best (around 630ms).</w:t>
+      </w:r>
+      <w:r>
+        <w:rPr>
+          <w:sz w:val="20"/>
+        </w:rPr>
+        <w:t xml:space="preserve"> </w:t>
+      </w:r>
     </w:p>
     <w:p>
       <w:pPr>
@@ -1772,94 +1902,117 @@
     </w:p>
     <w:p>
       <w:pPr>
-        <w:rPr>
-          <w:sz w:val="20"/>
-        </w:rPr>
-      </w:pPr>
-    </w:p>
-    <w:p>
-      <w:pPr>
-        <w:rPr>
-          <w:sz w:val="20"/>
-        </w:rPr>
-      </w:pPr>
-    </w:p>
-    <w:p>
-      <w:pPr>
-        <w:rPr>
-          <w:sz w:val="20"/>
-        </w:rPr>
-      </w:pPr>
-    </w:p>
-    <w:p>
-      <w:pPr>
-        <w:rPr>
-          <w:sz w:val="20"/>
-        </w:rPr>
-      </w:pPr>
-    </w:p>
-    <w:p>
-      <w:pPr>
-        <w:rPr>
-          <w:sz w:val="20"/>
-        </w:rPr>
-      </w:pPr>
-    </w:p>
-    <w:p>
-      <w:pPr>
-        <w:rPr>
-          <w:sz w:val="20"/>
-        </w:rPr>
-      </w:pPr>
-    </w:p>
-    <w:p>
-      <w:pPr>
-        <w:rPr>
-          <w:sz w:val="20"/>
-        </w:rPr>
-      </w:pPr>
-    </w:p>
-    <w:p>
-      <w:pPr>
-        <w:rPr>
-          <w:sz w:val="20"/>
-        </w:rPr>
-      </w:pPr>
-    </w:p>
-    <w:p>
-      <w:pPr>
-        <w:rPr>
-          <w:sz w:val="20"/>
-        </w:rPr>
-      </w:pPr>
-    </w:p>
-    <w:p>
-      <w:pPr>
-        <w:rPr>
-          <w:sz w:val="20"/>
-        </w:rPr>
-      </w:pPr>
-    </w:p>
-    <w:p>
-      <w:pPr>
-        <w:rPr>
-          <w:sz w:val="20"/>
-        </w:rPr>
-      </w:pPr>
-    </w:p>
-    <w:p>
-      <w:pPr>
-        <w:rPr>
-          <w:sz w:val="20"/>
-        </w:rPr>
-      </w:pPr>
-    </w:p>
-    <w:p>
-      <w:pPr>
-        <w:rPr>
-          <w:sz w:val="20"/>
-        </w:rPr>
-      </w:pPr>
+        <w:ind w:firstLine="360"/>
+        <w:rPr>
+          <w:sz w:val="20"/>
+        </w:rPr>
+      </w:pPr>
+      <w:r>
+        <w:rPr>
+          <w:sz w:val="20"/>
+        </w:rPr>
+        <w:t xml:space="preserve">In order to effectively run various types of scheduling policy, runtime option is used inside the code. To select which policy to use, environment variable “OMP_SCHEDULE” is defined. It is notable that simply stating as “static” changes to “static, 1” by GCC compiler, so it must be typed as “static, 0” for default static option. </w:t>
+      </w:r>
+    </w:p>
+    <w:p>
+      <w:pPr>
+        <w:ind w:firstLine="360"/>
+        <w:rPr>
+          <w:sz w:val="20"/>
+        </w:rPr>
+      </w:pPr>
+      <w:r>
+        <w:rPr>
+          <w:sz w:val="20"/>
+        </w:rPr>
+        <w:t>Within eac</w:t>
+      </w:r>
+      <w:r>
+        <w:rPr>
+          <w:sz w:val="20"/>
+        </w:rPr>
+        <w:t>h policy, larger chunk size has</w:t>
+      </w:r>
+      <w:r>
+        <w:rPr>
+          <w:sz w:val="20"/>
+        </w:rPr>
+        <w:t xml:space="preserve"> better performance than smaller chunk size. It is significant for dynamic scheduling. </w:t>
+      </w:r>
+      <w:r>
+        <w:rPr>
+          <w:sz w:val="20"/>
+        </w:rPr>
+        <w:t>This is because s</w:t>
+      </w:r>
+      <w:r>
+        <w:rPr>
+          <w:sz w:val="20"/>
+        </w:rPr>
+        <w:t>maller chunk size requires each thread to frequently check the next availability of tasks to work on</w:t>
+      </w:r>
+      <w:r>
+        <w:rPr>
+          <w:sz w:val="20"/>
+        </w:rPr>
+        <w:t>,</w:t>
+      </w:r>
+      <w:r>
+        <w:rPr>
+          <w:sz w:val="20"/>
+        </w:rPr>
+        <w:t xml:space="preserve"> as each task is small. </w:t>
+      </w:r>
+      <w:r>
+        <w:rPr>
+          <w:sz w:val="20"/>
+        </w:rPr>
+        <w:t xml:space="preserve">Between different </w:t>
+      </w:r>
+      <w:r>
+        <w:rPr>
+          <w:sz w:val="20"/>
+        </w:rPr>
+        <w:t>policies</w:t>
+      </w:r>
+      <w:r>
+        <w:rPr>
+          <w:sz w:val="20"/>
+        </w:rPr>
+        <w:t xml:space="preserve">, </w:t>
+      </w:r>
+      <w:r>
+        <w:rPr>
+          <w:sz w:val="20"/>
+        </w:rPr>
+        <w:t xml:space="preserve">static is performing best in this experiment. </w:t>
+      </w:r>
+      <w:r>
+        <w:rPr>
+          <w:sz w:val="20"/>
+        </w:rPr>
+        <w:t xml:space="preserve">It is because the task </w:t>
+      </w:r>
+      <w:r>
+        <w:rPr>
+          <w:sz w:val="20"/>
+        </w:rPr>
+        <w:t xml:space="preserve">dynamic scheduling introducing additional overhead since it need runtime processing to determine the which thread gets next tasks. </w:t>
+      </w:r>
+      <w:r>
+        <w:rPr>
+          <w:sz w:val="20"/>
+        </w:rPr>
+        <w:t xml:space="preserve">Between dynamic and guided, there was not significant difference in performance. </w:t>
+      </w:r>
+      <w:r>
+        <w:rPr>
+          <w:sz w:val="20"/>
+        </w:rPr>
+        <w:t xml:space="preserve">For simple calculation, static scheduling seems to be the better method to choose. </w:t>
+      </w:r>
+      <w:bookmarkStart w:id="0" w:name="_GoBack"/>
+      <w:bookmarkEnd w:id="0"/>
     </w:p>
     <w:p>
       <w:pPr>
@@ -1942,6 +2095,67 @@
           <w:u w:val="single"/>
         </w:rPr>
         <w:t>References</w:t>
+      </w:r>
+    </w:p>
+    <w:p>
+      <w:pPr>
+        <w:rPr>
+          <w:sz w:val="20"/>
+        </w:rPr>
+      </w:pPr>
+      <w:r>
+        <w:rPr>
+          <w:sz w:val="20"/>
+        </w:rPr>
+        <w:t xml:space="preserve">How GCC </w:t>
+      </w:r>
+      <w:r>
+        <w:rPr>
+          <w:sz w:val="20"/>
+        </w:rPr>
+        <w:t xml:space="preserve">compiler </w:t>
+      </w:r>
+      <w:r>
+        <w:rPr>
+          <w:sz w:val="20"/>
+        </w:rPr>
+        <w:t xml:space="preserve">handles OMP_SCHEDULE environment variable </w:t>
+      </w:r>
+      <w:r>
+        <w:rPr>
+          <w:sz w:val="20"/>
+        </w:rPr>
+        <w:t>for schedule</w:t>
+      </w:r>
+      <w:r>
+        <w:rPr>
+          <w:sz w:val="20"/>
+        </w:rPr>
+        <w:t xml:space="preserve"> </w:t>
+      </w:r>
+      <w:r>
+        <w:rPr>
+          <w:sz w:val="20"/>
+        </w:rPr>
+        <w:t xml:space="preserve">(runtime) </w:t>
+      </w:r>
+      <w:r>
+        <w:rPr>
+          <w:sz w:val="20"/>
+        </w:rPr>
+        <w:t>(</w:t>
+      </w:r>
+      <w:r>
+        <w:rPr>
+          <w:sz w:val="20"/>
+        </w:rPr>
+        <w:t>https://gcc.gnu.org/onlinedocs/gcc-4.3.6/libgomp/OMP_005fSCHEDULE.html#OMP_005fSCHEDULE</w:t>
+      </w:r>
+      <w:r>
+        <w:rPr>
+          <w:sz w:val="20"/>
+        </w:rPr>
+        <w:t>)</w:t>
       </w:r>
     </w:p>
     <w:sectPr>
@@ -6338,7 +6552,7 @@
 </file>
 
 <file path=customXml/itemProps1.xml><?xml version="1.0" encoding="utf-8"?>
-<ds:datastoreItem xmlns:ds="http://schemas.openxmlformats.org/officeDocument/2006/customXml" ds:itemID="{EECD1697-1ABA-D742-B3CB-389F13B022F3}">
+<ds:datastoreItem xmlns:ds="http://schemas.openxmlformats.org/officeDocument/2006/customXml" ds:itemID="{194BA685-48D1-F34E-8D9E-1463E847E6F7}">
   <ds:schemaRefs>
     <ds:schemaRef ds:uri="http://schemas.openxmlformats.org/officeDocument/2006/bibliography"/>
   </ds:schemaRefs>

</xml_diff>